<commit_message>
cear rutinas y editarlas completado
</commit_message>
<xml_diff>
--- a/MyGymBro.docx
+++ b/MyGymBro.docx
@@ -658,7 +658,7 @@
         <w:t>e</w:t>
       </w:r>
       <w:r>
-        <w:t xml:space="preserve"> srsd</w:t>
+        <w:t xml:space="preserve"> </w:t>
       </w:r>
     </w:p>
     <w:p>
@@ -776,7 +776,15 @@
       </w:pPr>
       <w:r>
         <w:tab/>
-        <w:t>Esta aplicación entraría dentro del sector servicios porque te esta brindando un servicio de almacenamiento de tus datos de gimnasio.</w:t>
+        <w:t xml:space="preserve">Esta aplicación entraría dentro del sector servicios porque te </w:t>
+      </w:r>
+      <w:proofErr w:type="spellStart"/>
+      <w:r>
+        <w:t>esta</w:t>
+      </w:r>
+      <w:proofErr w:type="spellEnd"/>
+      <w:r>
+        <w:t xml:space="preserve"> brindando un servicio de almacenamiento de tus datos de gimnasio.</w:t>
       </w:r>
     </w:p>
     <w:p>
@@ -798,7 +806,15 @@
       </w:pPr>
       <w:r>
         <w:tab/>
-        <w:t>Hoy en día, ninguna aplicación del mercado ofrece un servicio como el que va a ofrecer My Gym Bro cuando este terminada. Si revisas la ‘store’</w:t>
+        <w:t xml:space="preserve">Hoy en día, ninguna aplicación del mercado ofrece un servicio como el que va a ofrecer My Gym Bro cuando </w:t>
+      </w:r>
+      <w:proofErr w:type="spellStart"/>
+      <w:r>
+        <w:t>este</w:t>
+      </w:r>
+      <w:proofErr w:type="spellEnd"/>
+      <w:r>
+        <w:t xml:space="preserve"> terminada. Si revisas la ‘store’</w:t>
       </w:r>
       <w:r>
         <w:t xml:space="preserve"> no se encuentra ninguna. ‘Gym WP’ podría considerarse </w:t>
@@ -901,7 +917,15 @@
         <w:t xml:space="preserve">sus </w:t>
       </w:r>
       <w:r>
-        <w:t xml:space="preserve">progresos y con eso llega mucho mas lejos en su </w:t>
+        <w:t xml:space="preserve">progresos y con eso llega mucho </w:t>
+      </w:r>
+      <w:proofErr w:type="spellStart"/>
+      <w:r>
+        <w:t>mas</w:t>
+      </w:r>
+      <w:proofErr w:type="spellEnd"/>
+      <w:r>
+        <w:t xml:space="preserve"> lejos en su </w:t>
       </w:r>
       <w:r>
         <w:t>recorrido dentro de este deporte.</w:t>
@@ -1056,7 +1080,15 @@
         <w:jc w:val="both"/>
       </w:pPr>
       <w:r>
-        <w:t>Tener un login que guarde usuarios para que si inicias desde otro dispositivo tengas tus progresos y tus rutinas guardadas</w:t>
+        <w:t xml:space="preserve">Tener un </w:t>
+      </w:r>
+      <w:proofErr w:type="spellStart"/>
+      <w:r>
+        <w:t>login</w:t>
+      </w:r>
+      <w:proofErr w:type="spellEnd"/>
+      <w:r>
+        <w:t xml:space="preserve"> que guarde usuarios para que si inicias desde otro dispositivo tengas tus progresos y tus rutinas guardadas</w:t>
       </w:r>
     </w:p>
     <w:p>
@@ -1103,9 +1135,11 @@
         </w:numPr>
         <w:jc w:val="both"/>
       </w:pPr>
+      <w:proofErr w:type="spellStart"/>
       <w:r>
         <w:t>Login</w:t>
       </w:r>
+      <w:proofErr w:type="spellEnd"/>
     </w:p>
     <w:p>
       <w:pPr>
@@ -1129,9 +1163,11 @@
         </w:numPr>
         <w:jc w:val="both"/>
       </w:pPr>
+      <w:proofErr w:type="spellStart"/>
       <w:r>
         <w:t>Router</w:t>
       </w:r>
+      <w:proofErr w:type="spellEnd"/>
     </w:p>
     <w:p>
       <w:pPr>
@@ -1142,9 +1178,11 @@
         </w:numPr>
         <w:jc w:val="both"/>
       </w:pPr>
+      <w:proofErr w:type="spellStart"/>
       <w:r>
         <w:t>AppTheme</w:t>
       </w:r>
+      <w:proofErr w:type="spellEnd"/>
     </w:p>
     <w:p>
       <w:pPr>
@@ -1181,12 +1219,14 @@
         </w:numPr>
         <w:jc w:val="both"/>
       </w:pPr>
+      <w:proofErr w:type="spellStart"/>
       <w:r>
         <w:t>Js</w:t>
       </w:r>
       <w:r>
         <w:t>n</w:t>
       </w:r>
+      <w:proofErr w:type="spellEnd"/>
     </w:p>
     <w:sectPr>
       <w:headerReference w:type="even" r:id="rId10"/>
@@ -2259,7 +2299,8 @@
   <w:rsids>
     <w:rsidRoot w:val="004B564B"/>
     <w:rsid w:val="004B564B"/>
-    <w:rsid w:val="00BB665D"/>
+    <w:rsid w:val="00785AE0"/>
+    <w:rsid w:val="00824794"/>
   </w:rsids>
   <m:mathPr>
     <m:mathFont m:val="Cambria Math"/>

</xml_diff>

<commit_message>
cosas del word, antes cambiar las clases
</commit_message>
<xml_diff>
--- a/MyGymBro.docx
+++ b/MyGymBro.docx
@@ -793,7 +793,15 @@
       </w:pPr>
       <w:r>
         <w:tab/>
-        <w:t>Esta aplicación entraría dentro del sector servicios porque te esta brindando un servicio de almacenamiento de tus datos de gimnasio.</w:t>
+        <w:t xml:space="preserve">Esta aplicación entraría dentro del sector servicios porque te </w:t>
+      </w:r>
+      <w:proofErr w:type="spellStart"/>
+      <w:r>
+        <w:t>esta</w:t>
+      </w:r>
+      <w:proofErr w:type="spellEnd"/>
+      <w:r>
+        <w:t xml:space="preserve"> brindando un servicio de almacenamiento de tus datos de gimnasio.</w:t>
       </w:r>
     </w:p>
     <w:p>
@@ -815,7 +823,15 @@
       </w:pPr>
       <w:r>
         <w:tab/>
-        <w:t>Hoy en día, ninguna aplicación del mercado ofrece un servicio como el que va a ofrecer My Gym Bro cuando este terminada. Si revisas la ‘store’</w:t>
+        <w:t xml:space="preserve">Hoy en día, ninguna aplicación del mercado ofrece un servicio como el que va a ofrecer My Gym Bro cuando </w:t>
+      </w:r>
+      <w:proofErr w:type="spellStart"/>
+      <w:r>
+        <w:t>este</w:t>
+      </w:r>
+      <w:proofErr w:type="spellEnd"/>
+      <w:r>
+        <w:t xml:space="preserve"> terminada. Si revisas la ‘store’</w:t>
       </w:r>
       <w:r>
         <w:t xml:space="preserve"> no se encuentra ninguna. ‘Gym WP’ podría considerarse </w:t>
@@ -918,7 +934,15 @@
         <w:t xml:space="preserve">sus </w:t>
       </w:r>
       <w:r>
-        <w:t xml:space="preserve">progresos y con eso llega mucho mas lejos en su </w:t>
+        <w:t xml:space="preserve">progresos y con eso llega mucho </w:t>
+      </w:r>
+      <w:proofErr w:type="spellStart"/>
+      <w:r>
+        <w:t>mas</w:t>
+      </w:r>
+      <w:proofErr w:type="spellEnd"/>
+      <w:r>
+        <w:t xml:space="preserve"> lejos en su </w:t>
       </w:r>
       <w:r>
         <w:t>recorrido dentro de este deporte.</w:t>
@@ -1074,7 +1098,15 @@
         <w:jc w:val="both"/>
       </w:pPr>
       <w:r>
-        <w:t>Tener un login que guarde usuarios para que si inicias desde otro dispositivo tengas tus progresos y tus rutinas guardadas</w:t>
+        <w:t xml:space="preserve">Tener un </w:t>
+      </w:r>
+      <w:proofErr w:type="spellStart"/>
+      <w:r>
+        <w:t>login</w:t>
+      </w:r>
+      <w:proofErr w:type="spellEnd"/>
+      <w:r>
+        <w:t xml:space="preserve"> que guarde usuarios para que si inicias desde otro dispositivo tengas tus progresos y tus rutinas guardadas</w:t>
       </w:r>
     </w:p>
     <w:p>
@@ -1100,7 +1132,15 @@
         <w:jc w:val="both"/>
       </w:pPr>
       <w:r>
-        <w:t>Revisar que están haciendo tus amigos y cuales son sus Pr</w:t>
+        <w:t xml:space="preserve">Revisar que están haciendo tus amigos y </w:t>
+      </w:r>
+      <w:proofErr w:type="spellStart"/>
+      <w:r>
+        <w:t>cuales</w:t>
+      </w:r>
+      <w:proofErr w:type="spellEnd"/>
+      <w:r>
+        <w:t xml:space="preserve"> son sus Pr</w:t>
       </w:r>
     </w:p>
     <w:bookmarkEnd w:id="5"/>
@@ -1135,9 +1175,11 @@
         </w:numPr>
         <w:jc w:val="both"/>
       </w:pPr>
+      <w:proofErr w:type="spellStart"/>
       <w:r>
         <w:t>Login</w:t>
       </w:r>
+      <w:proofErr w:type="spellEnd"/>
     </w:p>
     <w:p>
       <w:pPr>
@@ -1161,9 +1203,11 @@
         </w:numPr>
         <w:jc w:val="both"/>
       </w:pPr>
+      <w:proofErr w:type="spellStart"/>
       <w:r>
         <w:t>Router</w:t>
       </w:r>
+      <w:proofErr w:type="spellEnd"/>
     </w:p>
     <w:p>
       <w:pPr>
@@ -1174,9 +1218,11 @@
         </w:numPr>
         <w:jc w:val="both"/>
       </w:pPr>
+      <w:proofErr w:type="spellStart"/>
       <w:r>
         <w:t>AppTheme</w:t>
       </w:r>
+      <w:proofErr w:type="spellEnd"/>
     </w:p>
     <w:p>
       <w:pPr>
@@ -1213,6 +1259,7 @@
         </w:numPr>
         <w:jc w:val="both"/>
       </w:pPr>
+      <w:proofErr w:type="spellStart"/>
       <w:r>
         <w:t>Js</w:t>
       </w:r>
@@ -1222,6 +1269,7 @@
       <w:r>
         <w:t>n</w:t>
       </w:r>
+      <w:proofErr w:type="spellEnd"/>
       <w:r>
         <w:t xml:space="preserve"> de ejercicios y retos</w:t>
       </w:r>
@@ -1236,8 +1284,13 @@
         <w:jc w:val="both"/>
       </w:pPr>
       <w:r>
-        <w:t>Guardado en base de datos firestore</w:t>
-      </w:r>
+        <w:t xml:space="preserve">Guardado en base de datos </w:t>
+      </w:r>
+      <w:proofErr w:type="spellStart"/>
+      <w:r>
+        <w:t>firestore</w:t>
+      </w:r>
+      <w:proofErr w:type="spellEnd"/>
     </w:p>
     <w:p>
       <w:pPr>
@@ -1274,8 +1327,13 @@
         </w:numPr>
         <w:jc w:val="both"/>
       </w:pPr>
-      <w:r>
-        <w:t>Edicion de Rutinas completas</w:t>
+      <w:proofErr w:type="spellStart"/>
+      <w:r>
+        <w:t>Edicion</w:t>
+      </w:r>
+      <w:proofErr w:type="spellEnd"/>
+      <w:r>
+        <w:t xml:space="preserve"> de Rutinas completas</w:t>
       </w:r>
     </w:p>
     <w:p>
@@ -3019,7 +3077,18 @@
                 <w:color w:val="000000"/>
                 <w:lang w:eastAsia="es-ES"/>
               </w:rPr>
-              <w:t>, 1</w:t>
+              <w:t xml:space="preserve">, </w:t>
+            </w:r>
+            <w:proofErr w:type="gramStart"/>
+            <w:r>
+              <w:rPr>
+                <w:rFonts w:ascii="Calibri" w:eastAsia="Times New Roman" w:hAnsi="Calibri" w:cs="Calibri"/>
+                <w:b/>
+                <w:bCs/>
+                <w:color w:val="000000"/>
+                <w:lang w:eastAsia="es-ES"/>
+              </w:rPr>
+              <w:t>1</w:t>
             </w:r>
             <w:r>
               <w:rPr>
@@ -3035,7 +3104,16 @@
                 <w:color w:val="000000"/>
                 <w:lang w:eastAsia="es-ES"/>
               </w:rPr>
-              <w:t>, Zaragoza</w:t>
+              <w:t>,</w:t>
+            </w:r>
+            <w:proofErr w:type="gramEnd"/>
+            <w:r>
+              <w:rPr>
+                <w:rFonts w:ascii="Calibri" w:eastAsia="Times New Roman" w:hAnsi="Calibri" w:cs="Calibri"/>
+                <w:color w:val="000000"/>
+                <w:lang w:eastAsia="es-ES"/>
+              </w:rPr>
+              <w:t xml:space="preserve"> Zaragoza</w:t>
             </w:r>
           </w:p>
         </w:tc>
@@ -3235,6 +3313,7 @@
                 <w:lang w:eastAsia="es-ES"/>
               </w:rPr>
             </w:pPr>
+            <w:proofErr w:type="gramStart"/>
             <w:r>
               <w:rPr>
                 <w:rFonts w:ascii="Calibri" w:eastAsia="Times New Roman" w:hAnsi="Calibri" w:cs="Calibri"/>
@@ -3259,7 +3338,16 @@
                 <w:color w:val="000000"/>
                 <w:lang w:eastAsia="es-ES"/>
               </w:rPr>
-              <w:t>B-</w:t>
+              <w:t>B</w:t>
+            </w:r>
+            <w:proofErr w:type="gramEnd"/>
+            <w:r>
+              <w:rPr>
+                <w:rFonts w:ascii="Calibri" w:eastAsia="Times New Roman" w:hAnsi="Calibri" w:cs="Calibri"/>
+                <w:color w:val="000000"/>
+                <w:lang w:eastAsia="es-ES"/>
+              </w:rPr>
+              <w:t>-</w:t>
             </w:r>
             <w:bookmarkStart w:id="7" w:name="_Hlk105493248"/>
             <w:r>
@@ -8671,6 +8759,7 @@
                 <w:lang w:eastAsia="es-ES"/>
               </w:rPr>
             </w:pPr>
+            <w:proofErr w:type="gramStart"/>
             <w:r>
               <w:rPr>
                 <w:rFonts w:ascii="Calibri" w:eastAsia="Times New Roman" w:hAnsi="Calibri" w:cs="Calibri"/>
@@ -8681,7 +8770,20 @@
                 <w:color w:val="336666"/>
                 <w:lang w:eastAsia="es-ES"/>
               </w:rPr>
-              <w:t>TOTAL PRESUPUESTADO</w:t>
+              <w:t>TOTAL</w:t>
+            </w:r>
+            <w:proofErr w:type="gramEnd"/>
+            <w:r>
+              <w:rPr>
+                <w:rFonts w:ascii="Calibri" w:eastAsia="Times New Roman" w:hAnsi="Calibri" w:cs="Calibri"/>
+                <w:b/>
+                <w:bCs/>
+                <w:i/>
+                <w:iCs/>
+                <w:color w:val="336666"/>
+                <w:lang w:eastAsia="es-ES"/>
+              </w:rPr>
+              <w:t xml:space="preserve"> PRESUPUESTADO</w:t>
             </w:r>
           </w:p>
         </w:tc>
@@ -11462,12 +11564,125 @@
       <w:pPr>
         <w:spacing w:before="73"/>
         <w:ind w:right="31"/>
-        <w:jc w:val="both"/>
+        <w:jc w:val="center"/>
         <w:rPr>
           <w:b/>
           <w:sz w:val="28"/>
         </w:rPr>
       </w:pPr>
+      <w:r>
+        <w:rPr>
+          <w:b/>
+          <w:noProof/>
+          <w:sz w:val="28"/>
+        </w:rPr>
+        <mc:AlternateContent>
+          <mc:Choice Requires="wpi">
+            <w:drawing>
+              <wp:anchor distT="0" distB="0" distL="114300" distR="114300" simplePos="0" relativeHeight="251680768" behindDoc="0" locked="0" layoutInCell="1" allowOverlap="1" wp14:anchorId="3350B3FD" wp14:editId="71700917">
+                <wp:simplePos x="0" y="0"/>
+                <wp:positionH relativeFrom="column">
+                  <wp:posOffset>1438910</wp:posOffset>
+                </wp:positionH>
+                <wp:positionV relativeFrom="paragraph">
+                  <wp:posOffset>144145</wp:posOffset>
+                </wp:positionV>
+                <wp:extent cx="360" cy="360"/>
+                <wp:effectExtent l="0" t="0" r="0" b="0"/>
+                <wp:wrapNone/>
+                <wp:docPr id="19" name="Ink 19"/>
+                <wp:cNvGraphicFramePr/>
+                <a:graphic xmlns:a="http://schemas.openxmlformats.org/drawingml/2006/main">
+                  <a:graphicData uri="http://schemas.microsoft.com/office/word/2010/wordprocessingInk">
+                    <w14:contentPart bwMode="auto" r:id="rId19">
+                      <w14:nvContentPartPr>
+                        <w14:cNvContentPartPr/>
+                      </w14:nvContentPartPr>
+                      <w14:xfrm>
+                        <a:off x="0" y="0"/>
+                        <a:ext cx="360" cy="360"/>
+                      </w14:xfrm>
+                    </w14:contentPart>
+                  </a:graphicData>
+                </a:graphic>
+              </wp:anchor>
+            </w:drawing>
+          </mc:Choice>
+          <mc:Fallback>
+            <w:pict>
+              <v:shapetype w14:anchorId="4D462BC2" id="_x0000_t75" coordsize="21600,21600" o:spt="75" o:preferrelative="t" path="m@4@5l@4@11@9@11@9@5xe" filled="f" stroked="f">
+                <v:stroke joinstyle="miter"/>
+                <v:formulas>
+                  <v:f eqn="if lineDrawn pixelLineWidth 0"/>
+                  <v:f eqn="sum @0 1 0"/>
+                  <v:f eqn="sum 0 0 @1"/>
+                  <v:f eqn="prod @2 1 2"/>
+                  <v:f eqn="prod @3 21600 pixelWidth"/>
+                  <v:f eqn="prod @3 21600 pixelHeight"/>
+                  <v:f eqn="sum @0 0 1"/>
+                  <v:f eqn="prod @6 1 2"/>
+                  <v:f eqn="prod @7 21600 pixelWidth"/>
+                  <v:f eqn="sum @8 21600 0"/>
+                  <v:f eqn="prod @7 21600 pixelHeight"/>
+                  <v:f eqn="sum @10 21600 0"/>
+                </v:formulas>
+                <v:path o:extrusionok="f" gradientshapeok="t" o:connecttype="rect"/>
+                <o:lock v:ext="edit" aspectratio="t"/>
+              </v:shapetype>
+              <v:shape id="Ink 19" o:spid="_x0000_s1026" type="#_x0000_t75" style="position:absolute;margin-left:112.6pt;margin-top:10.65pt;width:1.45pt;height:1.45pt;z-index:251680768;visibility:visible;mso-wrap-style:square;mso-wrap-distance-left:9pt;mso-wrap-distance-top:0;mso-wrap-distance-right:9pt;mso-wrap-distance-bottom:0;mso-position-horizontal:absolute;mso-position-horizontal-relative:text;mso-position-vertical:absolute;mso-position-vertical-relative:text" o:gfxdata="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">
+                <v:imagedata r:id="rId20" o:title=""/>
+              </v:shape>
+            </w:pict>
+          </mc:Fallback>
+        </mc:AlternateContent>
+      </w:r>
+      <w:r>
+        <w:rPr>
+          <w:b/>
+          <w:noProof/>
+          <w:sz w:val="28"/>
+        </w:rPr>
+        <mc:AlternateContent>
+          <mc:Choice Requires="wpi">
+            <w:drawing>
+              <wp:anchor distT="0" distB="0" distL="114300" distR="114300" simplePos="0" relativeHeight="251677696" behindDoc="0" locked="0" layoutInCell="1" allowOverlap="1" wp14:anchorId="0F86F74B" wp14:editId="68DFABAF">
+                <wp:simplePos x="0" y="0"/>
+                <wp:positionH relativeFrom="column">
+                  <wp:posOffset>110402</wp:posOffset>
+                </wp:positionH>
+                <wp:positionV relativeFrom="paragraph">
+                  <wp:posOffset>80841</wp:posOffset>
+                </wp:positionV>
+                <wp:extent cx="360" cy="360"/>
+                <wp:effectExtent l="0" t="0" r="0" b="0"/>
+                <wp:wrapNone/>
+                <wp:docPr id="11" name="Ink 11"/>
+                <wp:cNvGraphicFramePr/>
+                <a:graphic xmlns:a="http://schemas.openxmlformats.org/drawingml/2006/main">
+                  <a:graphicData uri="http://schemas.microsoft.com/office/word/2010/wordprocessingInk">
+                    <w14:contentPart bwMode="auto" r:id="rId21">
+                      <w14:nvContentPartPr>
+                        <w14:cNvContentPartPr/>
+                      </w14:nvContentPartPr>
+                      <w14:xfrm>
+                        <a:off x="0" y="0"/>
+                        <a:ext cx="360" cy="360"/>
+                      </w14:xfrm>
+                    </w14:contentPart>
+                  </a:graphicData>
+                </a:graphic>
+              </wp:anchor>
+            </w:drawing>
+          </mc:Choice>
+          <mc:Fallback>
+            <w:pict>
+              <v:shape w14:anchorId="014FFDFF" id="Ink 11" o:spid="_x0000_s1026" type="#_x0000_t75" style="position:absolute;margin-left:8pt;margin-top:5.65pt;width:1.45pt;height:1.45pt;z-index:251677696;visibility:visible;mso-wrap-style:square;mso-wrap-distance-left:9pt;mso-wrap-distance-top:0;mso-wrap-distance-right:9pt;mso-wrap-distance-bottom:0;mso-position-horizontal:absolute;mso-position-horizontal-relative:text;mso-position-vertical:absolute;mso-position-vertical-relative:text" o:gfxdata="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">
+                <v:imagedata r:id="rId20" o:title=""/>
+              </v:shape>
+            </w:pict>
+          </mc:Fallback>
+        </mc:AlternateContent>
+      </w:r>
       <w:r>
         <w:rPr>
           <w:b/>
@@ -11525,7 +11740,15 @@
         <w:t xml:space="preserve"> 27</w:t>
       </w:r>
       <w:r>
-        <w:t xml:space="preserve"> de Marzo de</w:t>
+        <w:t xml:space="preserve"> de </w:t>
+      </w:r>
+      <w:proofErr w:type="gramStart"/>
+      <w:r>
+        <w:t>Marzo</w:t>
+      </w:r>
+      <w:proofErr w:type="gramEnd"/>
+      <w:r>
+        <w:t xml:space="preserve"> de</w:t>
       </w:r>
       <w:r>
         <w:rPr>
@@ -11632,8 +11855,13 @@
         </w:rPr>
         <w:t xml:space="preserve">N.I.F. </w:t>
       </w:r>
-      <w:r>
-        <w:t xml:space="preserve">nº </w:t>
+      <w:proofErr w:type="spellStart"/>
+      <w:r>
+        <w:t>nº</w:t>
+      </w:r>
+      <w:proofErr w:type="spellEnd"/>
+      <w:r>
+        <w:t xml:space="preserve"> </w:t>
       </w:r>
       <w:r>
         <w:rPr>
@@ -11668,7 +11896,15 @@
         <w:t xml:space="preserve"> </w:t>
       </w:r>
       <w:r>
-        <w:t>en Zaragoza, calle Avenida Navarra, nº 1, C.P. 50001</w:t>
+        <w:t xml:space="preserve">en Zaragoza, calle Avenida Navarra, </w:t>
+      </w:r>
+      <w:proofErr w:type="spellStart"/>
+      <w:r>
+        <w:t>nº</w:t>
+      </w:r>
+      <w:proofErr w:type="spellEnd"/>
+      <w:r>
+        <w:t xml:space="preserve"> 1, C.P. 50001</w:t>
       </w:r>
     </w:p>
     <w:p>
@@ -11720,8 +11956,13 @@
         </w:rPr>
         <w:t xml:space="preserve">N.I.F. </w:t>
       </w:r>
-      <w:r>
-        <w:t xml:space="preserve">nº </w:t>
+      <w:proofErr w:type="spellStart"/>
+      <w:r>
+        <w:t>nº</w:t>
+      </w:r>
+      <w:proofErr w:type="spellEnd"/>
+      <w:r>
+        <w:t xml:space="preserve"> </w:t>
       </w:r>
       <w:r>
         <w:rPr>
@@ -11760,7 +12001,15 @@
         <w:jc w:val="both"/>
       </w:pPr>
       <w:r>
-        <w:t>calle Nueva, nº 12, C.P. 50005</w:t>
+        <w:t xml:space="preserve">calle Nueva, </w:t>
+      </w:r>
+      <w:proofErr w:type="spellStart"/>
+      <w:r>
+        <w:t>nº</w:t>
+      </w:r>
+      <w:proofErr w:type="spellEnd"/>
+      <w:r>
+        <w:t xml:space="preserve"> 12, C.P. 50005</w:t>
       </w:r>
     </w:p>
     <w:p>
@@ -11922,7 +12171,15 @@
         <w:jc w:val="both"/>
       </w:pPr>
       <w:r>
-        <w:t>Tener un login que guarde usuarios para que si inicias desde otro dispositivo tengas tus progresos y tus rutinas guardadas</w:t>
+        <w:t xml:space="preserve">Tener un </w:t>
+      </w:r>
+      <w:proofErr w:type="spellStart"/>
+      <w:r>
+        <w:t>login</w:t>
+      </w:r>
+      <w:proofErr w:type="spellEnd"/>
+      <w:r>
+        <w:t xml:space="preserve"> que guarde usuarios para que si inicias desde otro dispositivo tengas tus progresos y tus rutinas guardadas</w:t>
       </w:r>
     </w:p>
     <w:p>
@@ -12263,7 +12520,31 @@
         <w:t>SEXTA</w:t>
       </w:r>
       <w:r>
-        <w:t>.-. El vendedor se compromete a entregar una primera versión de My Gym Bro el día 14 de Junio de 2022. Lo mínimo que se le exige es que dicha aplicación tenga un login funcional, y te permita hacer registro de entrenos y pr, y el día 31 de Julio de 2022 deberá entregar la aplicación completa</w:t>
+        <w:t xml:space="preserve">.-. El vendedor se compromete a entregar una primera versión de My Gym Bro el día 14 de </w:t>
+      </w:r>
+      <w:proofErr w:type="gramStart"/>
+      <w:r>
+        <w:t>Junio</w:t>
+      </w:r>
+      <w:proofErr w:type="gramEnd"/>
+      <w:r>
+        <w:t xml:space="preserve"> de 2022. Lo mínimo que se le exige es que dicha aplicación tenga un </w:t>
+      </w:r>
+      <w:proofErr w:type="spellStart"/>
+      <w:r>
+        <w:t>login</w:t>
+      </w:r>
+      <w:proofErr w:type="spellEnd"/>
+      <w:r>
+        <w:t xml:space="preserve"> funcional, y te permita hacer registro de entrenos y </w:t>
+      </w:r>
+      <w:proofErr w:type="spellStart"/>
+      <w:r>
+        <w:t>pr</w:t>
+      </w:r>
+      <w:proofErr w:type="spellEnd"/>
+      <w:r>
+        <w:t>, y el día 31 de Julio de 2022 deberá entregar la aplicación completa</w:t>
       </w:r>
       <w:r>
         <w:t>.</w:t>
@@ -12365,7 +12646,7 @@
                 <wp:cNvGraphicFramePr/>
                 <a:graphic xmlns:a="http://schemas.openxmlformats.org/drawingml/2006/main">
                   <a:graphicData uri="http://schemas.microsoft.com/office/word/2010/wordprocessingInk">
-                    <w14:contentPart bwMode="auto" r:id="rId19">
+                    <w14:contentPart bwMode="auto" r:id="rId22">
                       <w14:nvContentPartPr>
                         <w14:cNvContentPartPr/>
                       </w14:nvContentPartPr>
@@ -12413,7 +12694,7 @@
                 <wp:cNvGraphicFramePr/>
                 <a:graphic xmlns:a="http://schemas.openxmlformats.org/drawingml/2006/main">
                   <a:graphicData uri="http://schemas.microsoft.com/office/word/2010/wordprocessingInk">
-                    <w14:contentPart bwMode="auto" r:id="rId20">
+                    <w14:contentPart bwMode="auto" r:id="rId23">
                       <w14:nvContentPartPr>
                         <w14:cNvContentPartPr/>
                       </w14:nvContentPartPr>
@@ -12513,9 +12794,226 @@
           <w:tab w:val="left" w:pos="7425"/>
         </w:tabs>
       </w:pPr>
+    </w:p>
+    <w:p>
+      <w:pPr>
+        <w:pStyle w:val="BodyText"/>
+        <w:jc w:val="center"/>
+      </w:pPr>
+      <w:r>
+        <w:t>El contenido de la carpeta raíz la cual contiene todo el proyecto sería:</w:t>
+      </w:r>
+    </w:p>
+    <w:p>
+      <w:pPr>
+        <w:pStyle w:val="BodyText"/>
+        <w:jc w:val="center"/>
+      </w:pPr>
+    </w:p>
+    <w:p>
+      <w:pPr>
+        <w:tabs>
+          <w:tab w:val="left" w:pos="7425"/>
+        </w:tabs>
+        <w:jc w:val="center"/>
+      </w:pPr>
+      <w:r>
+        <w:drawing>
+          <wp:inline distT="0" distB="0" distL="0" distR="0" wp14:anchorId="46F025D5" wp14:editId="78846D01">
+            <wp:extent cx="1802622" cy="5135526"/>
+            <wp:effectExtent l="0" t="0" r="7620" b="8255"/>
+            <wp:docPr id="3" name="Picture 3"/>
+            <wp:cNvGraphicFramePr>
+              <a:graphicFrameLocks xmlns:a="http://schemas.openxmlformats.org/drawingml/2006/main" noChangeAspect="1"/>
+            </wp:cNvGraphicFramePr>
+            <a:graphic xmlns:a="http://schemas.openxmlformats.org/drawingml/2006/main">
+              <a:graphicData uri="http://schemas.openxmlformats.org/drawingml/2006/picture">
+                <pic:pic xmlns:pic="http://schemas.openxmlformats.org/drawingml/2006/picture">
+                  <pic:nvPicPr>
+                    <pic:cNvPr id="1" name=""/>
+                    <pic:cNvPicPr/>
+                  </pic:nvPicPr>
+                  <pic:blipFill>
+                    <a:blip r:embed="rId24"/>
+                    <a:stretch>
+                      <a:fillRect/>
+                    </a:stretch>
+                  </pic:blipFill>
+                  <pic:spPr>
+                    <a:xfrm>
+                      <a:off x="0" y="0"/>
+                      <a:ext cx="1807806" cy="5150296"/>
+                    </a:xfrm>
+                    <a:prstGeom prst="rect">
+                      <a:avLst/>
+                    </a:prstGeom>
+                  </pic:spPr>
+                </pic:pic>
+              </a:graphicData>
+            </a:graphic>
+          </wp:inline>
+        </w:drawing>
+      </w:r>
+    </w:p>
+    <w:p>
+      <w:pPr>
+        <w:tabs>
+          <w:tab w:val="left" w:pos="7425"/>
+        </w:tabs>
+        <w:jc w:val="center"/>
+      </w:pPr>
+    </w:p>
+    <w:p>
+      <w:pPr>
+        <w:tabs>
+          <w:tab w:val="left" w:pos="4772"/>
+        </w:tabs>
+        <w:jc w:val="both"/>
+      </w:pPr>
       <w:r>
         <w:tab/>
       </w:r>
+    </w:p>
+    <w:p>
+      <w:pPr>
+        <w:tabs>
+          <w:tab w:val="left" w:pos="4772"/>
+        </w:tabs>
+        <w:jc w:val="both"/>
+      </w:pPr>
+    </w:p>
+    <w:p>
+      <w:pPr>
+        <w:tabs>
+          <w:tab w:val="left" w:pos="4772"/>
+        </w:tabs>
+        <w:jc w:val="both"/>
+      </w:pPr>
+    </w:p>
+    <w:p>
+      <w:pPr>
+        <w:tabs>
+          <w:tab w:val="left" w:pos="4772"/>
+        </w:tabs>
+        <w:jc w:val="both"/>
+      </w:pPr>
+    </w:p>
+    <w:p>
+      <w:pPr>
+        <w:tabs>
+          <w:tab w:val="left" w:pos="4772"/>
+        </w:tabs>
+        <w:jc w:val="both"/>
+      </w:pPr>
+      <w:r>
+        <w:t>Si nos ponemos a revisar más específicamente las subcarpetas, encontramos las capetas por defecto, ‘</w:t>
+      </w:r>
+      <w:proofErr w:type="spellStart"/>
+      <w:r>
+        <w:t>android</w:t>
+      </w:r>
+      <w:proofErr w:type="spellEnd"/>
+      <w:r>
+        <w:t>’</w:t>
+      </w:r>
+      <w:r>
+        <w:t xml:space="preserve"> contiene el proyecto de </w:t>
+      </w:r>
+      <w:proofErr w:type="spellStart"/>
+      <w:r>
+        <w:t>android</w:t>
+      </w:r>
+      <w:proofErr w:type="spellEnd"/>
+      <w:r>
+        <w:t>, ‘</w:t>
+      </w:r>
+      <w:proofErr w:type="spellStart"/>
+      <w:r>
+        <w:t>assets</w:t>
+      </w:r>
+      <w:proofErr w:type="spellEnd"/>
+      <w:r>
+        <w:t>’</w:t>
+      </w:r>
+      <w:r>
+        <w:t xml:space="preserve"> contiene todo el contenido grafico de la </w:t>
+      </w:r>
+      <w:proofErr w:type="gramStart"/>
+      <w:r>
+        <w:t>app</w:t>
+      </w:r>
+      <w:proofErr w:type="gramEnd"/>
+      <w:r>
+        <w:t xml:space="preserve">, </w:t>
+      </w:r>
+      <w:r>
+        <w:t>‘</w:t>
+      </w:r>
+      <w:proofErr w:type="spellStart"/>
+      <w:r>
+        <w:t>ios</w:t>
+      </w:r>
+      <w:proofErr w:type="spellEnd"/>
+      <w:r>
+        <w:t xml:space="preserve">’ contiene el proyecto de </w:t>
+      </w:r>
+      <w:proofErr w:type="spellStart"/>
+      <w:r>
+        <w:t>ios</w:t>
+      </w:r>
+      <w:proofErr w:type="spellEnd"/>
+      <w:r>
+        <w:t>, ‘</w:t>
+      </w:r>
+      <w:proofErr w:type="spellStart"/>
+      <w:r>
+        <w:t>lib</w:t>
+      </w:r>
+      <w:proofErr w:type="spellEnd"/>
+      <w:r>
+        <w:t>’ contiene todos los archivos de código utilizados en el proyecto, ‘test’ contiene el código para hacer los test y ‘web’ contiene el proyecto web.</w:t>
+      </w:r>
+    </w:p>
+    <w:p>
+      <w:pPr>
+        <w:tabs>
+          <w:tab w:val="left" w:pos="4772"/>
+        </w:tabs>
+        <w:jc w:val="both"/>
+      </w:pPr>
+    </w:p>
+    <w:p>
+      <w:pPr>
+        <w:tabs>
+          <w:tab w:val="left" w:pos="4772"/>
+        </w:tabs>
+        <w:jc w:val="both"/>
+      </w:pPr>
+      <w:r>
+        <w:t>Dentro de ‘</w:t>
+      </w:r>
+      <w:proofErr w:type="spellStart"/>
+      <w:r>
+        <w:t>lib</w:t>
+      </w:r>
+      <w:proofErr w:type="spellEnd"/>
+      <w:r>
+        <w:t xml:space="preserve">’ encontramos diversas carpetas de las que las </w:t>
+      </w:r>
+      <w:r>
+        <w:t>más</w:t>
+      </w:r>
+      <w:r>
+        <w:t xml:space="preserve"> relevantes son:</w:t>
+      </w:r>
+    </w:p>
+    <w:p>
+      <w:pPr>
+        <w:tabs>
+          <w:tab w:val="left" w:pos="4772"/>
+        </w:tabs>
+        <w:jc w:val="both"/>
+      </w:pPr>
     </w:p>
     <w:p>
       <w:pPr>
@@ -12524,6 +13022,22 @@
         </w:tabs>
         <w:jc w:val="both"/>
       </w:pPr>
+      <w:proofErr w:type="spellStart"/>
+      <w:r>
+        <w:t>Models</w:t>
+      </w:r>
+      <w:proofErr w:type="spellEnd"/>
+      <w:r>
+        <w:t xml:space="preserve">:                                                                                 </w:t>
+      </w:r>
+      <w:proofErr w:type="spellStart"/>
+      <w:r>
+        <w:t>Screens</w:t>
+      </w:r>
+      <w:proofErr w:type="spellEnd"/>
+      <w:r>
+        <w:t>:</w:t>
+      </w:r>
     </w:p>
     <w:p>
       <w:pPr>
@@ -12532,14 +13046,530 @@
         </w:tabs>
         <w:jc w:val="both"/>
       </w:pPr>
+      <w:r>
+        <w:drawing>
+          <wp:anchor distT="0" distB="0" distL="114300" distR="114300" simplePos="0" relativeHeight="251675648" behindDoc="0" locked="0" layoutInCell="1" allowOverlap="1" wp14:anchorId="1BF39051" wp14:editId="160B32A6">
+            <wp:simplePos x="0" y="0"/>
+            <wp:positionH relativeFrom="column">
+              <wp:posOffset>2641053</wp:posOffset>
+            </wp:positionH>
+            <wp:positionV relativeFrom="paragraph">
+              <wp:posOffset>175511</wp:posOffset>
+            </wp:positionV>
+            <wp:extent cx="2442845" cy="5209540"/>
+            <wp:effectExtent l="0" t="0" r="0" b="0"/>
+            <wp:wrapSquare wrapText="bothSides"/>
+            <wp:docPr id="7" name="Picture 7"/>
+            <wp:cNvGraphicFramePr>
+              <a:graphicFrameLocks xmlns:a="http://schemas.openxmlformats.org/drawingml/2006/main" noChangeAspect="1"/>
+            </wp:cNvGraphicFramePr>
+            <a:graphic xmlns:a="http://schemas.openxmlformats.org/drawingml/2006/main">
+              <a:graphicData uri="http://schemas.openxmlformats.org/drawingml/2006/picture">
+                <pic:pic xmlns:pic="http://schemas.openxmlformats.org/drawingml/2006/picture">
+                  <pic:nvPicPr>
+                    <pic:cNvPr id="1" name=""/>
+                    <pic:cNvPicPr/>
+                  </pic:nvPicPr>
+                  <pic:blipFill>
+                    <a:blip r:embed="rId25">
+                      <a:extLst>
+                        <a:ext uri="{28A0092B-C50C-407E-A947-70E740481C1C}">
+                          <a14:useLocalDpi xmlns:a14="http://schemas.microsoft.com/office/drawing/2010/main" val="0"/>
+                        </a:ext>
+                      </a:extLst>
+                    </a:blip>
+                    <a:stretch>
+                      <a:fillRect/>
+                    </a:stretch>
+                  </pic:blipFill>
+                  <pic:spPr>
+                    <a:xfrm>
+                      <a:off x="0" y="0"/>
+                      <a:ext cx="2442845" cy="5209540"/>
+                    </a:xfrm>
+                    <a:prstGeom prst="rect">
+                      <a:avLst/>
+                    </a:prstGeom>
+                  </pic:spPr>
+                </pic:pic>
+              </a:graphicData>
+            </a:graphic>
+            <wp14:sizeRelH relativeFrom="page">
+              <wp14:pctWidth>0</wp14:pctWidth>
+            </wp14:sizeRelH>
+            <wp14:sizeRelV relativeFrom="page">
+              <wp14:pctHeight>0</wp14:pctHeight>
+            </wp14:sizeRelV>
+          </wp:anchor>
+        </w:drawing>
+      </w:r>
+      <w:r>
+        <w:drawing>
+          <wp:anchor distT="0" distB="0" distL="114300" distR="114300" simplePos="0" relativeHeight="251676672" behindDoc="0" locked="0" layoutInCell="1" allowOverlap="1" wp14:anchorId="58E18BC0" wp14:editId="617DDA76">
+            <wp:simplePos x="0" y="0"/>
+            <wp:positionH relativeFrom="column">
+              <wp:posOffset>-155679</wp:posOffset>
+            </wp:positionH>
+            <wp:positionV relativeFrom="paragraph">
+              <wp:posOffset>140070</wp:posOffset>
+            </wp:positionV>
+            <wp:extent cx="2439706" cy="2615610"/>
+            <wp:effectExtent l="0" t="0" r="0" b="0"/>
+            <wp:wrapSquare wrapText="bothSides"/>
+            <wp:docPr id="6" name="Picture 6"/>
+            <wp:cNvGraphicFramePr>
+              <a:graphicFrameLocks xmlns:a="http://schemas.openxmlformats.org/drawingml/2006/main" noChangeAspect="1"/>
+            </wp:cNvGraphicFramePr>
+            <a:graphic xmlns:a="http://schemas.openxmlformats.org/drawingml/2006/main">
+              <a:graphicData uri="http://schemas.openxmlformats.org/drawingml/2006/picture">
+                <pic:pic xmlns:pic="http://schemas.openxmlformats.org/drawingml/2006/picture">
+                  <pic:nvPicPr>
+                    <pic:cNvPr id="1" name=""/>
+                    <pic:cNvPicPr/>
+                  </pic:nvPicPr>
+                  <pic:blipFill>
+                    <a:blip r:embed="rId26">
+                      <a:extLst>
+                        <a:ext uri="{28A0092B-C50C-407E-A947-70E740481C1C}">
+                          <a14:useLocalDpi xmlns:a14="http://schemas.microsoft.com/office/drawing/2010/main" val="0"/>
+                        </a:ext>
+                      </a:extLst>
+                    </a:blip>
+                    <a:stretch>
+                      <a:fillRect/>
+                    </a:stretch>
+                  </pic:blipFill>
+                  <pic:spPr>
+                    <a:xfrm>
+                      <a:off x="0" y="0"/>
+                      <a:ext cx="2439706" cy="2615610"/>
+                    </a:xfrm>
+                    <a:prstGeom prst="rect">
+                      <a:avLst/>
+                    </a:prstGeom>
+                  </pic:spPr>
+                </pic:pic>
+              </a:graphicData>
+            </a:graphic>
+            <wp14:sizeRelH relativeFrom="page">
+              <wp14:pctWidth>0</wp14:pctWidth>
+            </wp14:sizeRelH>
+            <wp14:sizeRelV relativeFrom="page">
+              <wp14:pctHeight>0</wp14:pctHeight>
+            </wp14:sizeRelV>
+          </wp:anchor>
+        </w:drawing>
+      </w:r>
+    </w:p>
+    <w:p/>
+    <w:p/>
+    <w:p/>
+    <w:p/>
+    <w:p/>
+    <w:p/>
+    <w:p/>
+    <w:p/>
+    <w:p/>
+    <w:p/>
+    <w:p/>
+    <w:p/>
+    <w:p/>
+    <w:p/>
+    <w:p/>
+    <w:p>
+      <w:r>
+        <w:t>Widgets:</w:t>
+      </w:r>
+    </w:p>
+    <w:p>
+      <w:r>
+        <w:drawing>
+          <wp:inline distT="0" distB="0" distL="0" distR="0" wp14:anchorId="621BB763" wp14:editId="5C573C56">
+            <wp:extent cx="2972215" cy="2715004"/>
+            <wp:effectExtent l="0" t="0" r="0" b="9525"/>
+            <wp:docPr id="8" name="Picture 8"/>
+            <wp:cNvGraphicFramePr>
+              <a:graphicFrameLocks xmlns:a="http://schemas.openxmlformats.org/drawingml/2006/main" noChangeAspect="1"/>
+            </wp:cNvGraphicFramePr>
+            <a:graphic xmlns:a="http://schemas.openxmlformats.org/drawingml/2006/main">
+              <a:graphicData uri="http://schemas.openxmlformats.org/drawingml/2006/picture">
+                <pic:pic xmlns:pic="http://schemas.openxmlformats.org/drawingml/2006/picture">
+                  <pic:nvPicPr>
+                    <pic:cNvPr id="1" name=""/>
+                    <pic:cNvPicPr/>
+                  </pic:nvPicPr>
+                  <pic:blipFill>
+                    <a:blip r:embed="rId27"/>
+                    <a:stretch>
+                      <a:fillRect/>
+                    </a:stretch>
+                  </pic:blipFill>
+                  <pic:spPr>
+                    <a:xfrm>
+                      <a:off x="0" y="0"/>
+                      <a:ext cx="2972215" cy="2715004"/>
+                    </a:xfrm>
+                    <a:prstGeom prst="rect">
+                      <a:avLst/>
+                    </a:prstGeom>
+                  </pic:spPr>
+                </pic:pic>
+              </a:graphicData>
+            </a:graphic>
+          </wp:inline>
+        </w:drawing>
+      </w:r>
+    </w:p>
+    <w:p/>
+    <w:p>
+      <w:r>
+        <w:t>Análisis y diseño del sistema funcional</w:t>
+      </w:r>
+      <w:r>
+        <w:t xml:space="preserve"> (Diagrama de casos de uso)</w:t>
+      </w:r>
+      <w:r>
+        <w:rPr>
+          <w:noProof/>
+        </w:rPr>
+        <w:t xml:space="preserve"> </w:t>
+      </w:r>
+      <w:r>
+        <w:rPr>
+          <w:noProof/>
+        </w:rPr>
+        <w:drawing>
+          <wp:inline distT="0" distB="0" distL="0" distR="0" wp14:anchorId="107C220A" wp14:editId="2034C277">
+            <wp:extent cx="5400040" cy="3369787"/>
+            <wp:effectExtent l="0" t="0" r="0" b="0"/>
+            <wp:docPr id="20" name="Picture 20"/>
+            <wp:cNvGraphicFramePr>
+              <a:graphicFrameLocks xmlns:a="http://schemas.openxmlformats.org/drawingml/2006/main" noChangeAspect="1"/>
+            </wp:cNvGraphicFramePr>
+            <a:graphic xmlns:a="http://schemas.openxmlformats.org/drawingml/2006/main">
+              <a:graphicData uri="http://schemas.openxmlformats.org/drawingml/2006/picture">
+                <pic:pic xmlns:pic="http://schemas.openxmlformats.org/drawingml/2006/picture">
+                  <pic:nvPicPr>
+                    <pic:cNvPr id="0" name="Picture 1"/>
+                    <pic:cNvPicPr>
+                      <a:picLocks noChangeAspect="1" noChangeArrowheads="1"/>
+                    </pic:cNvPicPr>
+                  </pic:nvPicPr>
+                  <pic:blipFill>
+                    <a:blip r:embed="rId28">
+                      <a:extLst>
+                        <a:ext uri="{28A0092B-C50C-407E-A947-70E740481C1C}">
+                          <a14:useLocalDpi xmlns:a14="http://schemas.microsoft.com/office/drawing/2010/main" val="0"/>
+                        </a:ext>
+                      </a:extLst>
+                    </a:blip>
+                    <a:srcRect/>
+                    <a:stretch>
+                      <a:fillRect/>
+                    </a:stretch>
+                  </pic:blipFill>
+                  <pic:spPr bwMode="auto">
+                    <a:xfrm>
+                      <a:off x="0" y="0"/>
+                      <a:ext cx="5400040" cy="3369787"/>
+                    </a:xfrm>
+                    <a:prstGeom prst="rect">
+                      <a:avLst/>
+                    </a:prstGeom>
+                    <a:noFill/>
+                    <a:ln>
+                      <a:noFill/>
+                    </a:ln>
+                  </pic:spPr>
+                </pic:pic>
+              </a:graphicData>
+            </a:graphic>
+          </wp:inline>
+        </w:drawing>
+      </w:r>
+    </w:p>
+    <w:p/>
+    <w:p/>
+    <w:p/>
+    <w:p/>
+    <w:p/>
+    <w:p/>
+    <w:p>
+      <w:r>
+        <w:t>Análisis y diseño de la interfaz de usuario:</w:t>
+      </w:r>
+    </w:p>
+    <w:p/>
+    <w:p/>
+    <w:p>
+      <w:r>
+        <w:t>Diseño de la arquitectura de la aplicación:</w:t>
+      </w:r>
+    </w:p>
+    <w:p>
+      <w:r>
+        <w:tab/>
+        <w:t>Las tecnologías utilizadas durante el desarrollo de este proyecto son ‘Flutter’, ‘</w:t>
+      </w:r>
+      <w:proofErr w:type="spellStart"/>
+      <w:r>
+        <w:t>Firebase</w:t>
+      </w:r>
+      <w:proofErr w:type="spellEnd"/>
+      <w:r>
+        <w:t>’, siendo de este último varias las utilizadas.</w:t>
+      </w:r>
+    </w:p>
+    <w:p>
+      <w:pPr>
+        <w:rPr>
+          <w:rFonts w:cstheme="minorHAnsi"/>
+          <w:color w:val="4D5156"/>
+          <w:shd w:val="clear" w:color="auto" w:fill="FFFFFF"/>
+        </w:rPr>
+      </w:pPr>
+      <w:r>
+        <w:rPr>
+          <w:rFonts w:cstheme="minorHAnsi"/>
+          <w:color w:val="4D5156"/>
+          <w:shd w:val="clear" w:color="auto" w:fill="FFFFFF"/>
+        </w:rPr>
+        <w:t xml:space="preserve">Flutter es un SDK de código fuente abierto de desarrollo de aplicaciones móviles creado por Google. Suele usarse para desarrollar interfaces de usuario para aplicaciones en Android, iOS y </w:t>
+      </w:r>
+      <w:proofErr w:type="gramStart"/>
+      <w:r>
+        <w:rPr>
+          <w:rFonts w:cstheme="minorHAnsi"/>
+          <w:color w:val="4D5156"/>
+          <w:shd w:val="clear" w:color="auto" w:fill="FFFFFF"/>
+        </w:rPr>
+        <w:t>Web</w:t>
+      </w:r>
+      <w:proofErr w:type="gramEnd"/>
+      <w:r>
+        <w:rPr>
+          <w:rFonts w:cstheme="minorHAnsi"/>
+          <w:color w:val="4D5156"/>
+          <w:shd w:val="clear" w:color="auto" w:fill="FFFFFF"/>
+        </w:rPr>
+        <w:t xml:space="preserve"> así como método primario para crear aplicaciones para Google </w:t>
+      </w:r>
+      <w:proofErr w:type="spellStart"/>
+      <w:r>
+        <w:rPr>
+          <w:rFonts w:cstheme="minorHAnsi"/>
+          <w:color w:val="4D5156"/>
+          <w:shd w:val="clear" w:color="auto" w:fill="FFFFFF"/>
+        </w:rPr>
+        <w:t>Fuchsia</w:t>
+      </w:r>
+      <w:proofErr w:type="spellEnd"/>
+      <w:r>
+        <w:rPr>
+          <w:rFonts w:cstheme="minorHAnsi"/>
+          <w:color w:val="4D5156"/>
+          <w:shd w:val="clear" w:color="auto" w:fill="FFFFFF"/>
+        </w:rPr>
+        <w:t>.</w:t>
+      </w:r>
+    </w:p>
+    <w:p>
+      <w:pPr>
+        <w:rPr>
+          <w:rFonts w:cstheme="minorHAnsi"/>
+          <w:color w:val="4D5156"/>
+          <w:shd w:val="clear" w:color="auto" w:fill="FFFFFF"/>
+        </w:rPr>
+      </w:pPr>
+      <w:proofErr w:type="spellStart"/>
+      <w:r>
+        <w:rPr>
+          <w:rFonts w:cstheme="minorHAnsi"/>
+          <w:color w:val="4D5156"/>
+          <w:shd w:val="clear" w:color="auto" w:fill="FFFFFF"/>
+        </w:rPr>
+        <w:t>Firebase</w:t>
+      </w:r>
+      <w:proofErr w:type="spellEnd"/>
+      <w:r>
+        <w:rPr>
+          <w:rFonts w:cstheme="minorHAnsi"/>
+          <w:color w:val="4D5156"/>
+          <w:shd w:val="clear" w:color="auto" w:fill="FFFFFF"/>
+        </w:rPr>
+        <w:t xml:space="preserve"> es una plataforma para el desarrollo de aplicaciones web y aplicaciones móviles lanzada en 2011 y adquirida por Google en 2014</w:t>
+      </w:r>
+      <w:r>
+        <w:rPr>
+          <w:rFonts w:cstheme="minorHAnsi"/>
+          <w:color w:val="4D5156"/>
+          <w:shd w:val="clear" w:color="auto" w:fill="FFFFFF"/>
+        </w:rPr>
+        <w:t>. Dentro de su gama de utilidades, una de las implementadas es ‘</w:t>
+      </w:r>
+      <w:proofErr w:type="spellStart"/>
+      <w:r>
+        <w:rPr>
+          <w:rFonts w:cstheme="minorHAnsi"/>
+          <w:color w:val="4D5156"/>
+          <w:shd w:val="clear" w:color="auto" w:fill="FFFFFF"/>
+        </w:rPr>
+        <w:t>Realtime</w:t>
+      </w:r>
+      <w:proofErr w:type="spellEnd"/>
+      <w:r>
+        <w:rPr>
+          <w:rFonts w:cstheme="minorHAnsi"/>
+          <w:color w:val="4D5156"/>
+          <w:shd w:val="clear" w:color="auto" w:fill="FFFFFF"/>
+        </w:rPr>
+        <w:t xml:space="preserve"> </w:t>
+      </w:r>
+      <w:proofErr w:type="spellStart"/>
+      <w:r>
+        <w:rPr>
+          <w:rFonts w:cstheme="minorHAnsi"/>
+          <w:color w:val="4D5156"/>
+          <w:shd w:val="clear" w:color="auto" w:fill="FFFFFF"/>
+        </w:rPr>
+        <w:t>Database</w:t>
+      </w:r>
+      <w:proofErr w:type="spellEnd"/>
+      <w:r>
+        <w:rPr>
+          <w:rFonts w:cstheme="minorHAnsi"/>
+          <w:color w:val="4D5156"/>
+          <w:shd w:val="clear" w:color="auto" w:fill="FFFFFF"/>
+        </w:rPr>
+        <w:t xml:space="preserve">’ para almacenar los datos de nuestra base de datos como son los usuarios, sus rutinas, y </w:t>
+      </w:r>
+      <w:proofErr w:type="spellStart"/>
+      <w:r>
+        <w:rPr>
+          <w:rFonts w:cstheme="minorHAnsi"/>
+          <w:color w:val="4D5156"/>
+          <w:shd w:val="clear" w:color="auto" w:fill="FFFFFF"/>
+        </w:rPr>
+        <w:t>pr</w:t>
+      </w:r>
+      <w:proofErr w:type="spellEnd"/>
+      <w:r>
+        <w:rPr>
+          <w:rFonts w:cstheme="minorHAnsi"/>
+          <w:color w:val="4D5156"/>
+          <w:shd w:val="clear" w:color="auto" w:fill="FFFFFF"/>
+        </w:rPr>
+        <w:t xml:space="preserve">. La otra funcionalidad utilizada es </w:t>
+      </w:r>
+      <w:proofErr w:type="spellStart"/>
+      <w:r>
+        <w:rPr>
+          <w:rFonts w:cstheme="minorHAnsi"/>
+          <w:color w:val="4D5156"/>
+          <w:shd w:val="clear" w:color="auto" w:fill="FFFFFF"/>
+        </w:rPr>
+        <w:t>Firebase</w:t>
+      </w:r>
+      <w:proofErr w:type="spellEnd"/>
+      <w:r>
+        <w:rPr>
+          <w:rFonts w:cstheme="minorHAnsi"/>
+          <w:color w:val="4D5156"/>
+          <w:shd w:val="clear" w:color="auto" w:fill="FFFFFF"/>
+        </w:rPr>
+        <w:t xml:space="preserve"> </w:t>
+      </w:r>
+      <w:proofErr w:type="spellStart"/>
+      <w:r>
+        <w:rPr>
+          <w:rFonts w:cstheme="minorHAnsi"/>
+          <w:color w:val="4D5156"/>
+          <w:shd w:val="clear" w:color="auto" w:fill="FFFFFF"/>
+        </w:rPr>
+        <w:t>Authenticator</w:t>
+      </w:r>
+      <w:proofErr w:type="spellEnd"/>
+      <w:r>
+        <w:rPr>
+          <w:rFonts w:cstheme="minorHAnsi"/>
+          <w:color w:val="4D5156"/>
+          <w:shd w:val="clear" w:color="auto" w:fill="FFFFFF"/>
+        </w:rPr>
+        <w:t xml:space="preserve">, la cual autoriza o no a los usuarios a entrar a nuestra </w:t>
+      </w:r>
+      <w:proofErr w:type="gramStart"/>
+      <w:r>
+        <w:rPr>
+          <w:rFonts w:cstheme="minorHAnsi"/>
+          <w:color w:val="4D5156"/>
+          <w:shd w:val="clear" w:color="auto" w:fill="FFFFFF"/>
+        </w:rPr>
+        <w:t>app</w:t>
+      </w:r>
+      <w:proofErr w:type="gramEnd"/>
+      <w:r>
+        <w:rPr>
+          <w:rFonts w:cstheme="minorHAnsi"/>
+          <w:color w:val="4D5156"/>
+          <w:shd w:val="clear" w:color="auto" w:fill="FFFFFF"/>
+        </w:rPr>
+        <w:t xml:space="preserve"> en función de si tienen una cuenta creada o no.</w:t>
+      </w:r>
+    </w:p>
+    <w:p>
+      <w:pPr>
+        <w:rPr>
+          <w:rFonts w:cstheme="minorHAnsi"/>
+          <w:color w:val="4D5156"/>
+          <w:shd w:val="clear" w:color="auto" w:fill="FFFFFF"/>
+        </w:rPr>
+      </w:pPr>
+    </w:p>
+    <w:p>
+      <w:pPr>
+        <w:rPr>
+          <w:rFonts w:cstheme="minorHAnsi"/>
+        </w:rPr>
+      </w:pPr>
+      <w:r>
+        <w:rPr>
+          <w:rFonts w:cstheme="minorHAnsi"/>
+          <w:color w:val="4D5156"/>
+          <w:shd w:val="clear" w:color="auto" w:fill="FFFFFF"/>
+        </w:rPr>
+        <w:t>Arquitectura de componentes de la aplicación:</w:t>
+      </w:r>
+    </w:p>
+    <w:p/>
+    <w:p/>
+    <w:p/>
+    <w:p/>
+    <w:p/>
+    <w:p/>
+    <w:p/>
+    <w:p/>
+    <w:p/>
+    <w:p/>
+    <w:p/>
+    <w:p/>
+    <w:p/>
+    <w:p>
+      <w:pPr>
+        <w:tabs>
+          <w:tab w:val="left" w:pos="2160"/>
+        </w:tabs>
+      </w:pPr>
+      <w:r>
+        <w:tab/>
+      </w:r>
     </w:p>
     <w:sectPr>
-      <w:headerReference w:type="even" r:id="rId21"/>
-      <w:headerReference w:type="default" r:id="rId22"/>
-      <w:footerReference w:type="even" r:id="rId23"/>
-      <w:footerReference w:type="default" r:id="rId24"/>
-      <w:headerReference w:type="first" r:id="rId25"/>
-      <w:footerReference w:type="first" r:id="rId26"/>
+      <w:headerReference w:type="even" r:id="rId29"/>
+      <w:headerReference w:type="default" r:id="rId30"/>
+      <w:footerReference w:type="even" r:id="rId31"/>
+      <w:footerReference w:type="default" r:id="rId32"/>
+      <w:headerReference w:type="first" r:id="rId33"/>
+      <w:footerReference w:type="first" r:id="rId34"/>
       <w:pgSz w:w="11906" w:h="16838"/>
       <w:pgMar w:top="1417" w:right="1701" w:bottom="1417" w:left="1701" w:header="708" w:footer="708" w:gutter="0"/>
       <w:pgNumType w:start="0"/>
@@ -13973,12 +15003,14 @@
   <w:rsids>
     <w:rsidRoot w:val="004B564B"/>
     <w:rsid w:val="002007F2"/>
+    <w:rsid w:val="00234681"/>
     <w:rsid w:val="00307E20"/>
     <w:rsid w:val="004B564B"/>
     <w:rsid w:val="004D2EB2"/>
     <w:rsid w:val="00785AE0"/>
     <w:rsid w:val="00824794"/>
     <w:rsid w:val="00B04849"/>
+    <w:rsid w:val="00CD6399"/>
   </w:rsids>
   <m:mathPr>
     <m:mathFont m:val="Cambria Math"/>
@@ -14537,6 +15569,59 @@
           <inkml:channelProperty channel="Y" name="resolution" value="1000" units="1/cm"/>
         </inkml:channelProperties>
       </inkml:inkSource>
+      <inkml:timestamp xml:id="ts0" timeString="2022-06-07T13:33:47.380"/>
+    </inkml:context>
+    <inkml:brush xml:id="br0">
+      <inkml:brushProperty name="width" value="0.05" units="cm"/>
+      <inkml:brushProperty name="height" value="0.05" units="cm"/>
+      <inkml:brushProperty name="ignorePressure" value="1"/>
+    </inkml:brush>
+  </inkml:definitions>
+  <inkml:trace contextRef="#ctx0" brushRef="#br0">1 1,'0'0</inkml:trace>
+  <inkml:trace contextRef="#ctx0" brushRef="#br0" timeOffset="400.09">1 1,'0'0</inkml:trace>
+</inkml:ink>
+</file>
+
+<file path=word/ink/ink5.xml><?xml version="1.0" encoding="utf-8"?>
+<inkml:ink xmlns:inkml="http://www.w3.org/2003/InkML">
+  <inkml:definitions>
+    <inkml:context xml:id="ctx0">
+      <inkml:inkSource xml:id="inkSrc0">
+        <inkml:traceFormat>
+          <inkml:channel name="X" type="integer" min="-2.14748E9" max="2.14748E9" units="cm"/>
+          <inkml:channel name="Y" type="integer" min="-2.14748E9" max="2.14748E9" units="cm"/>
+        </inkml:traceFormat>
+        <inkml:channelProperties>
+          <inkml:channelProperty channel="X" name="resolution" value="1000" units="1/cm"/>
+          <inkml:channelProperty channel="Y" name="resolution" value="1000" units="1/cm"/>
+        </inkml:channelProperties>
+      </inkml:inkSource>
+      <inkml:timestamp xml:id="ts0" timeString="2022-06-07T13:33:33.246"/>
+    </inkml:context>
+    <inkml:brush xml:id="br0">
+      <inkml:brushProperty name="width" value="0.05" units="cm"/>
+      <inkml:brushProperty name="height" value="0.05" units="cm"/>
+      <inkml:brushProperty name="ignorePressure" value="1"/>
+    </inkml:brush>
+  </inkml:definitions>
+  <inkml:trace contextRef="#ctx0" brushRef="#br0">1 0,'0'0</inkml:trace>
+</inkml:ink>
+</file>
+
+<file path=word/ink/ink6.xml><?xml version="1.0" encoding="utf-8"?>
+<inkml:ink xmlns:inkml="http://www.w3.org/2003/InkML">
+  <inkml:definitions>
+    <inkml:context xml:id="ctx0">
+      <inkml:inkSource xml:id="inkSrc0">
+        <inkml:traceFormat>
+          <inkml:channel name="X" type="integer" min="-2.14748E9" max="2.14748E9" units="cm"/>
+          <inkml:channel name="Y" type="integer" min="-2.14748E9" max="2.14748E9" units="cm"/>
+        </inkml:traceFormat>
+        <inkml:channelProperties>
+          <inkml:channelProperty channel="X" name="resolution" value="1000" units="1/cm"/>
+          <inkml:channelProperty channel="Y" name="resolution" value="1000" units="1/cm"/>
+        </inkml:channelProperties>
+      </inkml:inkSource>
       <inkml:timestamp xml:id="ts0" timeString="2022-06-07T09:38:08.380"/>
     </inkml:context>
     <inkml:brush xml:id="br0">
@@ -14549,7 +15634,7 @@
 </inkml:ink>
 </file>
 
-<file path=word/ink/ink5.xml><?xml version="1.0" encoding="utf-8"?>
+<file path=word/ink/ink7.xml><?xml version="1.0" encoding="utf-8"?>
 <inkml:ink xmlns:inkml="http://www.w3.org/2003/InkML">
   <inkml:definitions>
     <inkml:context xml:id="ctx0">

</xml_diff>

<commit_message>
comentar todo el codigo
</commit_message>
<xml_diff>
--- a/MyGymBro.docx
+++ b/MyGymBro.docx
@@ -1,6 +1,6 @@
 
 <file path=word/document.xml><?xml version="1.0" encoding="utf-8"?>
-<w:document xmlns:wpc="http://schemas.microsoft.com/office/word/2010/wordprocessingCanvas" xmlns:cx="http://schemas.microsoft.com/office/drawing/2014/chartex" xmlns:cx1="http://schemas.microsoft.com/office/drawing/2015/9/8/chartex" xmlns:mc="http://schemas.openxmlformats.org/markup-compatibility/2006" xmlns:o="urn:schemas-microsoft-com:office:office" xmlns:r="http://schemas.openxmlformats.org/officeDocument/2006/relationships" xmlns:m="http://schemas.openxmlformats.org/officeDocument/2006/math" xmlns:v="urn:schemas-microsoft-com:vml" xmlns:wp14="http://schemas.microsoft.com/office/word/2010/wordprocessingDrawing" xmlns:wp="http://schemas.openxmlformats.org/drawingml/2006/wordprocessingDrawing" xmlns:w10="urn:schemas-microsoft-com:office:word" xmlns:w="http://schemas.openxmlformats.org/wordprocessingml/2006/main" xmlns:w14="http://schemas.microsoft.com/office/word/2010/wordml" xmlns:w15="http://schemas.microsoft.com/office/word/2012/wordml" xmlns:w16se="http://schemas.microsoft.com/office/word/2015/wordml/symex" xmlns:wpg="http://schemas.microsoft.com/office/word/2010/wordprocessingGroup" xmlns:wpi="http://schemas.microsoft.com/office/word/2010/wordprocessingInk" xmlns:wne="http://schemas.microsoft.com/office/word/2006/wordml" xmlns:wps="http://schemas.microsoft.com/office/word/2010/wordprocessingShape" mc:Ignorable="w14 w15 w16se wp14">
+<w:document xmlns:wpc="http://schemas.microsoft.com/office/word/2010/wordprocessingCanvas" xmlns:cx="http://schemas.microsoft.com/office/drawing/2014/chartex" xmlns:cx1="http://schemas.microsoft.com/office/drawing/2015/9/8/chartex" xmlns:cx2="http://schemas.microsoft.com/office/drawing/2015/10/21/chartex" xmlns:cx3="http://schemas.microsoft.com/office/drawing/2016/5/9/chartex" xmlns:cx4="http://schemas.microsoft.com/office/drawing/2016/5/10/chartex" xmlns:cx5="http://schemas.microsoft.com/office/drawing/2016/5/11/chartex" xmlns:cx6="http://schemas.microsoft.com/office/drawing/2016/5/12/chartex" xmlns:cx7="http://schemas.microsoft.com/office/drawing/2016/5/13/chartex" xmlns:cx8="http://schemas.microsoft.com/office/drawing/2016/5/14/chartex" xmlns:mc="http://schemas.openxmlformats.org/markup-compatibility/2006" xmlns:aink="http://schemas.microsoft.com/office/drawing/2016/ink" xmlns:am3d="http://schemas.microsoft.com/office/drawing/2017/model3d" xmlns:o="urn:schemas-microsoft-com:office:office" xmlns:r="http://schemas.openxmlformats.org/officeDocument/2006/relationships" xmlns:m="http://schemas.openxmlformats.org/officeDocument/2006/math" xmlns:v="urn:schemas-microsoft-com:vml" xmlns:wp14="http://schemas.microsoft.com/office/word/2010/wordprocessingDrawing" xmlns:wp="http://schemas.openxmlformats.org/drawingml/2006/wordprocessingDrawing" xmlns:w10="urn:schemas-microsoft-com:office:word" xmlns:w="http://schemas.openxmlformats.org/wordprocessingml/2006/main" xmlns:w14="http://schemas.microsoft.com/office/word/2010/wordml" xmlns:w15="http://schemas.microsoft.com/office/word/2012/wordml" xmlns:w16cex="http://schemas.microsoft.com/office/word/2018/wordml/cex" xmlns:w16cid="http://schemas.microsoft.com/office/word/2016/wordml/cid" xmlns:w16="http://schemas.microsoft.com/office/word/2018/wordml" xmlns:w16sdtdh="http://schemas.microsoft.com/office/word/2020/wordml/sdtdatahash" xmlns:w16se="http://schemas.microsoft.com/office/word/2015/wordml/symex" xmlns:wpg="http://schemas.microsoft.com/office/word/2010/wordprocessingGroup" xmlns:wpi="http://schemas.microsoft.com/office/word/2010/wordprocessingInk" xmlns:wne="http://schemas.microsoft.com/office/word/2006/wordml" xmlns:wps="http://schemas.microsoft.com/office/word/2010/wordprocessingShape" mc:Ignorable="w14 w15 w16se w16cid w16 w16cex w16sdtdh wp14">
   <w:body>
     <w:sdt>
       <w:sdtPr>
@@ -23,7 +23,7 @@
       <w:sdtContent>
         <w:p>
           <w:pPr>
-            <w:pStyle w:val="Sinespaciado"/>
+            <w:pStyle w:val="NoSpacing"/>
             <w:spacing w:before="1540" w:after="240"/>
             <w:jc w:val="both"/>
             <w:rPr>
@@ -33,7 +33,7 @@
         </w:p>
         <w:p>
           <w:pPr>
-            <w:pStyle w:val="Sinespaciado"/>
+            <w:pStyle w:val="NoSpacing"/>
             <w:spacing w:before="1540" w:after="240"/>
             <w:jc w:val="center"/>
             <w:rPr>
@@ -156,7 +156,7 @@
           <w:sdtContent>
             <w:p>
               <w:pPr>
-                <w:pStyle w:val="Sinespaciado"/>
+                <w:pStyle w:val="NoSpacing"/>
                 <w:pBdr>
                   <w:top w:val="single" w:sz="6" w:space="6" w:color="4472C4" w:themeColor="accent1"/>
                   <w:bottom w:val="single" w:sz="6" w:space="6" w:color="4472C4" w:themeColor="accent1"/>
@@ -203,10 +203,11 @@
             <w:dataBinding w:prefixMappings="xmlns:ns0='http://purl.org/dc/elements/1.1/' xmlns:ns1='http://schemas.openxmlformats.org/package/2006/metadata/core-properties' " w:xpath="/ns1:coreProperties[1]/ns0:subject[1]" w:storeItemID="{6C3C8BC8-F283-45AE-878A-BAB7291924A1}"/>
             <w:text/>
           </w:sdtPr>
+          <w:sdtEndPr/>
           <w:sdtContent>
             <w:p>
               <w:pPr>
-                <w:pStyle w:val="Sinespaciado"/>
+                <w:pStyle w:val="NoSpacing"/>
                 <w:jc w:val="center"/>
                 <w:rPr>
                   <w:color w:val="4472C4" w:themeColor="accent1"/>
@@ -229,7 +230,7 @@
         </w:sdt>
         <w:p>
           <w:pPr>
-            <w:pStyle w:val="Sinespaciado"/>
+            <w:pStyle w:val="NoSpacing"/>
             <w:spacing w:before="480"/>
             <w:jc w:val="center"/>
             <w:rPr>
@@ -321,10 +322,11 @@
                                     <w:calendar w:val="gregorian"/>
                                   </w:date>
                                 </w:sdtPr>
+                                <w:sdtEndPr/>
                                 <w:sdtContent>
                                   <w:p>
                                     <w:pPr>
-                                      <w:pStyle w:val="Sinespaciado"/>
+                                      <w:pStyle w:val="NoSpacing"/>
                                       <w:spacing w:after="40"/>
                                       <w:jc w:val="center"/>
                                       <w:rPr>
@@ -370,7 +372,7 @@
                               </w:sdt>
                               <w:p>
                                 <w:pPr>
-                                  <w:pStyle w:val="Sinespaciado"/>
+                                  <w:pStyle w:val="NoSpacing"/>
                                   <w:jc w:val="center"/>
                                   <w:rPr>
                                     <w:color w:val="4472C4" w:themeColor="accent1"/>
@@ -390,6 +392,7 @@
                                     <w:dataBinding w:prefixMappings="xmlns:ns0='http://schemas.openxmlformats.org/officeDocument/2006/extended-properties' " w:xpath="/ns0:Properties[1]/ns0:Company[1]" w:storeItemID="{6668398D-A668-4E3E-A5EB-62B293D839F1}"/>
                                     <w:text/>
                                   </w:sdtPr>
+                                  <w:sdtEndPr/>
                                   <w:sdtContent>
                                     <w:r>
                                       <w:rPr>
@@ -404,7 +407,7 @@
                               </w:p>
                               <w:p>
                                 <w:pPr>
-                                  <w:pStyle w:val="Sinespaciado"/>
+                                  <w:pStyle w:val="NoSpacing"/>
                                   <w:jc w:val="center"/>
                                   <w:rPr>
                                     <w:color w:val="4472C4" w:themeColor="accent1"/>
@@ -423,6 +426,7 @@
                                     <w:dataBinding w:prefixMappings="xmlns:ns0='http://schemas.microsoft.com/office/2006/coverPageProps' " w:xpath="/ns0:CoverPageProperties[1]/ns0:CompanyAddress[1]" w:storeItemID="{55AF091B-3C7A-41E3-B477-F2FDAA23CFDA}"/>
                                     <w:text/>
                                   </w:sdtPr>
+                                  <w:sdtEndPr/>
                                   <w:sdtContent>
                                     <w:r>
                                       <w:rPr>
@@ -490,10 +494,11 @@
                               <w:calendar w:val="gregorian"/>
                             </w:date>
                           </w:sdtPr>
+                          <w:sdtEndPr/>
                           <w:sdtContent>
                             <w:p>
                               <w:pPr>
-                                <w:pStyle w:val="Sinespaciado"/>
+                                <w:pStyle w:val="NoSpacing"/>
                                 <w:spacing w:after="40"/>
                                 <w:jc w:val="center"/>
                                 <w:rPr>
@@ -539,7 +544,7 @@
                         </w:sdt>
                         <w:p>
                           <w:pPr>
-                            <w:pStyle w:val="Sinespaciado"/>
+                            <w:pStyle w:val="NoSpacing"/>
                             <w:jc w:val="center"/>
                             <w:rPr>
                               <w:color w:val="4472C4" w:themeColor="accent1"/>
@@ -559,6 +564,7 @@
                               <w:dataBinding w:prefixMappings="xmlns:ns0='http://schemas.openxmlformats.org/officeDocument/2006/extended-properties' " w:xpath="/ns0:Properties[1]/ns0:Company[1]" w:storeItemID="{6668398D-A668-4E3E-A5EB-62B293D839F1}"/>
                               <w:text/>
                             </w:sdtPr>
+                            <w:sdtEndPr/>
                             <w:sdtContent>
                               <w:r>
                                 <w:rPr>
@@ -573,7 +579,7 @@
                         </w:p>
                         <w:p>
                           <w:pPr>
-                            <w:pStyle w:val="Sinespaciado"/>
+                            <w:pStyle w:val="NoSpacing"/>
                             <w:jc w:val="center"/>
                             <w:rPr>
                               <w:color w:val="4472C4" w:themeColor="accent1"/>
@@ -592,6 +598,7 @@
                               <w:dataBinding w:prefixMappings="xmlns:ns0='http://schemas.microsoft.com/office/2006/coverPageProps' " w:xpath="/ns0:CoverPageProperties[1]/ns0:CompanyAddress[1]" w:storeItemID="{55AF091B-3C7A-41E3-B477-F2FDAA23CFDA}"/>
                               <w:text/>
                             </w:sdtPr>
+                            <w:sdtEndPr/>
                             <w:sdtContent>
                               <w:r>
                                 <w:rPr>
@@ -686,7 +693,7 @@
     </w:sdt>
     <w:p>
       <w:pPr>
-        <w:pStyle w:val="Ttulo1"/>
+        <w:pStyle w:val="Heading1"/>
         <w:jc w:val="left"/>
       </w:pPr>
       <w:bookmarkStart w:id="0" w:name="_Toc105679260"/>
@@ -721,7 +728,7 @@
       <w:sdtContent>
         <w:p>
           <w:pPr>
-            <w:pStyle w:val="TtuloTDC"/>
+            <w:pStyle w:val="TOCHeading"/>
           </w:pPr>
           <w:proofErr w:type="spellStart"/>
           <w:r>
@@ -731,7 +738,7 @@
         </w:p>
         <w:p>
           <w:pPr>
-            <w:pStyle w:val="TDC1"/>
+            <w:pStyle w:val="TOC1"/>
             <w:tabs>
               <w:tab w:val="right" w:leader="dot" w:pos="8494"/>
             </w:tabs>
@@ -767,7 +774,7 @@
           <w:hyperlink w:anchor="_Toc105688347" w:history="1">
             <w:r>
               <w:rPr>
-                <w:rStyle w:val="Hipervnculo"/>
+                <w:rStyle w:val="Hyperlink"/>
                 <w:noProof/>
                 <w:sz w:val="20"/>
                 <w:szCs w:val="20"/>
@@ -841,7 +848,7 @@
         </w:p>
         <w:p>
           <w:pPr>
-            <w:pStyle w:val="TDC2"/>
+            <w:pStyle w:val="TOC2"/>
             <w:tabs>
               <w:tab w:val="right" w:leader="dot" w:pos="8494"/>
             </w:tabs>
@@ -854,7 +861,7 @@
           <w:hyperlink w:anchor="_Toc105688348" w:history="1">
             <w:r>
               <w:rPr>
-                <w:rStyle w:val="Hipervnculo"/>
+                <w:rStyle w:val="Hyperlink"/>
                 <w:rFonts w:cstheme="minorHAnsi"/>
                 <w:noProof/>
                 <w:sz w:val="20"/>
@@ -928,7 +935,7 @@
         </w:p>
         <w:p>
           <w:pPr>
-            <w:pStyle w:val="TDC3"/>
+            <w:pStyle w:val="TOC3"/>
             <w:tabs>
               <w:tab w:val="right" w:leader="dot" w:pos="8494"/>
             </w:tabs>
@@ -941,7 +948,7 @@
           <w:hyperlink w:anchor="_Toc105688349" w:history="1">
             <w:r>
               <w:rPr>
-                <w:rStyle w:val="Hipervnculo"/>
+                <w:rStyle w:val="Hyperlink"/>
                 <w:rFonts w:cstheme="minorHAnsi"/>
                 <w:noProof/>
                 <w:sz w:val="20"/>
@@ -1015,7 +1022,7 @@
         </w:p>
         <w:p>
           <w:pPr>
-            <w:pStyle w:val="TDC3"/>
+            <w:pStyle w:val="TOC3"/>
             <w:tabs>
               <w:tab w:val="right" w:leader="dot" w:pos="8494"/>
             </w:tabs>
@@ -1028,7 +1035,7 @@
           <w:hyperlink w:anchor="_Toc105688350" w:history="1">
             <w:r>
               <w:rPr>
-                <w:rStyle w:val="Hipervnculo"/>
+                <w:rStyle w:val="Hyperlink"/>
                 <w:rFonts w:cstheme="minorHAnsi"/>
                 <w:noProof/>
                 <w:sz w:val="20"/>
@@ -1102,7 +1109,7 @@
         </w:p>
         <w:p>
           <w:pPr>
-            <w:pStyle w:val="TDC3"/>
+            <w:pStyle w:val="TOC3"/>
             <w:tabs>
               <w:tab w:val="right" w:leader="dot" w:pos="8494"/>
             </w:tabs>
@@ -1115,7 +1122,7 @@
           <w:hyperlink w:anchor="_Toc105688351" w:history="1">
             <w:r>
               <w:rPr>
-                <w:rStyle w:val="Hipervnculo"/>
+                <w:rStyle w:val="Hyperlink"/>
                 <w:rFonts w:cstheme="minorHAnsi"/>
                 <w:noProof/>
                 <w:sz w:val="20"/>
@@ -1189,7 +1196,7 @@
         </w:p>
         <w:p>
           <w:pPr>
-            <w:pStyle w:val="TDC3"/>
+            <w:pStyle w:val="TOC3"/>
             <w:tabs>
               <w:tab w:val="right" w:leader="dot" w:pos="8494"/>
             </w:tabs>
@@ -1202,7 +1209,7 @@
           <w:hyperlink w:anchor="_Toc105688352" w:history="1">
             <w:r>
               <w:rPr>
-                <w:rStyle w:val="Hipervnculo"/>
+                <w:rStyle w:val="Hyperlink"/>
                 <w:rFonts w:cstheme="minorHAnsi"/>
                 <w:noProof/>
                 <w:sz w:val="20"/>
@@ -1276,7 +1283,7 @@
         </w:p>
         <w:p>
           <w:pPr>
-            <w:pStyle w:val="TDC2"/>
+            <w:pStyle w:val="TOC2"/>
             <w:tabs>
               <w:tab w:val="right" w:leader="dot" w:pos="8494"/>
             </w:tabs>
@@ -1289,7 +1296,7 @@
           <w:hyperlink w:anchor="_Toc105688353" w:history="1">
             <w:r>
               <w:rPr>
-                <w:rStyle w:val="Hipervnculo"/>
+                <w:rStyle w:val="Hyperlink"/>
                 <w:rFonts w:cstheme="minorHAnsi"/>
                 <w:noProof/>
                 <w:sz w:val="20"/>
@@ -1363,7 +1370,7 @@
         </w:p>
         <w:p>
           <w:pPr>
-            <w:pStyle w:val="TDC2"/>
+            <w:pStyle w:val="TOC2"/>
             <w:tabs>
               <w:tab w:val="right" w:leader="dot" w:pos="8494"/>
             </w:tabs>
@@ -1376,7 +1383,7 @@
           <w:hyperlink w:anchor="_Toc105688354" w:history="1">
             <w:r>
               <w:rPr>
-                <w:rStyle w:val="Hipervnculo"/>
+                <w:rStyle w:val="Hyperlink"/>
                 <w:rFonts w:cstheme="minorHAnsi"/>
                 <w:noProof/>
                 <w:sz w:val="20"/>
@@ -1450,7 +1457,7 @@
         </w:p>
         <w:p>
           <w:pPr>
-            <w:pStyle w:val="TDC1"/>
+            <w:pStyle w:val="TOC1"/>
             <w:tabs>
               <w:tab w:val="right" w:leader="dot" w:pos="8494"/>
             </w:tabs>
@@ -1465,7 +1472,7 @@
           <w:hyperlink w:anchor="_Toc105688355" w:history="1">
             <w:r>
               <w:rPr>
-                <w:rStyle w:val="Hipervnculo"/>
+                <w:rStyle w:val="Hyperlink"/>
                 <w:noProof/>
                 <w:sz w:val="20"/>
                 <w:szCs w:val="20"/>
@@ -1539,7 +1546,7 @@
         </w:p>
         <w:p>
           <w:pPr>
-            <w:pStyle w:val="TDC2"/>
+            <w:pStyle w:val="TOC2"/>
             <w:tabs>
               <w:tab w:val="right" w:leader="dot" w:pos="8494"/>
             </w:tabs>
@@ -1552,7 +1559,7 @@
           <w:hyperlink w:anchor="_Toc105688356" w:history="1">
             <w:r>
               <w:rPr>
-                <w:rStyle w:val="Hipervnculo"/>
+                <w:rStyle w:val="Hyperlink"/>
                 <w:rFonts w:cstheme="minorHAnsi"/>
                 <w:noProof/>
                 <w:sz w:val="20"/>
@@ -1626,7 +1633,7 @@
         </w:p>
         <w:p>
           <w:pPr>
-            <w:pStyle w:val="TDC2"/>
+            <w:pStyle w:val="TOC2"/>
             <w:tabs>
               <w:tab w:val="right" w:leader="dot" w:pos="8494"/>
             </w:tabs>
@@ -1639,7 +1646,7 @@
           <w:hyperlink w:anchor="_Toc105688357" w:history="1">
             <w:r>
               <w:rPr>
-                <w:rStyle w:val="Hipervnculo"/>
+                <w:rStyle w:val="Hyperlink"/>
                 <w:rFonts w:cstheme="minorHAnsi"/>
                 <w:noProof/>
                 <w:sz w:val="20"/>
@@ -1713,7 +1720,7 @@
         </w:p>
         <w:p>
           <w:pPr>
-            <w:pStyle w:val="TDC3"/>
+            <w:pStyle w:val="TOC3"/>
             <w:tabs>
               <w:tab w:val="right" w:leader="dot" w:pos="8494"/>
             </w:tabs>
@@ -1726,7 +1733,7 @@
           <w:hyperlink w:anchor="_Toc105688358" w:history="1">
             <w:r>
               <w:rPr>
-                <w:rStyle w:val="Hipervnculo"/>
+                <w:rStyle w:val="Hyperlink"/>
                 <w:rFonts w:cstheme="minorHAnsi"/>
                 <w:noProof/>
                 <w:sz w:val="20"/>
@@ -1800,7 +1807,7 @@
         </w:p>
         <w:p>
           <w:pPr>
-            <w:pStyle w:val="TDC3"/>
+            <w:pStyle w:val="TOC3"/>
             <w:tabs>
               <w:tab w:val="right" w:leader="dot" w:pos="8494"/>
             </w:tabs>
@@ -1813,7 +1820,7 @@
           <w:hyperlink w:anchor="_Toc105688359" w:history="1">
             <w:r>
               <w:rPr>
-                <w:rStyle w:val="Hipervnculo"/>
+                <w:rStyle w:val="Hyperlink"/>
                 <w:rFonts w:cstheme="minorHAnsi"/>
                 <w:noProof/>
                 <w:sz w:val="20"/>
@@ -1887,7 +1894,7 @@
         </w:p>
         <w:p>
           <w:pPr>
-            <w:pStyle w:val="TDC3"/>
+            <w:pStyle w:val="TOC3"/>
             <w:tabs>
               <w:tab w:val="right" w:leader="dot" w:pos="8494"/>
             </w:tabs>
@@ -1900,7 +1907,7 @@
           <w:hyperlink w:anchor="_Toc105688360" w:history="1">
             <w:r>
               <w:rPr>
-                <w:rStyle w:val="Hipervnculo"/>
+                <w:rStyle w:val="Hyperlink"/>
                 <w:rFonts w:cstheme="minorHAnsi"/>
                 <w:noProof/>
                 <w:sz w:val="20"/>
@@ -1974,7 +1981,7 @@
         </w:p>
         <w:p>
           <w:pPr>
-            <w:pStyle w:val="TDC2"/>
+            <w:pStyle w:val="TOC2"/>
             <w:tabs>
               <w:tab w:val="right" w:leader="dot" w:pos="8494"/>
             </w:tabs>
@@ -1987,7 +1994,7 @@
           <w:hyperlink w:anchor="_Toc105688361" w:history="1">
             <w:r>
               <w:rPr>
-                <w:rStyle w:val="Hipervnculo"/>
+                <w:rStyle w:val="Hyperlink"/>
                 <w:rFonts w:cstheme="minorHAnsi"/>
                 <w:noProof/>
                 <w:sz w:val="20"/>
@@ -2061,7 +2068,7 @@
         </w:p>
         <w:p>
           <w:pPr>
-            <w:pStyle w:val="TDC2"/>
+            <w:pStyle w:val="TOC2"/>
             <w:tabs>
               <w:tab w:val="right" w:leader="dot" w:pos="8494"/>
             </w:tabs>
@@ -2074,7 +2081,7 @@
           <w:hyperlink w:anchor="_Toc105688362" w:history="1">
             <w:r>
               <w:rPr>
-                <w:rStyle w:val="Hipervnculo"/>
+                <w:rStyle w:val="Hyperlink"/>
                 <w:rFonts w:cstheme="minorHAnsi"/>
                 <w:noProof/>
                 <w:sz w:val="20"/>
@@ -2148,7 +2155,7 @@
         </w:p>
         <w:p>
           <w:pPr>
-            <w:pStyle w:val="TDC2"/>
+            <w:pStyle w:val="TOC2"/>
             <w:tabs>
               <w:tab w:val="right" w:leader="dot" w:pos="8494"/>
             </w:tabs>
@@ -2161,7 +2168,7 @@
           <w:hyperlink w:anchor="_Toc105688363" w:history="1">
             <w:r>
               <w:rPr>
-                <w:rStyle w:val="Hipervnculo"/>
+                <w:rStyle w:val="Hyperlink"/>
                 <w:rFonts w:cstheme="minorHAnsi"/>
                 <w:noProof/>
                 <w:sz w:val="20"/>
@@ -2235,7 +2242,7 @@
         </w:p>
         <w:p>
           <w:pPr>
-            <w:pStyle w:val="TDC2"/>
+            <w:pStyle w:val="TOC2"/>
             <w:tabs>
               <w:tab w:val="right" w:leader="dot" w:pos="8494"/>
             </w:tabs>
@@ -2248,7 +2255,7 @@
           <w:hyperlink w:anchor="_Toc105688364" w:history="1">
             <w:r>
               <w:rPr>
-                <w:rStyle w:val="Hipervnculo"/>
+                <w:rStyle w:val="Hyperlink"/>
                 <w:rFonts w:cstheme="minorHAnsi"/>
                 <w:noProof/>
                 <w:sz w:val="20"/>
@@ -2322,7 +2329,7 @@
         </w:p>
         <w:p>
           <w:pPr>
-            <w:pStyle w:val="TDC2"/>
+            <w:pStyle w:val="TOC2"/>
             <w:tabs>
               <w:tab w:val="right" w:leader="dot" w:pos="8494"/>
             </w:tabs>
@@ -2335,7 +2342,7 @@
           <w:hyperlink w:anchor="_Toc105688365" w:history="1">
             <w:r>
               <w:rPr>
-                <w:rStyle w:val="Hipervnculo"/>
+                <w:rStyle w:val="Hyperlink"/>
                 <w:rFonts w:cstheme="minorHAnsi"/>
                 <w:noProof/>
                 <w:sz w:val="20"/>
@@ -2409,7 +2416,7 @@
         </w:p>
         <w:p>
           <w:pPr>
-            <w:pStyle w:val="TDC1"/>
+            <w:pStyle w:val="TOC1"/>
             <w:tabs>
               <w:tab w:val="right" w:leader="dot" w:pos="8494"/>
             </w:tabs>
@@ -2424,7 +2431,7 @@
           <w:hyperlink w:anchor="_Toc105688366" w:history="1">
             <w:r>
               <w:rPr>
-                <w:rStyle w:val="Hipervnculo"/>
+                <w:rStyle w:val="Hyperlink"/>
                 <w:noProof/>
                 <w:sz w:val="20"/>
                 <w:szCs w:val="20"/>
@@ -2498,7 +2505,7 @@
         </w:p>
         <w:p>
           <w:pPr>
-            <w:pStyle w:val="TDC2"/>
+            <w:pStyle w:val="TOC2"/>
             <w:tabs>
               <w:tab w:val="right" w:leader="dot" w:pos="8494"/>
             </w:tabs>
@@ -2511,7 +2518,7 @@
           <w:hyperlink w:anchor="_Toc105688367" w:history="1">
             <w:r>
               <w:rPr>
-                <w:rStyle w:val="Hipervnculo"/>
+                <w:rStyle w:val="Hyperlink"/>
                 <w:rFonts w:cstheme="minorHAnsi"/>
                 <w:noProof/>
                 <w:sz w:val="20"/>
@@ -2585,7 +2592,7 @@
         </w:p>
         <w:p>
           <w:pPr>
-            <w:pStyle w:val="TDC2"/>
+            <w:pStyle w:val="TOC2"/>
             <w:tabs>
               <w:tab w:val="right" w:leader="dot" w:pos="8494"/>
             </w:tabs>
@@ -2598,7 +2605,7 @@
           <w:hyperlink w:anchor="_Toc105688368" w:history="1">
             <w:r>
               <w:rPr>
-                <w:rStyle w:val="Hipervnculo"/>
+                <w:rStyle w:val="Hyperlink"/>
                 <w:rFonts w:cstheme="minorHAnsi"/>
                 <w:noProof/>
                 <w:sz w:val="20"/>
@@ -2672,7 +2679,7 @@
         </w:p>
         <w:p>
           <w:pPr>
-            <w:pStyle w:val="TDC2"/>
+            <w:pStyle w:val="TOC2"/>
             <w:tabs>
               <w:tab w:val="right" w:leader="dot" w:pos="8494"/>
             </w:tabs>
@@ -2685,7 +2692,7 @@
           <w:hyperlink w:anchor="_Toc105688369" w:history="1">
             <w:r>
               <w:rPr>
-                <w:rStyle w:val="Hipervnculo"/>
+                <w:rStyle w:val="Hyperlink"/>
                 <w:rFonts w:cstheme="minorHAnsi"/>
                 <w:noProof/>
                 <w:sz w:val="20"/>
@@ -2759,7 +2766,7 @@
         </w:p>
         <w:p>
           <w:pPr>
-            <w:pStyle w:val="TDC2"/>
+            <w:pStyle w:val="TOC2"/>
             <w:tabs>
               <w:tab w:val="right" w:leader="dot" w:pos="8494"/>
             </w:tabs>
@@ -2772,7 +2779,7 @@
           <w:hyperlink w:anchor="_Toc105688370" w:history="1">
             <w:r>
               <w:rPr>
-                <w:rStyle w:val="Hipervnculo"/>
+                <w:rStyle w:val="Hyperlink"/>
                 <w:rFonts w:cstheme="minorHAnsi"/>
                 <w:noProof/>
                 <w:sz w:val="20"/>
@@ -2846,7 +2853,7 @@
         </w:p>
         <w:p>
           <w:pPr>
-            <w:pStyle w:val="TDC3"/>
+            <w:pStyle w:val="TOC3"/>
             <w:tabs>
               <w:tab w:val="right" w:leader="dot" w:pos="8494"/>
             </w:tabs>
@@ -2859,7 +2866,7 @@
           <w:hyperlink w:anchor="_Toc105688371" w:history="1">
             <w:r>
               <w:rPr>
-                <w:rStyle w:val="Hipervnculo"/>
+                <w:rStyle w:val="Hyperlink"/>
                 <w:rFonts w:cstheme="minorHAnsi"/>
                 <w:noProof/>
                 <w:sz w:val="20"/>
@@ -2933,7 +2940,7 @@
         </w:p>
         <w:p>
           <w:pPr>
-            <w:pStyle w:val="TDC3"/>
+            <w:pStyle w:val="TOC3"/>
             <w:tabs>
               <w:tab w:val="right" w:leader="dot" w:pos="8494"/>
             </w:tabs>
@@ -2946,7 +2953,7 @@
           <w:hyperlink w:anchor="_Toc105688372" w:history="1">
             <w:r>
               <w:rPr>
-                <w:rStyle w:val="Hipervnculo"/>
+                <w:rStyle w:val="Hyperlink"/>
                 <w:noProof/>
                 <w:sz w:val="20"/>
                 <w:szCs w:val="20"/>
@@ -3020,7 +3027,7 @@
         </w:p>
         <w:p>
           <w:pPr>
-            <w:pStyle w:val="TDC1"/>
+            <w:pStyle w:val="TOC1"/>
             <w:tabs>
               <w:tab w:val="right" w:leader="dot" w:pos="8494"/>
             </w:tabs>
@@ -3035,7 +3042,7 @@
           <w:hyperlink w:anchor="_Toc105688373" w:history="1">
             <w:r>
               <w:rPr>
-                <w:rStyle w:val="Hipervnculo"/>
+                <w:rStyle w:val="Hyperlink"/>
                 <w:noProof/>
                 <w:sz w:val="20"/>
                 <w:szCs w:val="20"/>
@@ -3109,7 +3116,7 @@
         </w:p>
         <w:p>
           <w:pPr>
-            <w:pStyle w:val="TDC2"/>
+            <w:pStyle w:val="TOC2"/>
             <w:tabs>
               <w:tab w:val="right" w:leader="dot" w:pos="8494"/>
             </w:tabs>
@@ -3122,7 +3129,7 @@
           <w:hyperlink w:anchor="_Toc105688374" w:history="1">
             <w:r>
               <w:rPr>
-                <w:rStyle w:val="Hipervnculo"/>
+                <w:rStyle w:val="Hyperlink"/>
                 <w:rFonts w:cstheme="minorHAnsi"/>
                 <w:noProof/>
                 <w:sz w:val="20"/>
@@ -3196,7 +3203,7 @@
         </w:p>
         <w:p>
           <w:pPr>
-            <w:pStyle w:val="TDC1"/>
+            <w:pStyle w:val="TOC1"/>
             <w:tabs>
               <w:tab w:val="right" w:leader="dot" w:pos="8494"/>
             </w:tabs>
@@ -3211,7 +3218,7 @@
           <w:hyperlink w:anchor="_Toc105688375" w:history="1">
             <w:r>
               <w:rPr>
-                <w:rStyle w:val="Hipervnculo"/>
+                <w:rStyle w:val="Hyperlink"/>
                 <w:noProof/>
                 <w:sz w:val="20"/>
                 <w:szCs w:val="20"/>
@@ -3285,7 +3292,7 @@
         </w:p>
         <w:p>
           <w:pPr>
-            <w:pStyle w:val="TDC2"/>
+            <w:pStyle w:val="TOC2"/>
             <w:tabs>
               <w:tab w:val="right" w:leader="dot" w:pos="8494"/>
             </w:tabs>
@@ -3298,7 +3305,7 @@
           <w:hyperlink w:anchor="_Toc105688376" w:history="1">
             <w:r>
               <w:rPr>
-                <w:rStyle w:val="Hipervnculo"/>
+                <w:rStyle w:val="Hyperlink"/>
                 <w:rFonts w:cstheme="minorHAnsi"/>
                 <w:noProof/>
                 <w:sz w:val="20"/>
@@ -3372,7 +3379,7 @@
         </w:p>
         <w:p>
           <w:pPr>
-            <w:pStyle w:val="TDC2"/>
+            <w:pStyle w:val="TOC2"/>
             <w:tabs>
               <w:tab w:val="right" w:leader="dot" w:pos="8494"/>
             </w:tabs>
@@ -3385,7 +3392,7 @@
           <w:hyperlink w:anchor="_Toc105688377" w:history="1">
             <w:r>
               <w:rPr>
-                <w:rStyle w:val="Hipervnculo"/>
+                <w:rStyle w:val="Hyperlink"/>
                 <w:rFonts w:cstheme="minorHAnsi"/>
                 <w:noProof/>
                 <w:sz w:val="20"/>
@@ -3459,7 +3466,7 @@
         </w:p>
         <w:p>
           <w:pPr>
-            <w:pStyle w:val="TDC2"/>
+            <w:pStyle w:val="TOC2"/>
             <w:tabs>
               <w:tab w:val="right" w:leader="dot" w:pos="8494"/>
             </w:tabs>
@@ -3472,7 +3479,7 @@
           <w:hyperlink w:anchor="_Toc105688378" w:history="1">
             <w:r>
               <w:rPr>
-                <w:rStyle w:val="Hipervnculo"/>
+                <w:rStyle w:val="Hyperlink"/>
                 <w:rFonts w:cstheme="minorHAnsi"/>
                 <w:noProof/>
                 <w:sz w:val="20"/>
@@ -3546,7 +3553,7 @@
         </w:p>
         <w:p>
           <w:pPr>
-            <w:pStyle w:val="TDC2"/>
+            <w:pStyle w:val="TOC2"/>
             <w:tabs>
               <w:tab w:val="right" w:leader="dot" w:pos="8494"/>
             </w:tabs>
@@ -3559,7 +3566,7 @@
           <w:hyperlink w:anchor="_Toc105688379" w:history="1">
             <w:r>
               <w:rPr>
-                <w:rStyle w:val="Hipervnculo"/>
+                <w:rStyle w:val="Hyperlink"/>
                 <w:rFonts w:cstheme="minorHAnsi"/>
                 <w:noProof/>
                 <w:sz w:val="20"/>
@@ -3633,7 +3640,7 @@
         </w:p>
         <w:p>
           <w:pPr>
-            <w:pStyle w:val="TDC1"/>
+            <w:pStyle w:val="TOC1"/>
             <w:tabs>
               <w:tab w:val="right" w:leader="dot" w:pos="8494"/>
             </w:tabs>
@@ -3648,7 +3655,7 @@
           <w:hyperlink w:anchor="_Toc105688380" w:history="1">
             <w:r>
               <w:rPr>
-                <w:rStyle w:val="Hipervnculo"/>
+                <w:rStyle w:val="Hyperlink"/>
                 <w:noProof/>
                 <w:sz w:val="20"/>
                 <w:szCs w:val="20"/>
@@ -3750,7 +3757,7 @@
     </w:p>
     <w:p>
       <w:pPr>
-        <w:pStyle w:val="Ttulo1"/>
+        <w:pStyle w:val="Heading1"/>
         <w:jc w:val="left"/>
         <w:rPr>
           <w:b w:val="0"/>
@@ -3777,7 +3784,7 @@
     </w:p>
     <w:p>
       <w:pPr>
-        <w:pStyle w:val="Ttulo2"/>
+        <w:pStyle w:val="Heading2"/>
         <w:ind w:firstLine="708"/>
         <w:rPr>
           <w:rFonts w:asciiTheme="minorHAnsi" w:hAnsiTheme="minorHAnsi" w:cstheme="minorHAnsi"/>
@@ -3852,7 +3859,7 @@
     </w:p>
     <w:p>
       <w:pPr>
-        <w:pStyle w:val="Ttulo3"/>
+        <w:pStyle w:val="Heading3"/>
         <w:ind w:left="708" w:firstLine="708"/>
         <w:rPr>
           <w:rFonts w:asciiTheme="minorHAnsi" w:hAnsiTheme="minorHAnsi" w:cstheme="minorHAnsi"/>
@@ -3898,7 +3905,7 @@
     </w:p>
     <w:p>
       <w:pPr>
-        <w:pStyle w:val="Ttulo3"/>
+        <w:pStyle w:val="Heading3"/>
         <w:ind w:left="708" w:firstLine="708"/>
         <w:rPr>
           <w:rFonts w:asciiTheme="minorHAnsi" w:hAnsiTheme="minorHAnsi" w:cstheme="minorHAnsi"/>
@@ -3947,7 +3954,7 @@
     </w:p>
     <w:p>
       <w:pPr>
-        <w:pStyle w:val="Ttulo3"/>
+        <w:pStyle w:val="Heading3"/>
         <w:ind w:left="708" w:firstLine="708"/>
         <w:rPr>
           <w:rFonts w:asciiTheme="minorHAnsi" w:hAnsiTheme="minorHAnsi" w:cstheme="minorHAnsi"/>
@@ -4012,7 +4019,7 @@
     </w:p>
     <w:p>
       <w:pPr>
-        <w:pStyle w:val="Ttulo3"/>
+        <w:pStyle w:val="Heading3"/>
         <w:ind w:left="708" w:firstLine="708"/>
         <w:rPr>
           <w:rFonts w:asciiTheme="minorHAnsi" w:hAnsiTheme="minorHAnsi" w:cstheme="minorHAnsi"/>
@@ -4088,7 +4095,7 @@
     </w:p>
     <w:p>
       <w:pPr>
-        <w:pStyle w:val="Ttulo2"/>
+        <w:pStyle w:val="Heading2"/>
         <w:ind w:firstLine="708"/>
         <w:rPr>
           <w:rFonts w:asciiTheme="minorHAnsi" w:hAnsiTheme="minorHAnsi" w:cstheme="minorHAnsi"/>
@@ -4138,7 +4145,7 @@
     </w:p>
     <w:p>
       <w:pPr>
-        <w:pStyle w:val="Ttulo2"/>
+        <w:pStyle w:val="Heading2"/>
         <w:ind w:firstLine="708"/>
         <w:rPr>
           <w:rFonts w:asciiTheme="minorHAnsi" w:hAnsiTheme="minorHAnsi" w:cstheme="minorHAnsi"/>
@@ -4293,7 +4300,7 @@
     </w:p>
     <w:p>
       <w:pPr>
-        <w:pStyle w:val="Ttulo1"/>
+        <w:pStyle w:val="Heading1"/>
         <w:jc w:val="left"/>
         <w:rPr>
           <w:b w:val="0"/>
@@ -4320,7 +4327,7 @@
     </w:p>
     <w:p>
       <w:pPr>
-        <w:pStyle w:val="Ttulo2"/>
+        <w:pStyle w:val="Heading2"/>
         <w:ind w:firstLine="708"/>
         <w:rPr>
           <w:rFonts w:asciiTheme="minorHAnsi" w:hAnsiTheme="minorHAnsi" w:cstheme="minorHAnsi"/>
@@ -4343,7 +4350,7 @@
     </w:p>
     <w:p>
       <w:pPr>
-        <w:pStyle w:val="Prrafodelista"/>
+        <w:pStyle w:val="ListParagraph"/>
         <w:numPr>
           <w:ilvl w:val="0"/>
           <w:numId w:val="1"/>
@@ -4357,7 +4364,7 @@
     </w:p>
     <w:p>
       <w:pPr>
-        <w:pStyle w:val="Prrafodelista"/>
+        <w:pStyle w:val="ListParagraph"/>
         <w:numPr>
           <w:ilvl w:val="0"/>
           <w:numId w:val="1"/>
@@ -4370,7 +4377,7 @@
     </w:p>
     <w:p>
       <w:pPr>
-        <w:pStyle w:val="Prrafodelista"/>
+        <w:pStyle w:val="ListParagraph"/>
         <w:numPr>
           <w:ilvl w:val="0"/>
           <w:numId w:val="1"/>
@@ -4383,7 +4390,7 @@
     </w:p>
     <w:p>
       <w:pPr>
-        <w:pStyle w:val="Prrafodelista"/>
+        <w:pStyle w:val="ListParagraph"/>
         <w:numPr>
           <w:ilvl w:val="0"/>
           <w:numId w:val="1"/>
@@ -4404,7 +4411,7 @@
     </w:p>
     <w:p>
       <w:pPr>
-        <w:pStyle w:val="Prrafodelista"/>
+        <w:pStyle w:val="ListParagraph"/>
         <w:numPr>
           <w:ilvl w:val="0"/>
           <w:numId w:val="1"/>
@@ -4417,7 +4424,7 @@
     </w:p>
     <w:p>
       <w:pPr>
-        <w:pStyle w:val="Prrafodelista"/>
+        <w:pStyle w:val="ListParagraph"/>
         <w:numPr>
           <w:ilvl w:val="0"/>
           <w:numId w:val="1"/>
@@ -4442,7 +4449,7 @@
     </w:p>
     <w:p>
       <w:pPr>
-        <w:pStyle w:val="Ttulo2"/>
+        <w:pStyle w:val="Heading2"/>
         <w:ind w:firstLine="708"/>
         <w:rPr>
           <w:rFonts w:asciiTheme="minorHAnsi" w:hAnsiTheme="minorHAnsi" w:cstheme="minorHAnsi"/>
@@ -4474,7 +4481,7 @@
     </w:p>
     <w:p>
       <w:pPr>
-        <w:pStyle w:val="Ttulo3"/>
+        <w:pStyle w:val="Heading3"/>
         <w:rPr>
           <w:rFonts w:asciiTheme="minorHAnsi" w:hAnsiTheme="minorHAnsi" w:cstheme="minorHAnsi"/>
         </w:rPr>
@@ -4498,7 +4505,7 @@
     </w:p>
     <w:p>
       <w:pPr>
-        <w:pStyle w:val="Prrafodelista"/>
+        <w:pStyle w:val="ListParagraph"/>
         <w:numPr>
           <w:ilvl w:val="0"/>
           <w:numId w:val="2"/>
@@ -4513,7 +4520,7 @@
     </w:p>
     <w:p>
       <w:pPr>
-        <w:pStyle w:val="Prrafodelista"/>
+        <w:pStyle w:val="ListParagraph"/>
         <w:numPr>
           <w:ilvl w:val="0"/>
           <w:numId w:val="2"/>
@@ -4526,7 +4533,7 @@
     </w:p>
     <w:p>
       <w:pPr>
-        <w:pStyle w:val="Prrafodelista"/>
+        <w:pStyle w:val="ListParagraph"/>
         <w:numPr>
           <w:ilvl w:val="0"/>
           <w:numId w:val="2"/>
@@ -4541,7 +4548,7 @@
     </w:p>
     <w:p>
       <w:pPr>
-        <w:pStyle w:val="Prrafodelista"/>
+        <w:pStyle w:val="ListParagraph"/>
         <w:numPr>
           <w:ilvl w:val="0"/>
           <w:numId w:val="2"/>
@@ -4556,7 +4563,7 @@
     </w:p>
     <w:p>
       <w:pPr>
-        <w:pStyle w:val="Prrafodelista"/>
+        <w:pStyle w:val="ListParagraph"/>
         <w:numPr>
           <w:ilvl w:val="0"/>
           <w:numId w:val="2"/>
@@ -4569,7 +4576,7 @@
     </w:p>
     <w:p>
       <w:pPr>
-        <w:pStyle w:val="Prrafodelista"/>
+        <w:pStyle w:val="ListParagraph"/>
         <w:numPr>
           <w:ilvl w:val="0"/>
           <w:numId w:val="2"/>
@@ -4582,7 +4589,7 @@
     </w:p>
     <w:p>
       <w:pPr>
-        <w:pStyle w:val="Prrafodelista"/>
+        <w:pStyle w:val="ListParagraph"/>
         <w:numPr>
           <w:ilvl w:val="0"/>
           <w:numId w:val="2"/>
@@ -4600,7 +4607,7 @@
     </w:p>
     <w:p>
       <w:pPr>
-        <w:pStyle w:val="Prrafodelista"/>
+        <w:pStyle w:val="ListParagraph"/>
         <w:numPr>
           <w:ilvl w:val="0"/>
           <w:numId w:val="2"/>
@@ -4618,7 +4625,7 @@
     </w:p>
     <w:p>
       <w:pPr>
-        <w:pStyle w:val="Prrafodelista"/>
+        <w:pStyle w:val="ListParagraph"/>
         <w:numPr>
           <w:ilvl w:val="0"/>
           <w:numId w:val="2"/>
@@ -4631,7 +4638,7 @@
     </w:p>
     <w:p>
       <w:pPr>
-        <w:pStyle w:val="Prrafodelista"/>
+        <w:pStyle w:val="ListParagraph"/>
         <w:numPr>
           <w:ilvl w:val="0"/>
           <w:numId w:val="2"/>
@@ -4644,7 +4651,7 @@
     </w:p>
     <w:p>
       <w:pPr>
-        <w:pStyle w:val="Prrafodelista"/>
+        <w:pStyle w:val="ListParagraph"/>
         <w:numPr>
           <w:ilvl w:val="0"/>
           <w:numId w:val="2"/>
@@ -4665,7 +4672,7 @@
     </w:p>
     <w:p>
       <w:pPr>
-        <w:pStyle w:val="Ttulo3"/>
+        <w:pStyle w:val="Heading3"/>
         <w:ind w:left="708" w:firstLine="708"/>
         <w:rPr>
           <w:rFonts w:asciiTheme="minorHAnsi" w:hAnsiTheme="minorHAnsi" w:cstheme="minorHAnsi"/>
@@ -4688,7 +4695,7 @@
     </w:p>
     <w:p>
       <w:pPr>
-        <w:pStyle w:val="Prrafodelista"/>
+        <w:pStyle w:val="ListParagraph"/>
         <w:numPr>
           <w:ilvl w:val="0"/>
           <w:numId w:val="3"/>
@@ -4701,7 +4708,7 @@
     </w:p>
     <w:p>
       <w:pPr>
-        <w:pStyle w:val="Prrafodelista"/>
+        <w:pStyle w:val="ListParagraph"/>
         <w:numPr>
           <w:ilvl w:val="0"/>
           <w:numId w:val="3"/>
@@ -4719,7 +4726,7 @@
     </w:p>
     <w:p>
       <w:pPr>
-        <w:pStyle w:val="Ttulo3"/>
+        <w:pStyle w:val="Heading3"/>
         <w:ind w:left="708" w:firstLine="708"/>
         <w:rPr>
           <w:rFonts w:asciiTheme="minorHAnsi" w:hAnsiTheme="minorHAnsi" w:cstheme="minorHAnsi"/>
@@ -4751,7 +4758,7 @@
     </w:p>
     <w:p>
       <w:pPr>
-        <w:pStyle w:val="Prrafodelista"/>
+        <w:pStyle w:val="ListParagraph"/>
         <w:numPr>
           <w:ilvl w:val="0"/>
           <w:numId w:val="4"/>
@@ -4764,7 +4771,7 @@
     </w:p>
     <w:p>
       <w:pPr>
-        <w:pStyle w:val="Prrafodelista"/>
+        <w:pStyle w:val="ListParagraph"/>
         <w:numPr>
           <w:ilvl w:val="0"/>
           <w:numId w:val="4"/>
@@ -4777,7 +4784,7 @@
     </w:p>
     <w:p>
       <w:pPr>
-        <w:pStyle w:val="Prrafodelista"/>
+        <w:pStyle w:val="ListParagraph"/>
         <w:numPr>
           <w:ilvl w:val="0"/>
           <w:numId w:val="4"/>
@@ -4790,7 +4797,7 @@
     </w:p>
     <w:p>
       <w:pPr>
-        <w:pStyle w:val="Prrafodelista"/>
+        <w:pStyle w:val="ListParagraph"/>
         <w:numPr>
           <w:ilvl w:val="0"/>
           <w:numId w:val="4"/>
@@ -4823,7 +4830,7 @@
     </w:p>
     <w:p>
       <w:pPr>
-        <w:pStyle w:val="Ttulo2"/>
+        <w:pStyle w:val="Heading2"/>
         <w:ind w:firstLine="708"/>
         <w:rPr>
           <w:rFonts w:asciiTheme="minorHAnsi" w:hAnsiTheme="minorHAnsi" w:cstheme="minorHAnsi"/>
@@ -4861,7 +4868,7 @@
     </w:p>
     <w:p>
       <w:pPr>
-        <w:pStyle w:val="Prrafodelista"/>
+        <w:pStyle w:val="ListParagraph"/>
         <w:numPr>
           <w:ilvl w:val="0"/>
           <w:numId w:val="5"/>
@@ -4874,7 +4881,7 @@
     </w:p>
     <w:p>
       <w:pPr>
-        <w:pStyle w:val="Prrafodelista"/>
+        <w:pStyle w:val="ListParagraph"/>
         <w:numPr>
           <w:ilvl w:val="0"/>
           <w:numId w:val="5"/>
@@ -4887,7 +4894,7 @@
     </w:p>
     <w:p>
       <w:pPr>
-        <w:pStyle w:val="Prrafodelista"/>
+        <w:pStyle w:val="ListParagraph"/>
         <w:numPr>
           <w:ilvl w:val="0"/>
           <w:numId w:val="5"/>
@@ -4900,7 +4907,7 @@
     </w:p>
     <w:p>
       <w:pPr>
-        <w:pStyle w:val="Prrafodelista"/>
+        <w:pStyle w:val="ListParagraph"/>
         <w:numPr>
           <w:ilvl w:val="0"/>
           <w:numId w:val="5"/>
@@ -4951,7 +4958,7 @@
     </w:p>
     <w:p>
       <w:pPr>
-        <w:pStyle w:val="Ttulo2"/>
+        <w:pStyle w:val="Heading2"/>
         <w:ind w:firstLine="708"/>
         <w:rPr>
           <w:rFonts w:asciiTheme="minorHAnsi" w:hAnsiTheme="minorHAnsi" w:cstheme="minorHAnsi"/>
@@ -5075,7 +5082,7 @@
     </w:p>
     <w:p>
       <w:pPr>
-        <w:pStyle w:val="Ttulo2"/>
+        <w:pStyle w:val="Heading2"/>
         <w:ind w:firstLine="708"/>
         <w:rPr>
           <w:rFonts w:asciiTheme="minorHAnsi" w:hAnsiTheme="minorHAnsi" w:cstheme="minorHAnsi"/>
@@ -13034,7 +13041,7 @@
                     </wp:anchor>
                   </w:drawing>
                 </mc:Choice>
-                <mc:Fallback xmlns:w16sdtdh="http://schemas.microsoft.com/office/word/2020/wordml/sdtdatahash" xmlns:w16="http://schemas.microsoft.com/office/word/2018/wordml" xmlns:w16cid="http://schemas.microsoft.com/office/word/2016/wordml/cid" xmlns:w16cex="http://schemas.microsoft.com/office/word/2018/wordml/cex" xmlns:am3d="http://schemas.microsoft.com/office/drawing/2017/model3d" xmlns:aink="http://schemas.microsoft.com/office/drawing/2016/ink" xmlns:cx8="http://schemas.microsoft.com/office/drawing/2016/5/14/chartex" xmlns:cx7="http://schemas.microsoft.com/office/drawing/2016/5/13/chartex" xmlns:cx6="http://schemas.microsoft.com/office/drawing/2016/5/12/chartex" xmlns:cx5="http://schemas.microsoft.com/office/drawing/2016/5/11/chartex" xmlns:cx4="http://schemas.microsoft.com/office/drawing/2016/5/10/chartex" xmlns:cx3="http://schemas.microsoft.com/office/drawing/2016/5/9/chartex" xmlns:cx2="http://schemas.microsoft.com/office/drawing/2015/10/21/chartex">
+                <mc:Fallback>
                   <w:pict>
                     <v:shapetype w14:anchorId="0282E891" id="_x0000_t75" coordsize="21600,21600" o:spt="75" o:preferrelative="t" path="m@4@5l@4@11@9@11@9@5xe" filled="f" stroked="f">
                       <v:stroke joinstyle="miter"/>
@@ -13279,7 +13286,7 @@
                     </wp:anchor>
                   </w:drawing>
                 </mc:Choice>
-                <mc:Fallback xmlns:w16sdtdh="http://schemas.microsoft.com/office/word/2020/wordml/sdtdatahash" xmlns:w16="http://schemas.microsoft.com/office/word/2018/wordml" xmlns:w16cid="http://schemas.microsoft.com/office/word/2016/wordml/cid" xmlns:w16cex="http://schemas.microsoft.com/office/word/2018/wordml/cex" xmlns:am3d="http://schemas.microsoft.com/office/drawing/2017/model3d" xmlns:aink="http://schemas.microsoft.com/office/drawing/2016/ink" xmlns:cx8="http://schemas.microsoft.com/office/drawing/2016/5/14/chartex" xmlns:cx7="http://schemas.microsoft.com/office/drawing/2016/5/13/chartex" xmlns:cx6="http://schemas.microsoft.com/office/drawing/2016/5/12/chartex" xmlns:cx5="http://schemas.microsoft.com/office/drawing/2016/5/11/chartex" xmlns:cx4="http://schemas.microsoft.com/office/drawing/2016/5/10/chartex" xmlns:cx3="http://schemas.microsoft.com/office/drawing/2016/5/9/chartex" xmlns:cx2="http://schemas.microsoft.com/office/drawing/2015/10/21/chartex">
+                <mc:Fallback>
                   <w:pict>
                     <v:shape w14:anchorId="6C5D6086" id="Ink 9" o:spid="_x0000_s1026" type="#_x0000_t75" style="position:absolute;margin-left:1.9pt;margin-top:-8.05pt;width:78.9pt;height:38.25pt;z-index:251699200;visibility:visible;mso-wrap-style:square;mso-wrap-distance-left:9pt;mso-wrap-distance-top:0;mso-wrap-distance-right:9pt;mso-wrap-distance-bottom:0;mso-position-horizontal:absolute;mso-position-horizontal-relative:text;mso-position-vertical:absolute;mso-position-vertical-relative:text" o:gfxdata="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">
                       <v:imagedata r:id="rId16" o:title=""/>
@@ -13463,7 +13470,7 @@
                     </wp:anchor>
                   </w:drawing>
                 </mc:Choice>
-                <mc:Fallback xmlns:w16sdtdh="http://schemas.microsoft.com/office/word/2020/wordml/sdtdatahash" xmlns:w16="http://schemas.microsoft.com/office/word/2018/wordml" xmlns:w16cid="http://schemas.microsoft.com/office/word/2016/wordml/cid" xmlns:w16cex="http://schemas.microsoft.com/office/word/2018/wordml/cex" xmlns:am3d="http://schemas.microsoft.com/office/drawing/2017/model3d" xmlns:aink="http://schemas.microsoft.com/office/drawing/2016/ink" xmlns:cx8="http://schemas.microsoft.com/office/drawing/2016/5/14/chartex" xmlns:cx7="http://schemas.microsoft.com/office/drawing/2016/5/13/chartex" xmlns:cx6="http://schemas.microsoft.com/office/drawing/2016/5/12/chartex" xmlns:cx5="http://schemas.microsoft.com/office/drawing/2016/5/11/chartex" xmlns:cx4="http://schemas.microsoft.com/office/drawing/2016/5/10/chartex" xmlns:cx3="http://schemas.microsoft.com/office/drawing/2016/5/9/chartex" xmlns:cx2="http://schemas.microsoft.com/office/drawing/2015/10/21/chartex">
+                <mc:Fallback>
                   <w:pict>
                     <v:shape w14:anchorId="522FF89E" id="Ink 13" o:spid="_x0000_s1026" type="#_x0000_t75" style="position:absolute;margin-left:30pt;margin-top:7.85pt;width:1.65pt;height:1.65pt;z-index:251700224;visibility:visible;mso-wrap-style:square;mso-wrap-distance-left:9pt;mso-wrap-distance-top:0;mso-wrap-distance-right:9pt;mso-wrap-distance-bottom:0;mso-position-horizontal:absolute;mso-position-horizontal-relative:text;mso-position-vertical:absolute;mso-position-vertical-relative:text" o:gfxdata="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">
                       <v:imagedata r:id="rId18" o:title=""/>
@@ -14651,7 +14658,7 @@
     </w:p>
     <w:p>
       <w:pPr>
-        <w:pStyle w:val="Ttulo2"/>
+        <w:pStyle w:val="Heading2"/>
         <w:rPr>
           <w:rFonts w:asciiTheme="minorHAnsi" w:hAnsiTheme="minorHAnsi" w:cstheme="minorHAnsi"/>
           <w:color w:val="auto"/>
@@ -14711,7 +14718,7 @@
     </w:p>
     <w:p>
       <w:pPr>
-        <w:pStyle w:val="Textoindependiente"/>
+        <w:pStyle w:val="BodyText"/>
         <w:jc w:val="both"/>
         <w:rPr>
           <w:b/>
@@ -14721,7 +14728,7 @@
     </w:p>
     <w:p>
       <w:pPr>
-        <w:pStyle w:val="Textoindependiente"/>
+        <w:pStyle w:val="BodyText"/>
         <w:spacing w:before="5"/>
         <w:jc w:val="both"/>
         <w:rPr>
@@ -14732,7 +14739,7 @@
     </w:p>
     <w:p>
       <w:pPr>
-        <w:pStyle w:val="Textoindependiente"/>
+        <w:pStyle w:val="BodyText"/>
         <w:tabs>
           <w:tab w:val="left" w:leader="dot" w:pos="8453"/>
         </w:tabs>
@@ -14780,7 +14787,7 @@
     </w:p>
     <w:p>
       <w:pPr>
-        <w:pStyle w:val="Textoindependiente"/>
+        <w:pStyle w:val="BodyText"/>
         <w:jc w:val="both"/>
         <w:rPr>
           <w:sz w:val="24"/>
@@ -14789,7 +14796,7 @@
     </w:p>
     <w:p>
       <w:pPr>
-        <w:pStyle w:val="Textoindependiente"/>
+        <w:pStyle w:val="BodyText"/>
         <w:spacing w:before="7"/>
         <w:jc w:val="both"/>
         <w:rPr>
@@ -14820,7 +14827,7 @@
     </w:p>
     <w:p>
       <w:pPr>
-        <w:pStyle w:val="Textoindependiente"/>
+        <w:pStyle w:val="BodyText"/>
         <w:jc w:val="both"/>
         <w:rPr>
           <w:b/>
@@ -14830,7 +14837,7 @@
     </w:p>
     <w:p>
       <w:pPr>
-        <w:pStyle w:val="Textoindependiente"/>
+        <w:pStyle w:val="BodyText"/>
         <w:spacing w:before="3"/>
         <w:jc w:val="both"/>
         <w:rPr>
@@ -14841,7 +14848,7 @@
     </w:p>
     <w:p>
       <w:pPr>
-        <w:pStyle w:val="Textoindependiente"/>
+        <w:pStyle w:val="BodyText"/>
         <w:spacing w:before="94"/>
         <w:ind w:left="100"/>
         <w:jc w:val="both"/>
@@ -14852,7 +14859,7 @@
     </w:p>
     <w:p>
       <w:pPr>
-        <w:pStyle w:val="Textoindependiente"/>
+        <w:pStyle w:val="BodyText"/>
         <w:spacing w:before="5"/>
         <w:jc w:val="both"/>
         <w:rPr>
@@ -14862,7 +14869,7 @@
     </w:p>
     <w:p>
       <w:pPr>
-        <w:pStyle w:val="Textoindependiente"/>
+        <w:pStyle w:val="BodyText"/>
         <w:tabs>
           <w:tab w:val="left" w:leader="dot" w:pos="8941"/>
         </w:tabs>
@@ -14919,7 +14926,7 @@
     </w:p>
     <w:p>
       <w:pPr>
-        <w:pStyle w:val="Textoindependiente"/>
+        <w:pStyle w:val="BodyText"/>
         <w:spacing w:before="6"/>
         <w:jc w:val="both"/>
         <w:rPr>
@@ -14929,7 +14936,7 @@
     </w:p>
     <w:p>
       <w:pPr>
-        <w:pStyle w:val="Textoindependiente"/>
+        <w:pStyle w:val="BodyText"/>
         <w:ind w:left="100"/>
         <w:jc w:val="both"/>
       </w:pPr>
@@ -14939,7 +14946,7 @@
     </w:p>
     <w:p>
       <w:pPr>
-        <w:pStyle w:val="Textoindependiente"/>
+        <w:pStyle w:val="BodyText"/>
         <w:spacing w:before="6"/>
         <w:jc w:val="both"/>
         <w:rPr>
@@ -14949,7 +14956,7 @@
     </w:p>
     <w:p>
       <w:pPr>
-        <w:pStyle w:val="Textoindependiente"/>
+        <w:pStyle w:val="BodyText"/>
         <w:tabs>
           <w:tab w:val="left" w:leader="dot" w:pos="8889"/>
         </w:tabs>
@@ -15000,7 +15007,7 @@
     </w:p>
     <w:p>
       <w:pPr>
-        <w:pStyle w:val="Textoindependiente"/>
+        <w:pStyle w:val="BodyText"/>
         <w:spacing w:before="39"/>
         <w:ind w:left="100"/>
         <w:jc w:val="both"/>
@@ -15011,7 +15018,7 @@
     </w:p>
     <w:p>
       <w:pPr>
-        <w:pStyle w:val="Textoindependiente"/>
+        <w:pStyle w:val="BodyText"/>
         <w:spacing w:before="6"/>
         <w:jc w:val="both"/>
         <w:rPr>
@@ -15021,7 +15028,7 @@
     </w:p>
     <w:p>
       <w:pPr>
-        <w:pStyle w:val="Textoindependiente"/>
+        <w:pStyle w:val="BodyText"/>
         <w:spacing w:line="278" w:lineRule="auto"/>
         <w:ind w:left="100" w:right="238"/>
         <w:jc w:val="both"/>
@@ -15032,7 +15039,7 @@
     </w:p>
     <w:p>
       <w:pPr>
-        <w:pStyle w:val="Textoindependiente"/>
+        <w:pStyle w:val="BodyText"/>
         <w:spacing w:before="6"/>
         <w:jc w:val="both"/>
         <w:rPr>
@@ -15063,7 +15070,7 @@
     </w:p>
     <w:p>
       <w:pPr>
-        <w:pStyle w:val="Textoindependiente"/>
+        <w:pStyle w:val="BodyText"/>
         <w:spacing w:before="8"/>
         <w:jc w:val="both"/>
         <w:rPr>
@@ -15074,7 +15081,7 @@
     </w:p>
     <w:p>
       <w:pPr>
-        <w:pStyle w:val="Textoindependiente"/>
+        <w:pStyle w:val="BodyText"/>
         <w:spacing w:before="94"/>
         <w:ind w:left="100"/>
         <w:jc w:val="both"/>
@@ -15085,7 +15092,7 @@
     </w:p>
     <w:p>
       <w:pPr>
-        <w:pStyle w:val="Textoindependiente"/>
+        <w:pStyle w:val="BodyText"/>
         <w:spacing w:before="6"/>
         <w:jc w:val="both"/>
         <w:rPr>
@@ -15095,7 +15102,7 @@
     </w:p>
     <w:p>
       <w:pPr>
-        <w:pStyle w:val="Textoindependiente"/>
+        <w:pStyle w:val="BodyText"/>
         <w:spacing w:line="278" w:lineRule="auto"/>
         <w:ind w:left="100" w:right="238"/>
         <w:jc w:val="both"/>
@@ -15106,7 +15113,7 @@
     </w:p>
     <w:p>
       <w:pPr>
-        <w:pStyle w:val="Textoindependiente"/>
+        <w:pStyle w:val="BodyText"/>
         <w:spacing w:line="278" w:lineRule="auto"/>
         <w:ind w:left="100" w:right="238"/>
         <w:jc w:val="both"/>
@@ -15117,7 +15124,7 @@
     </w:p>
     <w:p>
       <w:pPr>
-        <w:pStyle w:val="Textoindependiente"/>
+        <w:pStyle w:val="BodyText"/>
         <w:spacing w:line="278" w:lineRule="auto"/>
         <w:ind w:left="100" w:right="238"/>
         <w:jc w:val="both"/>
@@ -15125,7 +15132,7 @@
     </w:p>
     <w:p>
       <w:pPr>
-        <w:pStyle w:val="Prrafodelista"/>
+        <w:pStyle w:val="ListParagraph"/>
         <w:numPr>
           <w:ilvl w:val="0"/>
           <w:numId w:val="6"/>
@@ -15138,7 +15145,7 @@
     </w:p>
     <w:p>
       <w:pPr>
-        <w:pStyle w:val="Prrafodelista"/>
+        <w:pStyle w:val="ListParagraph"/>
         <w:numPr>
           <w:ilvl w:val="0"/>
           <w:numId w:val="6"/>
@@ -15151,7 +15158,7 @@
     </w:p>
     <w:p>
       <w:pPr>
-        <w:pStyle w:val="Prrafodelista"/>
+        <w:pStyle w:val="ListParagraph"/>
         <w:numPr>
           <w:ilvl w:val="0"/>
           <w:numId w:val="6"/>
@@ -15164,7 +15171,7 @@
     </w:p>
     <w:p>
       <w:pPr>
-        <w:pStyle w:val="Prrafodelista"/>
+        <w:pStyle w:val="ListParagraph"/>
         <w:numPr>
           <w:ilvl w:val="0"/>
           <w:numId w:val="6"/>
@@ -15185,7 +15192,7 @@
     </w:p>
     <w:p>
       <w:pPr>
-        <w:pStyle w:val="Prrafodelista"/>
+        <w:pStyle w:val="ListParagraph"/>
         <w:numPr>
           <w:ilvl w:val="0"/>
           <w:numId w:val="6"/>
@@ -15198,7 +15205,7 @@
     </w:p>
     <w:p>
       <w:pPr>
-        <w:pStyle w:val="Prrafodelista"/>
+        <w:pStyle w:val="ListParagraph"/>
         <w:numPr>
           <w:ilvl w:val="0"/>
           <w:numId w:val="6"/>
@@ -15211,7 +15218,7 @@
     </w:p>
     <w:p>
       <w:pPr>
-        <w:pStyle w:val="Textoindependiente"/>
+        <w:pStyle w:val="BodyText"/>
         <w:spacing w:line="278" w:lineRule="auto"/>
         <w:ind w:left="100" w:right="238"/>
         <w:jc w:val="both"/>
@@ -15223,7 +15230,7 @@
     </w:p>
     <w:p>
       <w:pPr>
-        <w:pStyle w:val="Textoindependiente"/>
+        <w:pStyle w:val="BodyText"/>
         <w:spacing w:line="276" w:lineRule="auto"/>
         <w:ind w:left="100" w:right="238"/>
         <w:jc w:val="both"/>
@@ -15243,7 +15250,7 @@
     </w:p>
     <w:p>
       <w:pPr>
-        <w:pStyle w:val="Textoindependiente"/>
+        <w:pStyle w:val="BodyText"/>
         <w:jc w:val="both"/>
         <w:rPr>
           <w:sz w:val="24"/>
@@ -15252,7 +15259,7 @@
     </w:p>
     <w:p>
       <w:pPr>
-        <w:pStyle w:val="Textoindependiente"/>
+        <w:pStyle w:val="BodyText"/>
         <w:spacing w:before="3"/>
         <w:jc w:val="both"/>
         <w:rPr>
@@ -15285,7 +15292,7 @@
     </w:p>
     <w:p>
       <w:pPr>
-        <w:pStyle w:val="Textoindependiente"/>
+        <w:pStyle w:val="BodyText"/>
         <w:spacing w:before="6"/>
         <w:jc w:val="both"/>
         <w:rPr>
@@ -15296,7 +15303,7 @@
     </w:p>
     <w:p>
       <w:pPr>
-        <w:pStyle w:val="Textoindependiente"/>
+        <w:pStyle w:val="BodyText"/>
         <w:tabs>
           <w:tab w:val="left" w:leader="dot" w:pos="8112"/>
         </w:tabs>
@@ -15393,7 +15400,7 @@
     </w:p>
     <w:p>
       <w:pPr>
-        <w:pStyle w:val="Textoindependiente"/>
+        <w:pStyle w:val="BodyText"/>
         <w:tabs>
           <w:tab w:val="left" w:leader="dot" w:pos="910"/>
         </w:tabs>
@@ -15425,7 +15432,7 @@
     </w:p>
     <w:p>
       <w:pPr>
-        <w:pStyle w:val="Textoindependiente"/>
+        <w:pStyle w:val="BodyText"/>
         <w:spacing w:before="5"/>
         <w:jc w:val="both"/>
         <w:rPr>
@@ -15435,7 +15442,7 @@
     </w:p>
     <w:p>
       <w:pPr>
-        <w:pStyle w:val="Textoindependiente"/>
+        <w:pStyle w:val="BodyText"/>
         <w:spacing w:before="1" w:line="276" w:lineRule="auto"/>
         <w:ind w:left="100" w:right="350"/>
         <w:jc w:val="both"/>
@@ -15452,7 +15459,7 @@
     </w:p>
     <w:p>
       <w:pPr>
-        <w:pStyle w:val="Textoindependiente"/>
+        <w:pStyle w:val="BodyText"/>
         <w:spacing w:before="1" w:line="276" w:lineRule="auto"/>
         <w:ind w:left="100" w:right="350"/>
         <w:jc w:val="both"/>
@@ -15460,7 +15467,7 @@
     </w:p>
     <w:p>
       <w:pPr>
-        <w:pStyle w:val="Textoindependiente"/>
+        <w:pStyle w:val="BodyText"/>
         <w:spacing w:before="77" w:line="276" w:lineRule="auto"/>
         <w:ind w:left="100" w:right="128"/>
         <w:jc w:val="both"/>
@@ -15477,7 +15484,7 @@
     </w:p>
     <w:p>
       <w:pPr>
-        <w:pStyle w:val="Textoindependiente"/>
+        <w:pStyle w:val="BodyText"/>
         <w:spacing w:before="5"/>
         <w:jc w:val="both"/>
         <w:rPr>
@@ -15503,7 +15510,7 @@
     </w:p>
     <w:p>
       <w:pPr>
-        <w:pStyle w:val="Textoindependiente"/>
+        <w:pStyle w:val="BodyText"/>
         <w:spacing w:before="4" w:line="276" w:lineRule="auto"/>
         <w:ind w:left="100" w:right="208"/>
         <w:jc w:val="both"/>
@@ -15514,7 +15521,7 @@
     </w:p>
     <w:p>
       <w:pPr>
-        <w:pStyle w:val="Textoindependiente"/>
+        <w:pStyle w:val="BodyText"/>
         <w:spacing w:before="8"/>
         <w:jc w:val="both"/>
         <w:rPr>
@@ -15524,7 +15531,7 @@
     </w:p>
     <w:p>
       <w:pPr>
-        <w:pStyle w:val="Textoindependiente"/>
+        <w:pStyle w:val="BodyText"/>
         <w:spacing w:line="278" w:lineRule="auto"/>
         <w:ind w:left="100"/>
         <w:jc w:val="both"/>
@@ -15541,7 +15548,7 @@
     </w:p>
     <w:p>
       <w:pPr>
-        <w:pStyle w:val="Textoindependiente"/>
+        <w:pStyle w:val="BodyText"/>
         <w:spacing w:line="278" w:lineRule="auto"/>
         <w:ind w:left="100"/>
         <w:jc w:val="both"/>
@@ -15549,7 +15556,7 @@
     </w:p>
     <w:p>
       <w:pPr>
-        <w:pStyle w:val="Textoindependiente"/>
+        <w:pStyle w:val="BodyText"/>
         <w:spacing w:line="278" w:lineRule="auto"/>
         <w:ind w:left="100"/>
         <w:jc w:val="both"/>
@@ -15594,7 +15601,7 @@
     </w:p>
     <w:p>
       <w:pPr>
-        <w:pStyle w:val="Textoindependiente"/>
+        <w:pStyle w:val="BodyText"/>
         <w:spacing w:before="3"/>
         <w:jc w:val="both"/>
         <w:rPr>
@@ -15604,7 +15611,7 @@
     </w:p>
     <w:p>
       <w:pPr>
-        <w:pStyle w:val="Textoindependiente"/>
+        <w:pStyle w:val="BodyText"/>
         <w:spacing w:before="1" w:line="273" w:lineRule="auto"/>
         <w:ind w:left="100" w:right="238"/>
         <w:jc w:val="both"/>
@@ -15702,7 +15709,7 @@
               </wp:anchor>
             </w:drawing>
           </mc:Choice>
-          <mc:Fallback xmlns:w16sdtdh="http://schemas.microsoft.com/office/word/2020/wordml/sdtdatahash" xmlns:w16="http://schemas.microsoft.com/office/word/2018/wordml" xmlns:w16cid="http://schemas.microsoft.com/office/word/2016/wordml/cid" xmlns:w16cex="http://schemas.microsoft.com/office/word/2018/wordml/cex" xmlns:am3d="http://schemas.microsoft.com/office/drawing/2017/model3d" xmlns:aink="http://schemas.microsoft.com/office/drawing/2016/ink" xmlns:cx8="http://schemas.microsoft.com/office/drawing/2016/5/14/chartex" xmlns:cx7="http://schemas.microsoft.com/office/drawing/2016/5/13/chartex" xmlns:cx6="http://schemas.microsoft.com/office/drawing/2016/5/12/chartex" xmlns:cx5="http://schemas.microsoft.com/office/drawing/2016/5/11/chartex" xmlns:cx4="http://schemas.microsoft.com/office/drawing/2016/5/10/chartex" xmlns:cx3="http://schemas.microsoft.com/office/drawing/2016/5/9/chartex" xmlns:cx2="http://schemas.microsoft.com/office/drawing/2015/10/21/chartex">
+          <mc:Fallback>
             <w:pict>
               <v:shape w14:anchorId="004FBAF0" id="Ink 5" o:spid="_x0000_s1026" type="#_x0000_t75" style="position:absolute;margin-left:291.05pt;margin-top:-10.2pt;width:54.4pt;height:55.35pt;z-index:251670528;visibility:visible;mso-wrap-style:square;mso-wrap-distance-left:9pt;mso-wrap-distance-top:0;mso-wrap-distance-right:9pt;mso-wrap-distance-bottom:0;mso-position-horizontal:absolute;mso-position-horizontal-relative:text;mso-position-vertical:absolute;mso-position-vertical-relative:text" o:gfxdata="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">
                 <v:imagedata r:id="rId20" o:title=""/>
@@ -15750,7 +15757,7 @@
               </wp:anchor>
             </w:drawing>
           </mc:Choice>
-          <mc:Fallback xmlns:w16sdtdh="http://schemas.microsoft.com/office/word/2020/wordml/sdtdatahash" xmlns:w16="http://schemas.microsoft.com/office/word/2018/wordml" xmlns:w16cid="http://schemas.microsoft.com/office/word/2016/wordml/cid" xmlns:w16cex="http://schemas.microsoft.com/office/word/2018/wordml/cex" xmlns:am3d="http://schemas.microsoft.com/office/drawing/2017/model3d" xmlns:aink="http://schemas.microsoft.com/office/drawing/2016/ink" xmlns:cx8="http://schemas.microsoft.com/office/drawing/2016/5/14/chartex" xmlns:cx7="http://schemas.microsoft.com/office/drawing/2016/5/13/chartex" xmlns:cx6="http://schemas.microsoft.com/office/drawing/2016/5/12/chartex" xmlns:cx5="http://schemas.microsoft.com/office/drawing/2016/5/11/chartex" xmlns:cx4="http://schemas.microsoft.com/office/drawing/2016/5/10/chartex" xmlns:cx3="http://schemas.microsoft.com/office/drawing/2016/5/9/chartex" xmlns:cx2="http://schemas.microsoft.com/office/drawing/2015/10/21/chartex">
+          <mc:Fallback>
             <w:pict>
               <v:shape w14:anchorId="045D4836" id="Ink 4" o:spid="_x0000_s1026" type="#_x0000_t75" style="position:absolute;margin-left:60.65pt;margin-top:.4pt;width:78.9pt;height:38.25pt;z-index:251668480;visibility:visible;mso-wrap-style:square;mso-wrap-distance-left:9pt;mso-wrap-distance-top:0;mso-wrap-distance-right:9pt;mso-wrap-distance-bottom:0;mso-position-horizontal:absolute;mso-position-horizontal-relative:text;mso-position-vertical:absolute;mso-position-vertical-relative:text" o:gfxdata="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">
                 <v:imagedata r:id="rId22" o:title=""/>
@@ -15790,7 +15797,7 @@
     </w:p>
     <w:p>
       <w:pPr>
-        <w:pStyle w:val="Ttulo2"/>
+        <w:pStyle w:val="Heading2"/>
         <w:ind w:firstLine="708"/>
         <w:rPr>
           <w:rFonts w:asciiTheme="minorHAnsi" w:hAnsiTheme="minorHAnsi" w:cstheme="minorHAnsi"/>
@@ -16049,7 +16056,7 @@
     </w:p>
     <w:p>
       <w:pPr>
-        <w:pStyle w:val="Ttulo1"/>
+        <w:pStyle w:val="Heading1"/>
         <w:jc w:val="left"/>
         <w:rPr>
           <w:b w:val="0"/>
@@ -16079,7 +16086,7 @@
     </w:p>
     <w:p>
       <w:pPr>
-        <w:pStyle w:val="Ttulo2"/>
+        <w:pStyle w:val="Heading2"/>
         <w:ind w:firstLine="708"/>
         <w:rPr>
           <w:rFonts w:asciiTheme="minorHAnsi" w:hAnsiTheme="minorHAnsi" w:cstheme="minorHAnsi"/>
@@ -16111,7 +16118,7 @@
     </w:p>
     <w:p>
       <w:pPr>
-        <w:pStyle w:val="Textoindependiente"/>
+        <w:pStyle w:val="BodyText"/>
         <w:ind w:firstLine="708"/>
         <w:jc w:val="center"/>
       </w:pPr>
@@ -16121,7 +16128,7 @@
     </w:p>
     <w:p>
       <w:pPr>
-        <w:pStyle w:val="Textoindependiente"/>
+        <w:pStyle w:val="BodyText"/>
         <w:jc w:val="center"/>
       </w:pPr>
     </w:p>
@@ -16544,7 +16551,7 @@
     <w:bookmarkStart w:id="37" w:name="_Toc105688368"/>
     <w:p>
       <w:pPr>
-        <w:pStyle w:val="Ttulo2"/>
+        <w:pStyle w:val="Heading2"/>
         <w:ind w:firstLine="708"/>
         <w:rPr>
           <w:rFonts w:asciiTheme="minorHAnsi" w:hAnsiTheme="minorHAnsi" w:cstheme="minorHAnsi"/>
@@ -16595,7 +16602,7 @@
               </wp:anchor>
             </w:drawing>
           </mc:Choice>
-          <mc:Fallback xmlns:w16sdtdh="http://schemas.microsoft.com/office/word/2020/wordml/sdtdatahash" xmlns:w16="http://schemas.microsoft.com/office/word/2018/wordml" xmlns:w16cid="http://schemas.microsoft.com/office/word/2016/wordml/cid" xmlns:w16cex="http://schemas.microsoft.com/office/word/2018/wordml/cex" xmlns:am3d="http://schemas.microsoft.com/office/drawing/2017/model3d" xmlns:aink="http://schemas.microsoft.com/office/drawing/2016/ink" xmlns:cx8="http://schemas.microsoft.com/office/drawing/2016/5/14/chartex" xmlns:cx7="http://schemas.microsoft.com/office/drawing/2016/5/13/chartex" xmlns:cx6="http://schemas.microsoft.com/office/drawing/2016/5/12/chartex" xmlns:cx5="http://schemas.microsoft.com/office/drawing/2016/5/11/chartex" xmlns:cx4="http://schemas.microsoft.com/office/drawing/2016/5/10/chartex" xmlns:cx3="http://schemas.microsoft.com/office/drawing/2016/5/9/chartex" xmlns:cx2="http://schemas.microsoft.com/office/drawing/2015/10/21/chartex">
+          <mc:Fallback>
             <w:pict>
               <v:shape w14:anchorId="20741233" id="Ink 24" o:spid="_x0000_s1026" type="#_x0000_t75" style="position:absolute;margin-left:121.3pt;margin-top:246.8pt;width:8.55pt;height:7.35pt;z-index:251686912;visibility:visible;mso-wrap-style:square;mso-wrap-distance-left:9pt;mso-wrap-distance-top:0;mso-wrap-distance-right:9pt;mso-wrap-distance-bottom:0;mso-position-horizontal:absolute;mso-position-horizontal-relative:text;mso-position-vertical:absolute;mso-position-vertical-relative:text" o:gfxdata="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">
                 <v:imagedata r:id="rId28" o:title=""/>
@@ -16645,7 +16652,7 @@
               </wp:anchor>
             </w:drawing>
           </mc:Choice>
-          <mc:Fallback xmlns:w16sdtdh="http://schemas.microsoft.com/office/word/2020/wordml/sdtdatahash" xmlns:w16="http://schemas.microsoft.com/office/word/2018/wordml" xmlns:w16cid="http://schemas.microsoft.com/office/word/2016/wordml/cid" xmlns:w16cex="http://schemas.microsoft.com/office/word/2018/wordml/cex" xmlns:am3d="http://schemas.microsoft.com/office/drawing/2017/model3d" xmlns:aink="http://schemas.microsoft.com/office/drawing/2016/ink" xmlns:cx8="http://schemas.microsoft.com/office/drawing/2016/5/14/chartex" xmlns:cx7="http://schemas.microsoft.com/office/drawing/2016/5/13/chartex" xmlns:cx6="http://schemas.microsoft.com/office/drawing/2016/5/12/chartex" xmlns:cx5="http://schemas.microsoft.com/office/drawing/2016/5/11/chartex" xmlns:cx4="http://schemas.microsoft.com/office/drawing/2016/5/10/chartex" xmlns:cx3="http://schemas.microsoft.com/office/drawing/2016/5/9/chartex" xmlns:cx2="http://schemas.microsoft.com/office/drawing/2015/10/21/chartex">
+          <mc:Fallback>
             <w:pict>
               <v:shape w14:anchorId="3750257C" id="Ink 23" o:spid="_x0000_s1026" type="#_x0000_t75" style="position:absolute;margin-left:118.95pt;margin-top:126.95pt;width:9pt;height:4.4pt;z-index:251685888;visibility:visible;mso-wrap-style:square;mso-wrap-distance-left:9pt;mso-wrap-distance-top:0;mso-wrap-distance-right:9pt;mso-wrap-distance-bottom:0;mso-position-horizontal:absolute;mso-position-horizontal-relative:text;mso-position-vertical:absolute;mso-position-vertical-relative:text" o:gfxdata="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">
                 <v:imagedata r:id="rId30" o:title=""/>
@@ -16695,7 +16702,7 @@
               </wp:anchor>
             </w:drawing>
           </mc:Choice>
-          <mc:Fallback xmlns:w16sdtdh="http://schemas.microsoft.com/office/word/2020/wordml/sdtdatahash" xmlns:w16="http://schemas.microsoft.com/office/word/2018/wordml" xmlns:w16cid="http://schemas.microsoft.com/office/word/2016/wordml/cid" xmlns:w16cex="http://schemas.microsoft.com/office/word/2018/wordml/cex" xmlns:am3d="http://schemas.microsoft.com/office/drawing/2017/model3d" xmlns:aink="http://schemas.microsoft.com/office/drawing/2016/ink" xmlns:cx8="http://schemas.microsoft.com/office/drawing/2016/5/14/chartex" xmlns:cx7="http://schemas.microsoft.com/office/drawing/2016/5/13/chartex" xmlns:cx6="http://schemas.microsoft.com/office/drawing/2016/5/12/chartex" xmlns:cx5="http://schemas.microsoft.com/office/drawing/2016/5/11/chartex" xmlns:cx4="http://schemas.microsoft.com/office/drawing/2016/5/10/chartex" xmlns:cx3="http://schemas.microsoft.com/office/drawing/2016/5/9/chartex" xmlns:cx2="http://schemas.microsoft.com/office/drawing/2015/10/21/chartex">
+          <mc:Fallback>
             <w:pict>
               <v:shape w14:anchorId="077C1AA5" id="Ink 22" o:spid="_x0000_s1026" type="#_x0000_t75" style="position:absolute;margin-left:245.7pt;margin-top:67.3pt;width:4.15pt;height:6.4pt;z-index:251684864;visibility:visible;mso-wrap-style:square;mso-wrap-distance-left:9pt;mso-wrap-distance-top:0;mso-wrap-distance-right:9pt;mso-wrap-distance-bottom:0;mso-position-horizontal:absolute;mso-position-horizontal-relative:text;mso-position-vertical:absolute;mso-position-vertical-relative:text" o:gfxdata="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">
                 <v:imagedata r:id="rId32" o:title=""/>
@@ -16745,7 +16752,7 @@
               </wp:anchor>
             </w:drawing>
           </mc:Choice>
-          <mc:Fallback xmlns:w16sdtdh="http://schemas.microsoft.com/office/word/2020/wordml/sdtdatahash" xmlns:w16="http://schemas.microsoft.com/office/word/2018/wordml" xmlns:w16cid="http://schemas.microsoft.com/office/word/2016/wordml/cid" xmlns:w16cex="http://schemas.microsoft.com/office/word/2018/wordml/cex" xmlns:am3d="http://schemas.microsoft.com/office/drawing/2017/model3d" xmlns:aink="http://schemas.microsoft.com/office/drawing/2016/ink" xmlns:cx8="http://schemas.microsoft.com/office/drawing/2016/5/14/chartex" xmlns:cx7="http://schemas.microsoft.com/office/drawing/2016/5/13/chartex" xmlns:cx6="http://schemas.microsoft.com/office/drawing/2016/5/12/chartex" xmlns:cx5="http://schemas.microsoft.com/office/drawing/2016/5/11/chartex" xmlns:cx4="http://schemas.microsoft.com/office/drawing/2016/5/10/chartex" xmlns:cx3="http://schemas.microsoft.com/office/drawing/2016/5/9/chartex" xmlns:cx2="http://schemas.microsoft.com/office/drawing/2015/10/21/chartex">
+          <mc:Fallback>
             <w:pict>
               <v:shape w14:anchorId="6E87743F" id="Ink 21" o:spid="_x0000_s1026" type="#_x0000_t75" style="position:absolute;margin-left:244.7pt;margin-top:125.35pt;width:5.75pt;height:4.55pt;z-index:251683840;visibility:visible;mso-wrap-style:square;mso-wrap-distance-left:9pt;mso-wrap-distance-top:0;mso-wrap-distance-right:9pt;mso-wrap-distance-bottom:0;mso-position-horizontal:absolute;mso-position-horizontal-relative:text;mso-position-vertical:absolute;mso-position-vertical-relative:text" o:gfxdata="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">
                 <v:imagedata r:id="rId34" o:title=""/>
@@ -16795,7 +16802,7 @@
               </wp:anchor>
             </w:drawing>
           </mc:Choice>
-          <mc:Fallback xmlns:w16sdtdh="http://schemas.microsoft.com/office/word/2020/wordml/sdtdatahash" xmlns:w16="http://schemas.microsoft.com/office/word/2018/wordml" xmlns:w16cid="http://schemas.microsoft.com/office/word/2016/wordml/cid" xmlns:w16cex="http://schemas.microsoft.com/office/word/2018/wordml/cex" xmlns:am3d="http://schemas.microsoft.com/office/drawing/2017/model3d" xmlns:aink="http://schemas.microsoft.com/office/drawing/2016/ink" xmlns:cx8="http://schemas.microsoft.com/office/drawing/2016/5/14/chartex" xmlns:cx7="http://schemas.microsoft.com/office/drawing/2016/5/13/chartex" xmlns:cx6="http://schemas.microsoft.com/office/drawing/2016/5/12/chartex" xmlns:cx5="http://schemas.microsoft.com/office/drawing/2016/5/11/chartex" xmlns:cx4="http://schemas.microsoft.com/office/drawing/2016/5/10/chartex" xmlns:cx3="http://schemas.microsoft.com/office/drawing/2016/5/9/chartex" xmlns:cx2="http://schemas.microsoft.com/office/drawing/2015/10/21/chartex">
+          <mc:Fallback>
             <w:pict>
               <v:shape w14:anchorId="0A1CA532" id="Ink 16" o:spid="_x0000_s1026" type="#_x0000_t75" style="position:absolute;margin-left:50.15pt;margin-top:157.8pt;width:11.55pt;height:10.75pt;z-index:251680768;visibility:visible;mso-wrap-style:square;mso-wrap-distance-left:9pt;mso-wrap-distance-top:0;mso-wrap-distance-right:9pt;mso-wrap-distance-bottom:0;mso-position-horizontal:absolute;mso-position-horizontal-relative:text;mso-position-vertical:absolute;mso-position-vertical-relative:text" o:gfxdata="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">
                 <v:imagedata r:id="rId36" o:title=""/>
@@ -16845,7 +16852,7 @@
               </wp:anchor>
             </w:drawing>
           </mc:Choice>
-          <mc:Fallback xmlns:w16sdtdh="http://schemas.microsoft.com/office/word/2020/wordml/sdtdatahash" xmlns:w16="http://schemas.microsoft.com/office/word/2018/wordml" xmlns:w16cid="http://schemas.microsoft.com/office/word/2016/wordml/cid" xmlns:w16cex="http://schemas.microsoft.com/office/word/2018/wordml/cex" xmlns:am3d="http://schemas.microsoft.com/office/drawing/2017/model3d" xmlns:aink="http://schemas.microsoft.com/office/drawing/2016/ink" xmlns:cx8="http://schemas.microsoft.com/office/drawing/2016/5/14/chartex" xmlns:cx7="http://schemas.microsoft.com/office/drawing/2016/5/13/chartex" xmlns:cx6="http://schemas.microsoft.com/office/drawing/2016/5/12/chartex" xmlns:cx5="http://schemas.microsoft.com/office/drawing/2016/5/11/chartex" xmlns:cx4="http://schemas.microsoft.com/office/drawing/2016/5/10/chartex" xmlns:cx3="http://schemas.microsoft.com/office/drawing/2016/5/9/chartex" xmlns:cx2="http://schemas.microsoft.com/office/drawing/2015/10/21/chartex">
+          <mc:Fallback>
             <w:pict>
               <v:shape w14:anchorId="700FA48F" id="Ink 15" o:spid="_x0000_s1026" type="#_x0000_t75" style="position:absolute;margin-left:116.4pt;margin-top:188.7pt;width:13.1pt;height:4.75pt;z-index:251679744;visibility:visible;mso-wrap-style:square;mso-wrap-distance-left:9pt;mso-wrap-distance-top:0;mso-wrap-distance-right:9pt;mso-wrap-distance-bottom:0;mso-position-horizontal:absolute;mso-position-horizontal-relative:text;mso-position-vertical:absolute;mso-position-vertical-relative:text" o:gfxdata="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">
                 <v:imagedata r:id="rId38" o:title=""/>
@@ -16895,7 +16902,7 @@
               </wp:anchor>
             </w:drawing>
           </mc:Choice>
-          <mc:Fallback xmlns:w16sdtdh="http://schemas.microsoft.com/office/word/2020/wordml/sdtdatahash" xmlns:w16="http://schemas.microsoft.com/office/word/2018/wordml" xmlns:w16cid="http://schemas.microsoft.com/office/word/2016/wordml/cid" xmlns:w16cex="http://schemas.microsoft.com/office/word/2018/wordml/cex" xmlns:am3d="http://schemas.microsoft.com/office/drawing/2017/model3d" xmlns:aink="http://schemas.microsoft.com/office/drawing/2016/ink" xmlns:cx8="http://schemas.microsoft.com/office/drawing/2016/5/14/chartex" xmlns:cx7="http://schemas.microsoft.com/office/drawing/2016/5/13/chartex" xmlns:cx6="http://schemas.microsoft.com/office/drawing/2016/5/12/chartex" xmlns:cx5="http://schemas.microsoft.com/office/drawing/2016/5/11/chartex" xmlns:cx4="http://schemas.microsoft.com/office/drawing/2016/5/10/chartex" xmlns:cx3="http://schemas.microsoft.com/office/drawing/2016/5/9/chartex" xmlns:cx2="http://schemas.microsoft.com/office/drawing/2015/10/21/chartex">
+          <mc:Fallback>
             <w:pict>
               <v:shape w14:anchorId="49467A40" id="Ink 12" o:spid="_x0000_s1026" type="#_x0000_t75" style="position:absolute;margin-left:48.5pt;margin-top:156.95pt;width:11.15pt;height:8.75pt;z-index:251678720;visibility:visible;mso-wrap-style:square;mso-wrap-distance-left:9pt;mso-wrap-distance-top:0;mso-wrap-distance-right:9pt;mso-wrap-distance-bottom:0;mso-position-horizontal:absolute;mso-position-horizontal-relative:text;mso-position-vertical:absolute;mso-position-vertical-relative:text" o:gfxdata="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">
                 <v:imagedata r:id="rId40" o:title=""/>
@@ -16945,7 +16952,7 @@
               </wp:anchor>
             </w:drawing>
           </mc:Choice>
-          <mc:Fallback xmlns:w16sdtdh="http://schemas.microsoft.com/office/word/2020/wordml/sdtdatahash" xmlns:w16="http://schemas.microsoft.com/office/word/2018/wordml" xmlns:w16cid="http://schemas.microsoft.com/office/word/2016/wordml/cid" xmlns:w16cex="http://schemas.microsoft.com/office/word/2018/wordml/cex" xmlns:am3d="http://schemas.microsoft.com/office/drawing/2017/model3d" xmlns:aink="http://schemas.microsoft.com/office/drawing/2016/ink" xmlns:cx8="http://schemas.microsoft.com/office/drawing/2016/5/14/chartex" xmlns:cx7="http://schemas.microsoft.com/office/drawing/2016/5/13/chartex" xmlns:cx6="http://schemas.microsoft.com/office/drawing/2016/5/12/chartex" xmlns:cx5="http://schemas.microsoft.com/office/drawing/2016/5/11/chartex" xmlns:cx4="http://schemas.microsoft.com/office/drawing/2016/5/10/chartex" xmlns:cx3="http://schemas.microsoft.com/office/drawing/2016/5/9/chartex" xmlns:cx2="http://schemas.microsoft.com/office/drawing/2015/10/21/chartex">
+          <mc:Fallback>
             <w:pict>
               <v:shape w14:anchorId="408CE7BE" id="Ink 10" o:spid="_x0000_s1026" type="#_x0000_t75" style="position:absolute;margin-left:44.45pt;margin-top:154.6pt;width:12.4pt;height:8.15pt;z-index:251677696;visibility:visible;mso-wrap-style:square;mso-wrap-distance-left:9pt;mso-wrap-distance-top:0;mso-wrap-distance-right:9pt;mso-wrap-distance-bottom:0;mso-position-horizontal:absolute;mso-position-horizontal-relative:text;mso-position-vertical:absolute;mso-position-vertical-relative:text" o:gfxdata="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">
                 <v:imagedata r:id="rId42" o:title=""/>
@@ -16988,19 +16995,9 @@
           <w:sz w:val="22"/>
           <w:szCs w:val="22"/>
         </w:rPr>
-        <w:t xml:space="preserve"> (Diagrama de casos de uso)</w:t>
+        <w:t xml:space="preserve"> </w:t>
       </w:r>
       <w:bookmarkEnd w:id="37"/>
-      <w:r>
-        <w:rPr>
-          <w:rFonts w:asciiTheme="minorHAnsi" w:hAnsiTheme="minorHAnsi" w:cstheme="minorHAnsi"/>
-          <w:noProof/>
-          <w:color w:val="auto"/>
-          <w:sz w:val="22"/>
-          <w:szCs w:val="22"/>
-        </w:rPr>
-        <w:t xml:space="preserve"> </w:t>
-      </w:r>
     </w:p>
     <w:p>
       <w:r>
@@ -17077,17 +17074,128 @@
     <w:p/>
     <w:p/>
     <w:p/>
+    <w:p>
+      <w:r>
+        <w:rPr>
+          <w:noProof/>
+        </w:rPr>
+        <mc:AlternateContent>
+          <mc:Choice Requires="wpi">
+            <w:drawing>
+              <wp:anchor distT="0" distB="0" distL="114300" distR="114300" simplePos="0" relativeHeight="251717632" behindDoc="0" locked="0" layoutInCell="1" allowOverlap="1" wp14:anchorId="576C3C35" wp14:editId="66102387">
+                <wp:simplePos x="0" y="0"/>
+                <wp:positionH relativeFrom="column">
+                  <wp:posOffset>1200330</wp:posOffset>
+                </wp:positionH>
+                <wp:positionV relativeFrom="paragraph">
+                  <wp:posOffset>240425</wp:posOffset>
+                </wp:positionV>
+                <wp:extent cx="82080" cy="80280"/>
+                <wp:effectExtent l="57150" t="57150" r="51435" b="53340"/>
+                <wp:wrapNone/>
+                <wp:docPr id="18" name="Ink 18"/>
+                <wp:cNvGraphicFramePr/>
+                <a:graphic xmlns:a="http://schemas.openxmlformats.org/drawingml/2006/main">
+                  <a:graphicData uri="http://schemas.microsoft.com/office/word/2010/wordprocessingInk">
+                    <w14:contentPart bwMode="auto" r:id="rId44">
+                      <w14:nvContentPartPr>
+                        <w14:cNvContentPartPr/>
+                      </w14:nvContentPartPr>
+                      <w14:xfrm>
+                        <a:off x="0" y="0"/>
+                        <a:ext cx="82080" cy="80280"/>
+                      </w14:xfrm>
+                    </w14:contentPart>
+                  </a:graphicData>
+                </a:graphic>
+              </wp:anchor>
+            </w:drawing>
+          </mc:Choice>
+          <mc:Fallback>
+            <w:pict>
+              <v:shapetype w14:anchorId="197FFEA3" id="_x0000_t75" coordsize="21600,21600" o:spt="75" o:preferrelative="t" path="m@4@5l@4@11@9@11@9@5xe" filled="f" stroked="f">
+                <v:stroke joinstyle="miter"/>
+                <v:formulas>
+                  <v:f eqn="if lineDrawn pixelLineWidth 0"/>
+                  <v:f eqn="sum @0 1 0"/>
+                  <v:f eqn="sum 0 0 @1"/>
+                  <v:f eqn="prod @2 1 2"/>
+                  <v:f eqn="prod @3 21600 pixelWidth"/>
+                  <v:f eqn="prod @3 21600 pixelHeight"/>
+                  <v:f eqn="sum @0 0 1"/>
+                  <v:f eqn="prod @6 1 2"/>
+                  <v:f eqn="prod @7 21600 pixelWidth"/>
+                  <v:f eqn="sum @8 21600 0"/>
+                  <v:f eqn="prod @7 21600 pixelHeight"/>
+                  <v:f eqn="sum @10 21600 0"/>
+                </v:formulas>
+                <v:path o:extrusionok="f" gradientshapeok="t" o:connecttype="rect"/>
+                <o:lock v:ext="edit" aspectratio="t"/>
+              </v:shapetype>
+              <v:shape id="Ink 18" o:spid="_x0000_s1026" type="#_x0000_t75" style="position:absolute;margin-left:93.8pt;margin-top:18.25pt;width:7.85pt;height:7.7pt;z-index:251717632;visibility:visible;mso-wrap-style:square;mso-wrap-distance-left:9pt;mso-wrap-distance-top:0;mso-wrap-distance-right:9pt;mso-wrap-distance-bottom:0;mso-position-horizontal:absolute;mso-position-horizontal-relative:text;mso-position-vertical:absolute;mso-position-vertical-relative:text" o:gfxdata="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">
+                <v:imagedata r:id="rId45" o:title=""/>
+              </v:shape>
+            </w:pict>
+          </mc:Fallback>
+        </mc:AlternateContent>
+      </w:r>
+    </w:p>
+    <w:p>
+      <w:r>
+        <w:rPr>
+          <w:noProof/>
+        </w:rPr>
+        <mc:AlternateContent>
+          <mc:Choice Requires="wpi">
+            <w:drawing>
+              <wp:anchor distT="0" distB="0" distL="114300" distR="114300" simplePos="0" relativeHeight="251729920" behindDoc="0" locked="0" layoutInCell="1" allowOverlap="1" wp14:anchorId="7D95B042" wp14:editId="0B19308F">
+                <wp:simplePos x="0" y="0"/>
+                <wp:positionH relativeFrom="column">
+                  <wp:posOffset>1129030</wp:posOffset>
+                </wp:positionH>
+                <wp:positionV relativeFrom="paragraph">
+                  <wp:posOffset>-93345</wp:posOffset>
+                </wp:positionV>
+                <wp:extent cx="172085" cy="226060"/>
+                <wp:effectExtent l="95250" t="95250" r="0" b="116840"/>
+                <wp:wrapNone/>
+                <wp:docPr id="59" name="Ink 59"/>
+                <wp:cNvGraphicFramePr/>
+                <a:graphic xmlns:a="http://schemas.openxmlformats.org/drawingml/2006/main">
+                  <a:graphicData uri="http://schemas.microsoft.com/office/word/2010/wordprocessingInk">
+                    <w14:contentPart bwMode="auto" r:id="rId46">
+                      <w14:nvContentPartPr>
+                        <w14:cNvContentPartPr/>
+                      </w14:nvContentPartPr>
+                      <w14:xfrm>
+                        <a:off x="0" y="0"/>
+                        <a:ext cx="172085" cy="226060"/>
+                      </w14:xfrm>
+                    </w14:contentPart>
+                  </a:graphicData>
+                </a:graphic>
+              </wp:anchor>
+            </w:drawing>
+          </mc:Choice>
+          <mc:Fallback>
+            <w:pict>
+              <v:shape w14:anchorId="18314D58" id="Ink 59" o:spid="_x0000_s1026" type="#_x0000_t75" style="position:absolute;margin-left:83.95pt;margin-top:-12.3pt;width:23.45pt;height:27.7pt;z-index:251729920;visibility:visible;mso-wrap-style:square;mso-wrap-distance-left:9pt;mso-wrap-distance-top:0;mso-wrap-distance-right:9pt;mso-wrap-distance-bottom:0;mso-position-horizontal:absolute;mso-position-horizontal-relative:text;mso-position-vertical:absolute;mso-position-vertical-relative:text" o:gfxdata="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">
+                <v:imagedata r:id="rId47" o:title=""/>
+              </v:shape>
+            </w:pict>
+          </mc:Fallback>
+        </mc:AlternateContent>
+      </w:r>
+    </w:p>
     <w:p/>
     <w:p/>
     <w:p/>
     <w:p/>
     <w:p/>
     <w:p/>
-    <w:p/>
-    <w:p/>
-    <w:p>
-      <w:pPr>
-        <w:pStyle w:val="Ttulo2"/>
+    <w:p>
+      <w:pPr>
+        <w:pStyle w:val="Heading2"/>
         <w:rPr>
           <w:rFonts w:asciiTheme="minorHAnsi" w:hAnsiTheme="minorHAnsi" w:cstheme="minorHAnsi"/>
           <w:color w:val="auto"/>
@@ -17156,7 +17264,7 @@
                     </pic:cNvPicPr>
                   </pic:nvPicPr>
                   <pic:blipFill>
-                    <a:blip r:embed="rId44" cstate="print">
+                    <a:blip r:embed="rId48" cstate="print">
                       <a:extLst>
                         <a:ext uri="{28A0092B-C50C-407E-A947-70E740481C1C}">
                           <a14:useLocalDpi xmlns:a14="http://schemas.microsoft.com/office/drawing/2010/main" val="0"/>
@@ -17194,15 +17302,7 @@
         </w:drawing>
       </w:r>
       <w:r>
-        <w:t xml:space="preserve">Este es el </w:t>
-      </w:r>
-      <w:proofErr w:type="spellStart"/>
-      <w:r>
-        <w:t>Splash</w:t>
-      </w:r>
-      <w:proofErr w:type="spellEnd"/>
-      <w:r>
-        <w:t xml:space="preserve"> </w:t>
+        <w:t xml:space="preserve">Este es el Splash </w:t>
       </w:r>
       <w:proofErr w:type="spellStart"/>
       <w:r>
@@ -17297,7 +17397,7 @@
                     </pic:cNvPicPr>
                   </pic:nvPicPr>
                   <pic:blipFill>
-                    <a:blip r:embed="rId45" cstate="print">
+                    <a:blip r:embed="rId49" cstate="print">
                       <a:extLst>
                         <a:ext uri="{28A0092B-C50C-407E-A947-70E740481C1C}">
                           <a14:useLocalDpi xmlns:a14="http://schemas.microsoft.com/office/drawing/2010/main" val="0"/>
@@ -17430,7 +17530,7 @@
                     </pic:cNvPicPr>
                   </pic:nvPicPr>
                   <pic:blipFill>
-                    <a:blip r:embed="rId46" cstate="print">
+                    <a:blip r:embed="rId50" cstate="print">
                       <a:extLst>
                         <a:ext uri="{28A0092B-C50C-407E-A947-70E740481C1C}">
                           <a14:useLocalDpi xmlns:a14="http://schemas.microsoft.com/office/drawing/2010/main" val="0"/>
@@ -17584,7 +17684,7 @@
                     </pic:cNvPicPr>
                   </pic:nvPicPr>
                   <pic:blipFill>
-                    <a:blip r:embed="rId47" cstate="print">
+                    <a:blip r:embed="rId51" cstate="print">
                       <a:extLst>
                         <a:ext uri="{28A0092B-C50C-407E-A947-70E740481C1C}">
                           <a14:useLocalDpi xmlns:a14="http://schemas.microsoft.com/office/drawing/2010/main" val="0"/>
@@ -17675,7 +17775,7 @@
                     </pic:cNvPicPr>
                   </pic:nvPicPr>
                   <pic:blipFill>
-                    <a:blip r:embed="rId48" cstate="print">
+                    <a:blip r:embed="rId52" cstate="print">
                       <a:extLst>
                         <a:ext uri="{28A0092B-C50C-407E-A947-70E740481C1C}">
                           <a14:useLocalDpi xmlns:a14="http://schemas.microsoft.com/office/drawing/2010/main" val="0"/>
@@ -17823,7 +17923,7 @@
                     </pic:cNvPicPr>
                   </pic:nvPicPr>
                   <pic:blipFill>
-                    <a:blip r:embed="rId49" cstate="print">
+                    <a:blip r:embed="rId53" cstate="print">
                       <a:extLst>
                         <a:ext uri="{28A0092B-C50C-407E-A947-70E740481C1C}">
                           <a14:useLocalDpi xmlns:a14="http://schemas.microsoft.com/office/drawing/2010/main" val="0"/>
@@ -17932,7 +18032,7 @@
                     </pic:cNvPicPr>
                   </pic:nvPicPr>
                   <pic:blipFill>
-                    <a:blip r:embed="rId50" cstate="print">
+                    <a:blip r:embed="rId54" cstate="print">
                       <a:extLst>
                         <a:ext uri="{28A0092B-C50C-407E-A947-70E740481C1C}">
                           <a14:useLocalDpi xmlns:a14="http://schemas.microsoft.com/office/drawing/2010/main" val="0"/>
@@ -18011,7 +18111,7 @@
                     </pic:cNvPicPr>
                   </pic:nvPicPr>
                   <pic:blipFill>
-                    <a:blip r:embed="rId51" cstate="print">
+                    <a:blip r:embed="rId55" cstate="print">
                       <a:extLst>
                         <a:ext uri="{28A0092B-C50C-407E-A947-70E740481C1C}">
                           <a14:useLocalDpi xmlns:a14="http://schemas.microsoft.com/office/drawing/2010/main" val="0"/>
@@ -18162,7 +18262,7 @@
                     </pic:cNvPicPr>
                   </pic:nvPicPr>
                   <pic:blipFill>
-                    <a:blip r:embed="rId52" cstate="print">
+                    <a:blip r:embed="rId56" cstate="print">
                       <a:extLst>
                         <a:ext uri="{28A0092B-C50C-407E-A947-70E740481C1C}">
                           <a14:useLocalDpi xmlns:a14="http://schemas.microsoft.com/office/drawing/2010/main" val="0"/>
@@ -18275,7 +18375,7 @@
                     </pic:cNvPicPr>
                   </pic:nvPicPr>
                   <pic:blipFill>
-                    <a:blip r:embed="rId53" cstate="print">
+                    <a:blip r:embed="rId57" cstate="print">
                       <a:extLst>
                         <a:ext uri="{28A0092B-C50C-407E-A947-70E740481C1C}">
                           <a14:useLocalDpi xmlns:a14="http://schemas.microsoft.com/office/drawing/2010/main" val="0"/>
@@ -18413,7 +18513,7 @@
                     </pic:cNvPicPr>
                   </pic:nvPicPr>
                   <pic:blipFill>
-                    <a:blip r:embed="rId54" cstate="print">
+                    <a:blip r:embed="rId58" cstate="print">
                       <a:extLst>
                         <a:ext uri="{28A0092B-C50C-407E-A947-70E740481C1C}">
                           <a14:useLocalDpi xmlns:a14="http://schemas.microsoft.com/office/drawing/2010/main" val="0"/>
@@ -18533,7 +18633,7 @@
                     </pic:cNvPicPr>
                   </pic:nvPicPr>
                   <pic:blipFill>
-                    <a:blip r:embed="rId55" cstate="print">
+                    <a:blip r:embed="rId59" cstate="print">
                       <a:extLst>
                         <a:ext uri="{28A0092B-C50C-407E-A947-70E740481C1C}">
                           <a14:useLocalDpi xmlns:a14="http://schemas.microsoft.com/office/drawing/2010/main" val="0"/>
@@ -18621,7 +18721,7 @@
                     </pic:cNvPicPr>
                   </pic:nvPicPr>
                   <pic:blipFill>
-                    <a:blip r:embed="rId56" cstate="print">
+                    <a:blip r:embed="rId60" cstate="print">
                       <a:extLst>
                         <a:ext uri="{28A0092B-C50C-407E-A947-70E740481C1C}">
                           <a14:useLocalDpi xmlns:a14="http://schemas.microsoft.com/office/drawing/2010/main" val="0"/>
@@ -18721,7 +18821,7 @@
                     </pic:cNvPicPr>
                   </pic:nvPicPr>
                   <pic:blipFill>
-                    <a:blip r:embed="rId57" cstate="print">
+                    <a:blip r:embed="rId61" cstate="print">
                       <a:extLst>
                         <a:ext uri="{28A0092B-C50C-407E-A947-70E740481C1C}">
                           <a14:useLocalDpi xmlns:a14="http://schemas.microsoft.com/office/drawing/2010/main" val="0"/>
@@ -18825,7 +18925,7 @@
                     </pic:cNvPicPr>
                   </pic:nvPicPr>
                   <pic:blipFill>
-                    <a:blip r:embed="rId58" cstate="print">
+                    <a:blip r:embed="rId62" cstate="print">
                       <a:extLst>
                         <a:ext uri="{28A0092B-C50C-407E-A947-70E740481C1C}">
                           <a14:useLocalDpi xmlns:a14="http://schemas.microsoft.com/office/drawing/2010/main" val="0"/>
@@ -18893,7 +18993,7 @@
     <w:p/>
     <w:p>
       <w:pPr>
-        <w:pStyle w:val="Ttulo2"/>
+        <w:pStyle w:val="Heading2"/>
         <w:ind w:firstLine="708"/>
         <w:rPr>
           <w:rFonts w:asciiTheme="minorHAnsi" w:hAnsiTheme="minorHAnsi" w:cstheme="minorHAnsi"/>
@@ -18925,13 +19025,13 @@
     </w:p>
     <w:p>
       <w:pPr>
-        <w:pStyle w:val="Prrafodelista"/>
+        <w:pStyle w:val="ListParagraph"/>
         <w:ind w:left="1431"/>
       </w:pPr>
     </w:p>
     <w:p>
       <w:pPr>
-        <w:pStyle w:val="Ttulo3"/>
+        <w:pStyle w:val="Heading3"/>
         <w:ind w:left="708" w:firstLine="708"/>
         <w:rPr>
           <w:rFonts w:asciiTheme="minorHAnsi" w:hAnsiTheme="minorHAnsi" w:cstheme="minorHAnsi"/>
@@ -19149,7 +19249,7 @@
           <w:rFonts w:cstheme="minorHAnsi"/>
           <w:shd w:val="clear" w:color="auto" w:fill="FFFFFF"/>
         </w:rPr>
-        <w:t xml:space="preserve"> es el entorno utilizado para realizar el proyecto dado que es ligero, pero igualmente potente. Además, cuenta con multitud de extensiones muy útiles como ‘</w:t>
+        <w:t xml:space="preserve"> es el entorno utilizado para realizar el proyecto dado que es ligero, pero igualmente potente. Además, cuenta con multitud de extensiones muy útiles como ‘flutter widget </w:t>
       </w:r>
       <w:proofErr w:type="spellStart"/>
       <w:r>
@@ -19157,7 +19257,7 @@
           <w:rFonts w:cstheme="minorHAnsi"/>
           <w:shd w:val="clear" w:color="auto" w:fill="FFFFFF"/>
         </w:rPr>
-        <w:t>flutter</w:t>
+        <w:t>snippets</w:t>
       </w:r>
       <w:proofErr w:type="spellEnd"/>
       <w:r>
@@ -19165,23 +19265,24 @@
           <w:rFonts w:cstheme="minorHAnsi"/>
           <w:shd w:val="clear" w:color="auto" w:fill="FFFFFF"/>
         </w:rPr>
-        <w:t xml:space="preserve"> widget </w:t>
-      </w:r>
-      <w:proofErr w:type="spellStart"/>
-      <w:r>
+        <w:t>’ que ayuda bastante a la hora de programar.</w:t>
+      </w:r>
+    </w:p>
+    <w:p>
+      <w:pPr>
+        <w:ind w:left="1416" w:firstLine="708"/>
+        <w:jc w:val="both"/>
         <w:rPr>
           <w:rFonts w:cstheme="minorHAnsi"/>
           <w:shd w:val="clear" w:color="auto" w:fill="FFFFFF"/>
         </w:rPr>
-        <w:t>snippets</w:t>
-      </w:r>
-      <w:proofErr w:type="spellEnd"/>
+      </w:pPr>
       <w:r>
         <w:rPr>
           <w:rFonts w:cstheme="minorHAnsi"/>
           <w:shd w:val="clear" w:color="auto" w:fill="FFFFFF"/>
         </w:rPr>
-        <w:t>’ que ayuda bastante a la hora de programar.</w:t>
+        <w:t>Además de eso, fue necesario el uso de un emulador de Android para hacer las pruebas de la aplicación y ver como iba quedando el diseño.</w:t>
       </w:r>
     </w:p>
     <w:p>
@@ -19198,7 +19299,7 @@
           <w:rFonts w:cstheme="minorHAnsi"/>
           <w:shd w:val="clear" w:color="auto" w:fill="FFFFFF"/>
         </w:rPr>
-        <w:t>Además de eso, fue necesario el uso de un emulador de Android para hacer las pruebas de la aplicación y ver como iba quedando el diseño.</w:t>
+        <w:t>Durante todo el desarrollo de utilizó mi equipo personal.</w:t>
       </w:r>
     </w:p>
     <w:p>
@@ -19210,27 +19311,10 @@
           <w:shd w:val="clear" w:color="auto" w:fill="FFFFFF"/>
         </w:rPr>
       </w:pPr>
-      <w:r>
-        <w:rPr>
-          <w:rFonts w:cstheme="minorHAnsi"/>
-          <w:shd w:val="clear" w:color="auto" w:fill="FFFFFF"/>
-        </w:rPr>
-        <w:t>Durante todo el desarrollo de utilizó mi equipo personal.</w:t>
-      </w:r>
-    </w:p>
-    <w:p>
-      <w:pPr>
-        <w:ind w:left="1416" w:firstLine="708"/>
-        <w:jc w:val="both"/>
-        <w:rPr>
-          <w:rFonts w:cstheme="minorHAnsi"/>
-          <w:shd w:val="clear" w:color="auto" w:fill="FFFFFF"/>
-        </w:rPr>
-      </w:pPr>
-    </w:p>
-    <w:p>
-      <w:pPr>
-        <w:pStyle w:val="Ttulo3"/>
+    </w:p>
+    <w:p>
+      <w:pPr>
+        <w:pStyle w:val="Heading3"/>
         <w:ind w:left="708" w:firstLine="708"/>
         <w:rPr>
           <w:color w:val="auto"/>
@@ -19285,21 +19369,12 @@
           <w:shd w:val="clear" w:color="auto" w:fill="FFFFFF"/>
         </w:rPr>
       </w:pPr>
-      <w:proofErr w:type="spellStart"/>
       <w:r>
         <w:rPr>
           <w:rFonts w:cstheme="minorHAnsi"/>
           <w:shd w:val="clear" w:color="auto" w:fill="FFFFFF"/>
         </w:rPr>
-        <w:t>Flutter</w:t>
-      </w:r>
-      <w:proofErr w:type="spellEnd"/>
-      <w:r>
-        <w:rPr>
-          <w:rFonts w:cstheme="minorHAnsi"/>
-          <w:shd w:val="clear" w:color="auto" w:fill="FFFFFF"/>
-        </w:rPr>
-        <w:t xml:space="preserve"> </w:t>
+        <w:t xml:space="preserve">Flutter </w:t>
       </w:r>
       <w:proofErr w:type="spellStart"/>
       <w:r>
@@ -19455,7 +19530,7 @@
     </w:p>
     <w:p>
       <w:pPr>
-        <w:pStyle w:val="Prrafodelista"/>
+        <w:pStyle w:val="ListParagraph"/>
         <w:numPr>
           <w:ilvl w:val="0"/>
           <w:numId w:val="8"/>
@@ -19485,7 +19560,7 @@
     </w:p>
     <w:p>
       <w:pPr>
-        <w:pStyle w:val="Prrafodelista"/>
+        <w:pStyle w:val="ListParagraph"/>
         <w:numPr>
           <w:ilvl w:val="0"/>
           <w:numId w:val="8"/>
@@ -19515,7 +19590,7 @@
     </w:p>
     <w:p>
       <w:pPr>
-        <w:pStyle w:val="Prrafodelista"/>
+        <w:pStyle w:val="ListParagraph"/>
         <w:numPr>
           <w:ilvl w:val="0"/>
           <w:numId w:val="8"/>
@@ -19908,7 +19983,7 @@
     <w:p/>
     <w:p>
       <w:pPr>
-        <w:pStyle w:val="Ttulo1"/>
+        <w:pStyle w:val="Heading1"/>
         <w:jc w:val="left"/>
         <w:rPr>
           <w:b w:val="0"/>
@@ -19931,7 +20006,7 @@
     <w:p/>
     <w:p>
       <w:pPr>
-        <w:pStyle w:val="Ttulo2"/>
+        <w:pStyle w:val="Heading2"/>
         <w:ind w:firstLine="708"/>
         <w:rPr>
           <w:rFonts w:asciiTheme="minorHAnsi" w:hAnsiTheme="minorHAnsi" w:cstheme="minorHAnsi"/>
@@ -19992,7 +20067,7 @@
                     <pic:cNvPicPr/>
                   </pic:nvPicPr>
                   <pic:blipFill>
-                    <a:blip r:embed="rId59">
+                    <a:blip r:embed="rId63">
                       <a:extLst>
                         <a:ext uri="{28A0092B-C50C-407E-A947-70E740481C1C}">
                           <a14:useLocalDpi xmlns:a14="http://schemas.microsoft.com/office/drawing/2010/main" val="0"/>
@@ -20066,7 +20141,7 @@
                     <pic:cNvPicPr/>
                   </pic:nvPicPr>
                   <pic:blipFill>
-                    <a:blip r:embed="rId60"/>
+                    <a:blip r:embed="rId64"/>
                     <a:stretch>
                       <a:fillRect/>
                     </a:stretch>
@@ -20123,7 +20198,7 @@
                     <pic:cNvPicPr/>
                   </pic:nvPicPr>
                   <pic:blipFill>
-                    <a:blip r:embed="rId61">
+                    <a:blip r:embed="rId65">
                       <a:extLst>
                         <a:ext uri="{28A0092B-C50C-407E-A947-70E740481C1C}">
                           <a14:useLocalDpi xmlns:a14="http://schemas.microsoft.com/office/drawing/2010/main" val="0"/>
@@ -20192,15 +20267,7 @@
       </w:r>
       <w:proofErr w:type="spellEnd"/>
       <w:r>
-        <w:t xml:space="preserve"> y el </w:t>
-      </w:r>
-      <w:proofErr w:type="spellStart"/>
-      <w:r>
-        <w:t>token</w:t>
-      </w:r>
-      <w:proofErr w:type="spellEnd"/>
-      <w:r>
-        <w:t xml:space="preserve"> para trabajar con ellos </w:t>
+        <w:t xml:space="preserve"> y el token para trabajar con ellos </w:t>
       </w:r>
       <w:r>
         <w:t>después.</w:t>
@@ -20247,7 +20314,7 @@
                     <pic:cNvPicPr/>
                   </pic:nvPicPr>
                   <pic:blipFill>
-                    <a:blip r:embed="rId62">
+                    <a:blip r:embed="rId66">
                       <a:extLst>
                         <a:ext uri="{28A0092B-C50C-407E-A947-70E740481C1C}">
                           <a14:useLocalDpi xmlns:a14="http://schemas.microsoft.com/office/drawing/2010/main" val="0"/>
@@ -20295,8 +20362,6 @@
       <w:r>
         <w:br w:type="textWrapping" w:clear="all"/>
       </w:r>
-      <w:bookmarkStart w:id="44" w:name="_GoBack"/>
-      <w:bookmarkEnd w:id="44"/>
     </w:p>
     <w:p>
       <w:pPr>
@@ -20335,7 +20400,7 @@
                     <pic:cNvPicPr/>
                   </pic:nvPicPr>
                   <pic:blipFill>
-                    <a:blip r:embed="rId63">
+                    <a:blip r:embed="rId67">
                       <a:extLst>
                         <a:ext uri="{28A0092B-C50C-407E-A947-70E740481C1C}">
                           <a14:useLocalDpi xmlns:a14="http://schemas.microsoft.com/office/drawing/2010/main" val="0"/>
@@ -20439,7 +20504,7 @@
                     <pic:cNvPicPr/>
                   </pic:nvPicPr>
                   <pic:blipFill>
-                    <a:blip r:embed="rId64">
+                    <a:blip r:embed="rId68">
                       <a:extLst>
                         <a:ext uri="{28A0092B-C50C-407E-A947-70E740481C1C}">
                           <a14:useLocalDpi xmlns:a14="http://schemas.microsoft.com/office/drawing/2010/main" val="0"/>
@@ -20550,7 +20615,7 @@
                     <pic:cNvPicPr/>
                   </pic:nvPicPr>
                   <pic:blipFill>
-                    <a:blip r:embed="rId65">
+                    <a:blip r:embed="rId69">
                       <a:extLst>
                         <a:ext uri="{28A0092B-C50C-407E-A947-70E740481C1C}">
                           <a14:useLocalDpi xmlns:a14="http://schemas.microsoft.com/office/drawing/2010/main" val="0"/>
@@ -20638,7 +20703,7 @@
                     <pic:cNvPicPr/>
                   </pic:nvPicPr>
                   <pic:blipFill>
-                    <a:blip r:embed="rId66">
+                    <a:blip r:embed="rId70">
                       <a:extLst>
                         <a:ext uri="{28A0092B-C50C-407E-A947-70E740481C1C}">
                           <a14:useLocalDpi xmlns:a14="http://schemas.microsoft.com/office/drawing/2010/main" val="0"/>
@@ -20732,7 +20797,7 @@
                     <pic:cNvPicPr/>
                   </pic:nvPicPr>
                   <pic:blipFill>
-                    <a:blip r:embed="rId67">
+                    <a:blip r:embed="rId71">
                       <a:extLst>
                         <a:ext uri="{28A0092B-C50C-407E-A947-70E740481C1C}">
                           <a14:useLocalDpi xmlns:a14="http://schemas.microsoft.com/office/drawing/2010/main" val="0"/>
@@ -20804,7 +20869,7 @@
     </w:p>
     <w:p>
       <w:pPr>
-        <w:pStyle w:val="Ttulo1"/>
+        <w:pStyle w:val="Heading1"/>
         <w:jc w:val="left"/>
         <w:rPr>
           <w:b w:val="0"/>
@@ -20812,7 +20877,7 @@
           <w:u w:val="none"/>
         </w:rPr>
       </w:pPr>
-      <w:bookmarkStart w:id="45" w:name="_Toc105688375"/>
+      <w:bookmarkStart w:id="44" w:name="_Toc105688375"/>
       <w:r>
         <w:rPr>
           <w:b w:val="0"/>
@@ -20822,7 +20887,7 @@
         <w:lastRenderedPageBreak/>
         <w:t>6.- Documento de cierre</w:t>
       </w:r>
-      <w:bookmarkEnd w:id="45"/>
+      <w:bookmarkEnd w:id="44"/>
     </w:p>
     <w:p>
       <w:pPr>
@@ -20834,7 +20899,7 @@
     </w:p>
     <w:p>
       <w:pPr>
-        <w:pStyle w:val="Ttulo2"/>
+        <w:pStyle w:val="Heading2"/>
         <w:ind w:firstLine="708"/>
         <w:rPr>
           <w:rFonts w:asciiTheme="minorHAnsi" w:hAnsiTheme="minorHAnsi" w:cstheme="minorHAnsi"/>
@@ -20843,7 +20908,7 @@
           <w:szCs w:val="22"/>
         </w:rPr>
       </w:pPr>
-      <w:bookmarkStart w:id="46" w:name="_Toc105688376"/>
+      <w:bookmarkStart w:id="45" w:name="_Toc105688376"/>
       <w:r>
         <w:rPr>
           <w:rFonts w:asciiTheme="minorHAnsi" w:hAnsiTheme="minorHAnsi" w:cstheme="minorHAnsi"/>
@@ -20853,7 +20918,7 @@
         </w:rPr>
         <w:t>6.1 Documento de instalación y configuración</w:t>
       </w:r>
-      <w:bookmarkEnd w:id="46"/>
+      <w:bookmarkEnd w:id="45"/>
     </w:p>
     <w:p>
       <w:pPr>
@@ -20873,7 +20938,7 @@
     <w:p/>
     <w:p>
       <w:pPr>
-        <w:pStyle w:val="Ttulo2"/>
+        <w:pStyle w:val="Heading2"/>
         <w:ind w:firstLine="708"/>
         <w:rPr>
           <w:rFonts w:asciiTheme="minorHAnsi" w:hAnsiTheme="minorHAnsi" w:cstheme="minorHAnsi"/>
@@ -20882,7 +20947,7 @@
           <w:szCs w:val="22"/>
         </w:rPr>
       </w:pPr>
-      <w:bookmarkStart w:id="47" w:name="_Toc105688377"/>
+      <w:bookmarkStart w:id="46" w:name="_Toc105688377"/>
       <w:r>
         <w:rPr>
           <w:rFonts w:asciiTheme="minorHAnsi" w:hAnsiTheme="minorHAnsi" w:cstheme="minorHAnsi"/>
@@ -20901,11 +20966,11 @@
         </w:rPr>
         <w:t>Manual de usuario</w:t>
       </w:r>
-      <w:bookmarkEnd w:id="47"/>
-    </w:p>
-    <w:p>
-      <w:pPr>
-        <w:pStyle w:val="Prrafodelista"/>
+      <w:bookmarkEnd w:id="46"/>
+    </w:p>
+    <w:p>
+      <w:pPr>
+        <w:pStyle w:val="ListParagraph"/>
         <w:ind w:left="1434"/>
         <w:jc w:val="both"/>
       </w:pPr>
@@ -20920,7 +20985,7 @@
     </w:p>
     <w:p>
       <w:pPr>
-        <w:pStyle w:val="Ttulo2"/>
+        <w:pStyle w:val="Heading2"/>
         <w:ind w:firstLine="708"/>
         <w:rPr>
           <w:rFonts w:asciiTheme="minorHAnsi" w:hAnsiTheme="minorHAnsi" w:cstheme="minorHAnsi"/>
@@ -20929,7 +20994,7 @@
           <w:szCs w:val="22"/>
         </w:rPr>
       </w:pPr>
-      <w:bookmarkStart w:id="48" w:name="_Toc105688378"/>
+      <w:bookmarkStart w:id="47" w:name="_Toc105688378"/>
       <w:r>
         <w:rPr>
           <w:rFonts w:asciiTheme="minorHAnsi" w:hAnsiTheme="minorHAnsi" w:cstheme="minorHAnsi"/>
@@ -20939,7 +21004,7 @@
         </w:rPr>
         <w:t>6.3 Resultados obtenidos y conclusiones</w:t>
       </w:r>
-      <w:bookmarkEnd w:id="48"/>
+      <w:bookmarkEnd w:id="47"/>
     </w:p>
     <w:p>
       <w:pPr>
@@ -20959,7 +21024,7 @@
     </w:p>
     <w:p>
       <w:pPr>
-        <w:pStyle w:val="Ttulo2"/>
+        <w:pStyle w:val="Heading2"/>
         <w:ind w:firstLine="708"/>
         <w:rPr>
           <w:rFonts w:asciiTheme="minorHAnsi" w:hAnsiTheme="minorHAnsi" w:cstheme="minorHAnsi"/>
@@ -20968,7 +21033,7 @@
           <w:szCs w:val="22"/>
         </w:rPr>
       </w:pPr>
-      <w:bookmarkStart w:id="49" w:name="_Toc105688379"/>
+      <w:bookmarkStart w:id="48" w:name="_Toc105688379"/>
       <w:r>
         <w:rPr>
           <w:rFonts w:asciiTheme="minorHAnsi" w:hAnsiTheme="minorHAnsi" w:cstheme="minorHAnsi"/>
@@ -20978,7 +21043,7 @@
         </w:rPr>
         <w:t>6.4 Diario de bitácora</w:t>
       </w:r>
-      <w:bookmarkEnd w:id="49"/>
+      <w:bookmarkEnd w:id="48"/>
     </w:p>
     <w:p>
       <w:pPr>
@@ -21009,7 +21074,7 @@
     </w:p>
     <w:p>
       <w:pPr>
-        <w:pStyle w:val="Ttulo1"/>
+        <w:pStyle w:val="Heading1"/>
         <w:jc w:val="left"/>
         <w:rPr>
           <w:b w:val="0"/>
@@ -21017,7 +21082,7 @@
           <w:u w:val="none"/>
         </w:rPr>
       </w:pPr>
-      <w:bookmarkStart w:id="50" w:name="_Toc105688380"/>
+      <w:bookmarkStart w:id="49" w:name="_Toc105688380"/>
       <w:r>
         <w:rPr>
           <w:b w:val="0"/>
@@ -21026,30 +21091,30 @@
         </w:rPr>
         <w:t>7.- Bibliografía y Webgrafía</w:t>
       </w:r>
-      <w:bookmarkEnd w:id="50"/>
-    </w:p>
-    <w:p>
-      <w:pPr>
-        <w:jc w:val="both"/>
-      </w:pPr>
-    </w:p>
-    <w:p>
-      <w:pPr>
-        <w:jc w:val="both"/>
-      </w:pPr>
-      <w:r>
-        <w:rPr>
-          <w:rStyle w:val="Refdenotaalpie"/>
+      <w:bookmarkEnd w:id="49"/>
+    </w:p>
+    <w:p>
+      <w:pPr>
+        <w:jc w:val="both"/>
+      </w:pPr>
+    </w:p>
+    <w:p>
+      <w:pPr>
+        <w:jc w:val="both"/>
+      </w:pPr>
+      <w:r>
+        <w:rPr>
+          <w:rStyle w:val="FootnoteReference"/>
         </w:rPr>
         <w:footnoteRef/>
       </w:r>
       <w:r>
         <w:t xml:space="preserve"> </w:t>
       </w:r>
-      <w:hyperlink r:id="rId68" w:history="1">
+      <w:hyperlink r:id="rId72" w:history="1">
         <w:r>
           <w:rPr>
-            <w:rStyle w:val="Hipervnculo"/>
+            <w:rStyle w:val="Hyperlink"/>
           </w:rPr>
           <w:t>https://apilevels.com/</w:t>
         </w:r>
@@ -21068,10 +21133,10 @@
       <w:r>
         <w:t xml:space="preserve"> </w:t>
       </w:r>
-      <w:hyperlink r:id="rId69" w:history="1">
+      <w:hyperlink r:id="rId73" w:history="1">
         <w:r>
           <w:rPr>
-            <w:rStyle w:val="Hipervnculo"/>
+            <w:rStyle w:val="Hyperlink"/>
           </w:rPr>
           <w:t>https://pub.dev/packages/provider</w:t>
         </w:r>
@@ -21090,22 +21155,22 @@
       <w:r>
         <w:t xml:space="preserve"> </w:t>
       </w:r>
-      <w:hyperlink r:id="rId70" w:history="1">
+      <w:hyperlink r:id="rId74" w:history="1">
         <w:r>
           <w:rPr>
-            <w:rStyle w:val="Hipervnculo"/>
+            <w:rStyle w:val="Hyperlink"/>
           </w:rPr>
           <w:t>https://fluttergems.dev/</w:t>
         </w:r>
       </w:hyperlink>
     </w:p>
     <w:sectPr>
-      <w:headerReference w:type="even" r:id="rId71"/>
-      <w:headerReference w:type="default" r:id="rId72"/>
-      <w:footerReference w:type="even" r:id="rId73"/>
-      <w:footerReference w:type="default" r:id="rId74"/>
-      <w:headerReference w:type="first" r:id="rId75"/>
-      <w:footerReference w:type="first" r:id="rId76"/>
+      <w:headerReference w:type="even" r:id="rId75"/>
+      <w:headerReference w:type="default" r:id="rId76"/>
+      <w:footerReference w:type="even" r:id="rId77"/>
+      <w:footerReference w:type="default" r:id="rId78"/>
+      <w:headerReference w:type="first" r:id="rId79"/>
+      <w:footerReference w:type="first" r:id="rId80"/>
       <w:pgSz w:w="11906" w:h="16838"/>
       <w:pgMar w:top="1417" w:right="1701" w:bottom="1417" w:left="1701" w:header="708" w:footer="708" w:gutter="0"/>
       <w:pgNumType w:start="0"/>
@@ -21118,7 +21183,7 @@
 </file>
 
 <file path=word/endnotes.xml><?xml version="1.0" encoding="utf-8"?>
-<w:endnotes xmlns:wpc="http://schemas.microsoft.com/office/word/2010/wordprocessingCanvas" xmlns:cx="http://schemas.microsoft.com/office/drawing/2014/chartex" xmlns:cx1="http://schemas.microsoft.com/office/drawing/2015/9/8/chartex" xmlns:mc="http://schemas.openxmlformats.org/markup-compatibility/2006" xmlns:o="urn:schemas-microsoft-com:office:office" xmlns:r="http://schemas.openxmlformats.org/officeDocument/2006/relationships" xmlns:m="http://schemas.openxmlformats.org/officeDocument/2006/math" xmlns:v="urn:schemas-microsoft-com:vml" xmlns:wp14="http://schemas.microsoft.com/office/word/2010/wordprocessingDrawing" xmlns:wp="http://schemas.openxmlformats.org/drawingml/2006/wordprocessingDrawing" xmlns:w10="urn:schemas-microsoft-com:office:word" xmlns:w="http://schemas.openxmlformats.org/wordprocessingml/2006/main" xmlns:w14="http://schemas.microsoft.com/office/word/2010/wordml" xmlns:w15="http://schemas.microsoft.com/office/word/2012/wordml" xmlns:w16se="http://schemas.microsoft.com/office/word/2015/wordml/symex" xmlns:wpg="http://schemas.microsoft.com/office/word/2010/wordprocessingGroup" xmlns:wpi="http://schemas.microsoft.com/office/word/2010/wordprocessingInk" xmlns:wne="http://schemas.microsoft.com/office/word/2006/wordml" xmlns:wps="http://schemas.microsoft.com/office/word/2010/wordprocessingShape" mc:Ignorable="w14 w15 w16se wp14">
+<w:endnotes xmlns:wpc="http://schemas.microsoft.com/office/word/2010/wordprocessingCanvas" xmlns:cx="http://schemas.microsoft.com/office/drawing/2014/chartex" xmlns:cx1="http://schemas.microsoft.com/office/drawing/2015/9/8/chartex" xmlns:cx2="http://schemas.microsoft.com/office/drawing/2015/10/21/chartex" xmlns:cx3="http://schemas.microsoft.com/office/drawing/2016/5/9/chartex" xmlns:cx4="http://schemas.microsoft.com/office/drawing/2016/5/10/chartex" xmlns:cx5="http://schemas.microsoft.com/office/drawing/2016/5/11/chartex" xmlns:cx6="http://schemas.microsoft.com/office/drawing/2016/5/12/chartex" xmlns:cx7="http://schemas.microsoft.com/office/drawing/2016/5/13/chartex" xmlns:cx8="http://schemas.microsoft.com/office/drawing/2016/5/14/chartex" xmlns:mc="http://schemas.openxmlformats.org/markup-compatibility/2006" xmlns:aink="http://schemas.microsoft.com/office/drawing/2016/ink" xmlns:am3d="http://schemas.microsoft.com/office/drawing/2017/model3d" xmlns:o="urn:schemas-microsoft-com:office:office" xmlns:r="http://schemas.openxmlformats.org/officeDocument/2006/relationships" xmlns:m="http://schemas.openxmlformats.org/officeDocument/2006/math" xmlns:v="urn:schemas-microsoft-com:vml" xmlns:wp14="http://schemas.microsoft.com/office/word/2010/wordprocessingDrawing" xmlns:wp="http://schemas.openxmlformats.org/drawingml/2006/wordprocessingDrawing" xmlns:w10="urn:schemas-microsoft-com:office:word" xmlns:w="http://schemas.openxmlformats.org/wordprocessingml/2006/main" xmlns:w14="http://schemas.microsoft.com/office/word/2010/wordml" xmlns:w15="http://schemas.microsoft.com/office/word/2012/wordml" xmlns:w16cex="http://schemas.microsoft.com/office/word/2018/wordml/cex" xmlns:w16cid="http://schemas.microsoft.com/office/word/2016/wordml/cid" xmlns:w16="http://schemas.microsoft.com/office/word/2018/wordml" xmlns:w16sdtdh="http://schemas.microsoft.com/office/word/2020/wordml/sdtdatahash" xmlns:w16se="http://schemas.microsoft.com/office/word/2015/wordml/symex" xmlns:wpg="http://schemas.microsoft.com/office/word/2010/wordprocessingGroup" xmlns:wpi="http://schemas.microsoft.com/office/word/2010/wordprocessingInk" xmlns:wne="http://schemas.microsoft.com/office/word/2006/wordml" xmlns:wps="http://schemas.microsoft.com/office/word/2010/wordprocessingShape" mc:Ignorable="w14 w15 w16se w16cid w16 w16cex w16sdtdh wp14">
   <w:endnote w:type="separator" w:id="-1">
     <w:p>
       <w:pPr>
@@ -21143,17 +21208,17 @@
 </file>
 
 <file path=word/footer1.xml><?xml version="1.0" encoding="utf-8"?>
-<w:ftr xmlns:wpc="http://schemas.microsoft.com/office/word/2010/wordprocessingCanvas" xmlns:cx="http://schemas.microsoft.com/office/drawing/2014/chartex" xmlns:cx1="http://schemas.microsoft.com/office/drawing/2015/9/8/chartex" xmlns:mc="http://schemas.openxmlformats.org/markup-compatibility/2006" xmlns:o="urn:schemas-microsoft-com:office:office" xmlns:r="http://schemas.openxmlformats.org/officeDocument/2006/relationships" xmlns:m="http://schemas.openxmlformats.org/officeDocument/2006/math" xmlns:v="urn:schemas-microsoft-com:vml" xmlns:wp14="http://schemas.microsoft.com/office/word/2010/wordprocessingDrawing" xmlns:wp="http://schemas.openxmlformats.org/drawingml/2006/wordprocessingDrawing" xmlns:w10="urn:schemas-microsoft-com:office:word" xmlns:w="http://schemas.openxmlformats.org/wordprocessingml/2006/main" xmlns:w14="http://schemas.microsoft.com/office/word/2010/wordml" xmlns:w15="http://schemas.microsoft.com/office/word/2012/wordml" xmlns:w16se="http://schemas.microsoft.com/office/word/2015/wordml/symex" xmlns:wpg="http://schemas.microsoft.com/office/word/2010/wordprocessingGroup" xmlns:wpi="http://schemas.microsoft.com/office/word/2010/wordprocessingInk" xmlns:wne="http://schemas.microsoft.com/office/word/2006/wordml" xmlns:wps="http://schemas.microsoft.com/office/word/2010/wordprocessingShape" mc:Ignorable="w14 w15 w16se wp14">
+<w:ftr xmlns:wpc="http://schemas.microsoft.com/office/word/2010/wordprocessingCanvas" xmlns:cx="http://schemas.microsoft.com/office/drawing/2014/chartex" xmlns:cx1="http://schemas.microsoft.com/office/drawing/2015/9/8/chartex" xmlns:cx2="http://schemas.microsoft.com/office/drawing/2015/10/21/chartex" xmlns:cx3="http://schemas.microsoft.com/office/drawing/2016/5/9/chartex" xmlns:cx4="http://schemas.microsoft.com/office/drawing/2016/5/10/chartex" xmlns:cx5="http://schemas.microsoft.com/office/drawing/2016/5/11/chartex" xmlns:cx6="http://schemas.microsoft.com/office/drawing/2016/5/12/chartex" xmlns:cx7="http://schemas.microsoft.com/office/drawing/2016/5/13/chartex" xmlns:cx8="http://schemas.microsoft.com/office/drawing/2016/5/14/chartex" xmlns:mc="http://schemas.openxmlformats.org/markup-compatibility/2006" xmlns:aink="http://schemas.microsoft.com/office/drawing/2016/ink" xmlns:am3d="http://schemas.microsoft.com/office/drawing/2017/model3d" xmlns:o="urn:schemas-microsoft-com:office:office" xmlns:r="http://schemas.openxmlformats.org/officeDocument/2006/relationships" xmlns:m="http://schemas.openxmlformats.org/officeDocument/2006/math" xmlns:v="urn:schemas-microsoft-com:vml" xmlns:wp14="http://schemas.microsoft.com/office/word/2010/wordprocessingDrawing" xmlns:wp="http://schemas.openxmlformats.org/drawingml/2006/wordprocessingDrawing" xmlns:w10="urn:schemas-microsoft-com:office:word" xmlns:w="http://schemas.openxmlformats.org/wordprocessingml/2006/main" xmlns:w14="http://schemas.microsoft.com/office/word/2010/wordml" xmlns:w15="http://schemas.microsoft.com/office/word/2012/wordml" xmlns:w16cex="http://schemas.microsoft.com/office/word/2018/wordml/cex" xmlns:w16cid="http://schemas.microsoft.com/office/word/2016/wordml/cid" xmlns:w16="http://schemas.microsoft.com/office/word/2018/wordml" xmlns:w16sdtdh="http://schemas.microsoft.com/office/word/2020/wordml/sdtdatahash" xmlns:w16se="http://schemas.microsoft.com/office/word/2015/wordml/symex" xmlns:wpg="http://schemas.microsoft.com/office/word/2010/wordprocessingGroup" xmlns:wpi="http://schemas.microsoft.com/office/word/2010/wordprocessingInk" xmlns:wne="http://schemas.microsoft.com/office/word/2006/wordml" xmlns:wps="http://schemas.microsoft.com/office/word/2010/wordprocessingShape" mc:Ignorable="w14 w15 w16se w16cid w16 w16cex w16sdtdh wp14">
   <w:p>
     <w:pPr>
-      <w:pStyle w:val="Piedepgina"/>
+      <w:pStyle w:val="Footer"/>
     </w:pPr>
   </w:p>
 </w:ftr>
 </file>
 
 <file path=word/footer2.xml><?xml version="1.0" encoding="utf-8"?>
-<w:ftr xmlns:wpc="http://schemas.microsoft.com/office/word/2010/wordprocessingCanvas" xmlns:cx="http://schemas.microsoft.com/office/drawing/2014/chartex" xmlns:cx1="http://schemas.microsoft.com/office/drawing/2015/9/8/chartex" xmlns:mc="http://schemas.openxmlformats.org/markup-compatibility/2006" xmlns:o="urn:schemas-microsoft-com:office:office" xmlns:r="http://schemas.openxmlformats.org/officeDocument/2006/relationships" xmlns:m="http://schemas.openxmlformats.org/officeDocument/2006/math" xmlns:v="urn:schemas-microsoft-com:vml" xmlns:wp14="http://schemas.microsoft.com/office/word/2010/wordprocessingDrawing" xmlns:wp="http://schemas.openxmlformats.org/drawingml/2006/wordprocessingDrawing" xmlns:w10="urn:schemas-microsoft-com:office:word" xmlns:w="http://schemas.openxmlformats.org/wordprocessingml/2006/main" xmlns:w14="http://schemas.microsoft.com/office/word/2010/wordml" xmlns:w15="http://schemas.microsoft.com/office/word/2012/wordml" xmlns:w16se="http://schemas.microsoft.com/office/word/2015/wordml/symex" xmlns:wpg="http://schemas.microsoft.com/office/word/2010/wordprocessingGroup" xmlns:wpi="http://schemas.microsoft.com/office/word/2010/wordprocessingInk" xmlns:wne="http://schemas.microsoft.com/office/word/2006/wordml" xmlns:wps="http://schemas.microsoft.com/office/word/2010/wordprocessingShape" mc:Ignorable="w14 w15 w16se wp14">
+<w:ftr xmlns:wpc="http://schemas.microsoft.com/office/word/2010/wordprocessingCanvas" xmlns:cx="http://schemas.microsoft.com/office/drawing/2014/chartex" xmlns:cx1="http://schemas.microsoft.com/office/drawing/2015/9/8/chartex" xmlns:cx2="http://schemas.microsoft.com/office/drawing/2015/10/21/chartex" xmlns:cx3="http://schemas.microsoft.com/office/drawing/2016/5/9/chartex" xmlns:cx4="http://schemas.microsoft.com/office/drawing/2016/5/10/chartex" xmlns:cx5="http://schemas.microsoft.com/office/drawing/2016/5/11/chartex" xmlns:cx6="http://schemas.microsoft.com/office/drawing/2016/5/12/chartex" xmlns:cx7="http://schemas.microsoft.com/office/drawing/2016/5/13/chartex" xmlns:cx8="http://schemas.microsoft.com/office/drawing/2016/5/14/chartex" xmlns:mc="http://schemas.openxmlformats.org/markup-compatibility/2006" xmlns:aink="http://schemas.microsoft.com/office/drawing/2016/ink" xmlns:am3d="http://schemas.microsoft.com/office/drawing/2017/model3d" xmlns:o="urn:schemas-microsoft-com:office:office" xmlns:r="http://schemas.openxmlformats.org/officeDocument/2006/relationships" xmlns:m="http://schemas.openxmlformats.org/officeDocument/2006/math" xmlns:v="urn:schemas-microsoft-com:vml" xmlns:wp14="http://schemas.microsoft.com/office/word/2010/wordprocessingDrawing" xmlns:wp="http://schemas.openxmlformats.org/drawingml/2006/wordprocessingDrawing" xmlns:w10="urn:schemas-microsoft-com:office:word" xmlns:w="http://schemas.openxmlformats.org/wordprocessingml/2006/main" xmlns:w14="http://schemas.microsoft.com/office/word/2010/wordml" xmlns:w15="http://schemas.microsoft.com/office/word/2012/wordml" xmlns:w16cex="http://schemas.microsoft.com/office/word/2018/wordml/cex" xmlns:w16cid="http://schemas.microsoft.com/office/word/2016/wordml/cid" xmlns:w16="http://schemas.microsoft.com/office/word/2018/wordml" xmlns:w16sdtdh="http://schemas.microsoft.com/office/word/2020/wordml/sdtdatahash" xmlns:w16se="http://schemas.microsoft.com/office/word/2015/wordml/symex" xmlns:wpg="http://schemas.microsoft.com/office/word/2010/wordprocessingGroup" xmlns:wpi="http://schemas.microsoft.com/office/word/2010/wordprocessingInk" xmlns:wne="http://schemas.microsoft.com/office/word/2006/wordml" xmlns:wps="http://schemas.microsoft.com/office/word/2010/wordprocessingShape" mc:Ignorable="w14 w15 w16se w16cid w16 w16cex w16sdtdh wp14">
   <w:sdt>
     <w:sdtPr>
       <w:id w:val="-765840407"/>
@@ -21170,7 +21235,7 @@
     <w:sdtContent>
       <w:p>
         <w:pPr>
-          <w:pStyle w:val="Piedepgina"/>
+          <w:pStyle w:val="Footer"/>
           <w:jc w:val="center"/>
           <w:rPr>
             <w:lang w:val="en-US"/>
@@ -21206,7 +21271,7 @@
   </w:sdt>
   <w:p>
     <w:pPr>
-      <w:pStyle w:val="Piedepgina"/>
+      <w:pStyle w:val="Footer"/>
       <w:jc w:val="right"/>
       <w:rPr>
         <w:lang w:val="en-US"/>
@@ -21215,7 +21280,7 @@
   </w:p>
   <w:p>
     <w:pPr>
-      <w:pStyle w:val="Piedepgina"/>
+      <w:pStyle w:val="Footer"/>
       <w:jc w:val="right"/>
       <w:rPr>
         <w:lang w:val="en-US"/>
@@ -21232,17 +21297,17 @@
 </file>
 
 <file path=word/footer3.xml><?xml version="1.0" encoding="utf-8"?>
-<w:ftr xmlns:wpc="http://schemas.microsoft.com/office/word/2010/wordprocessingCanvas" xmlns:cx="http://schemas.microsoft.com/office/drawing/2014/chartex" xmlns:cx1="http://schemas.microsoft.com/office/drawing/2015/9/8/chartex" xmlns:mc="http://schemas.openxmlformats.org/markup-compatibility/2006" xmlns:o="urn:schemas-microsoft-com:office:office" xmlns:r="http://schemas.openxmlformats.org/officeDocument/2006/relationships" xmlns:m="http://schemas.openxmlformats.org/officeDocument/2006/math" xmlns:v="urn:schemas-microsoft-com:vml" xmlns:wp14="http://schemas.microsoft.com/office/word/2010/wordprocessingDrawing" xmlns:wp="http://schemas.openxmlformats.org/drawingml/2006/wordprocessingDrawing" xmlns:w10="urn:schemas-microsoft-com:office:word" xmlns:w="http://schemas.openxmlformats.org/wordprocessingml/2006/main" xmlns:w14="http://schemas.microsoft.com/office/word/2010/wordml" xmlns:w15="http://schemas.microsoft.com/office/word/2012/wordml" xmlns:w16se="http://schemas.microsoft.com/office/word/2015/wordml/symex" xmlns:wpg="http://schemas.microsoft.com/office/word/2010/wordprocessingGroup" xmlns:wpi="http://schemas.microsoft.com/office/word/2010/wordprocessingInk" xmlns:wne="http://schemas.microsoft.com/office/word/2006/wordml" xmlns:wps="http://schemas.microsoft.com/office/word/2010/wordprocessingShape" mc:Ignorable="w14 w15 w16se wp14">
+<w:ftr xmlns:wpc="http://schemas.microsoft.com/office/word/2010/wordprocessingCanvas" xmlns:cx="http://schemas.microsoft.com/office/drawing/2014/chartex" xmlns:cx1="http://schemas.microsoft.com/office/drawing/2015/9/8/chartex" xmlns:cx2="http://schemas.microsoft.com/office/drawing/2015/10/21/chartex" xmlns:cx3="http://schemas.microsoft.com/office/drawing/2016/5/9/chartex" xmlns:cx4="http://schemas.microsoft.com/office/drawing/2016/5/10/chartex" xmlns:cx5="http://schemas.microsoft.com/office/drawing/2016/5/11/chartex" xmlns:cx6="http://schemas.microsoft.com/office/drawing/2016/5/12/chartex" xmlns:cx7="http://schemas.microsoft.com/office/drawing/2016/5/13/chartex" xmlns:cx8="http://schemas.microsoft.com/office/drawing/2016/5/14/chartex" xmlns:mc="http://schemas.openxmlformats.org/markup-compatibility/2006" xmlns:aink="http://schemas.microsoft.com/office/drawing/2016/ink" xmlns:am3d="http://schemas.microsoft.com/office/drawing/2017/model3d" xmlns:o="urn:schemas-microsoft-com:office:office" xmlns:r="http://schemas.openxmlformats.org/officeDocument/2006/relationships" xmlns:m="http://schemas.openxmlformats.org/officeDocument/2006/math" xmlns:v="urn:schemas-microsoft-com:vml" xmlns:wp14="http://schemas.microsoft.com/office/word/2010/wordprocessingDrawing" xmlns:wp="http://schemas.openxmlformats.org/drawingml/2006/wordprocessingDrawing" xmlns:w10="urn:schemas-microsoft-com:office:word" xmlns:w="http://schemas.openxmlformats.org/wordprocessingml/2006/main" xmlns:w14="http://schemas.microsoft.com/office/word/2010/wordml" xmlns:w15="http://schemas.microsoft.com/office/word/2012/wordml" xmlns:w16cex="http://schemas.microsoft.com/office/word/2018/wordml/cex" xmlns:w16cid="http://schemas.microsoft.com/office/word/2016/wordml/cid" xmlns:w16="http://schemas.microsoft.com/office/word/2018/wordml" xmlns:w16sdtdh="http://schemas.microsoft.com/office/word/2020/wordml/sdtdatahash" xmlns:w16se="http://schemas.microsoft.com/office/word/2015/wordml/symex" xmlns:wpg="http://schemas.microsoft.com/office/word/2010/wordprocessingGroup" xmlns:wpi="http://schemas.microsoft.com/office/word/2010/wordprocessingInk" xmlns:wne="http://schemas.microsoft.com/office/word/2006/wordml" xmlns:wps="http://schemas.microsoft.com/office/word/2010/wordprocessingShape" mc:Ignorable="w14 w15 w16se w16cid w16 w16cex w16sdtdh wp14">
   <w:p>
     <w:pPr>
-      <w:pStyle w:val="Piedepgina"/>
+      <w:pStyle w:val="Footer"/>
     </w:pPr>
   </w:p>
 </w:ftr>
 </file>
 
 <file path=word/footnotes.xml><?xml version="1.0" encoding="utf-8"?>
-<w:footnotes xmlns:wpc="http://schemas.microsoft.com/office/word/2010/wordprocessingCanvas" xmlns:cx="http://schemas.microsoft.com/office/drawing/2014/chartex" xmlns:cx1="http://schemas.microsoft.com/office/drawing/2015/9/8/chartex" xmlns:mc="http://schemas.openxmlformats.org/markup-compatibility/2006" xmlns:o="urn:schemas-microsoft-com:office:office" xmlns:r="http://schemas.openxmlformats.org/officeDocument/2006/relationships" xmlns:m="http://schemas.openxmlformats.org/officeDocument/2006/math" xmlns:v="urn:schemas-microsoft-com:vml" xmlns:wp14="http://schemas.microsoft.com/office/word/2010/wordprocessingDrawing" xmlns:wp="http://schemas.openxmlformats.org/drawingml/2006/wordprocessingDrawing" xmlns:w10="urn:schemas-microsoft-com:office:word" xmlns:w="http://schemas.openxmlformats.org/wordprocessingml/2006/main" xmlns:w14="http://schemas.microsoft.com/office/word/2010/wordml" xmlns:w15="http://schemas.microsoft.com/office/word/2012/wordml" xmlns:w16se="http://schemas.microsoft.com/office/word/2015/wordml/symex" xmlns:wpg="http://schemas.microsoft.com/office/word/2010/wordprocessingGroup" xmlns:wpi="http://schemas.microsoft.com/office/word/2010/wordprocessingInk" xmlns:wne="http://schemas.microsoft.com/office/word/2006/wordml" xmlns:wps="http://schemas.microsoft.com/office/word/2010/wordprocessingShape" mc:Ignorable="w14 w15 w16se wp14">
+<w:footnotes xmlns:wpc="http://schemas.microsoft.com/office/word/2010/wordprocessingCanvas" xmlns:cx="http://schemas.microsoft.com/office/drawing/2014/chartex" xmlns:cx1="http://schemas.microsoft.com/office/drawing/2015/9/8/chartex" xmlns:cx2="http://schemas.microsoft.com/office/drawing/2015/10/21/chartex" xmlns:cx3="http://schemas.microsoft.com/office/drawing/2016/5/9/chartex" xmlns:cx4="http://schemas.microsoft.com/office/drawing/2016/5/10/chartex" xmlns:cx5="http://schemas.microsoft.com/office/drawing/2016/5/11/chartex" xmlns:cx6="http://schemas.microsoft.com/office/drawing/2016/5/12/chartex" xmlns:cx7="http://schemas.microsoft.com/office/drawing/2016/5/13/chartex" xmlns:cx8="http://schemas.microsoft.com/office/drawing/2016/5/14/chartex" xmlns:mc="http://schemas.openxmlformats.org/markup-compatibility/2006" xmlns:aink="http://schemas.microsoft.com/office/drawing/2016/ink" xmlns:am3d="http://schemas.microsoft.com/office/drawing/2017/model3d" xmlns:o="urn:schemas-microsoft-com:office:office" xmlns:r="http://schemas.openxmlformats.org/officeDocument/2006/relationships" xmlns:m="http://schemas.openxmlformats.org/officeDocument/2006/math" xmlns:v="urn:schemas-microsoft-com:vml" xmlns:wp14="http://schemas.microsoft.com/office/word/2010/wordprocessingDrawing" xmlns:wp="http://schemas.openxmlformats.org/drawingml/2006/wordprocessingDrawing" xmlns:w10="urn:schemas-microsoft-com:office:word" xmlns:w="http://schemas.openxmlformats.org/wordprocessingml/2006/main" xmlns:w14="http://schemas.microsoft.com/office/word/2010/wordml" xmlns:w15="http://schemas.microsoft.com/office/word/2012/wordml" xmlns:w16cex="http://schemas.microsoft.com/office/word/2018/wordml/cex" xmlns:w16cid="http://schemas.microsoft.com/office/word/2016/wordml/cid" xmlns:w16="http://schemas.microsoft.com/office/word/2018/wordml" xmlns:w16sdtdh="http://schemas.microsoft.com/office/word/2020/wordml/sdtdatahash" xmlns:w16se="http://schemas.microsoft.com/office/word/2015/wordml/symex" xmlns:wpg="http://schemas.microsoft.com/office/word/2010/wordprocessingGroup" xmlns:wpi="http://schemas.microsoft.com/office/word/2010/wordprocessingInk" xmlns:wne="http://schemas.microsoft.com/office/word/2006/wordml" xmlns:wps="http://schemas.microsoft.com/office/word/2010/wordprocessingShape" mc:Ignorable="w14 w15 w16se w16cid w16 w16cex w16sdtdh wp14">
   <w:footnote w:type="separator" w:id="-1">
     <w:p>
       <w:pPr>
@@ -21267,37 +21332,37 @@
 </file>
 
 <file path=word/header1.xml><?xml version="1.0" encoding="utf-8"?>
-<w:hdr xmlns:wpc="http://schemas.microsoft.com/office/word/2010/wordprocessingCanvas" xmlns:cx="http://schemas.microsoft.com/office/drawing/2014/chartex" xmlns:cx1="http://schemas.microsoft.com/office/drawing/2015/9/8/chartex" xmlns:mc="http://schemas.openxmlformats.org/markup-compatibility/2006" xmlns:o="urn:schemas-microsoft-com:office:office" xmlns:r="http://schemas.openxmlformats.org/officeDocument/2006/relationships" xmlns:m="http://schemas.openxmlformats.org/officeDocument/2006/math" xmlns:v="urn:schemas-microsoft-com:vml" xmlns:wp14="http://schemas.microsoft.com/office/word/2010/wordprocessingDrawing" xmlns:wp="http://schemas.openxmlformats.org/drawingml/2006/wordprocessingDrawing" xmlns:w10="urn:schemas-microsoft-com:office:word" xmlns:w="http://schemas.openxmlformats.org/wordprocessingml/2006/main" xmlns:w14="http://schemas.microsoft.com/office/word/2010/wordml" xmlns:w15="http://schemas.microsoft.com/office/word/2012/wordml" xmlns:w16se="http://schemas.microsoft.com/office/word/2015/wordml/symex" xmlns:wpg="http://schemas.microsoft.com/office/word/2010/wordprocessingGroup" xmlns:wpi="http://schemas.microsoft.com/office/word/2010/wordprocessingInk" xmlns:wne="http://schemas.microsoft.com/office/word/2006/wordml" xmlns:wps="http://schemas.microsoft.com/office/word/2010/wordprocessingShape" mc:Ignorable="w14 w15 w16se wp14">
+<w:hdr xmlns:wpc="http://schemas.microsoft.com/office/word/2010/wordprocessingCanvas" xmlns:cx="http://schemas.microsoft.com/office/drawing/2014/chartex" xmlns:cx1="http://schemas.microsoft.com/office/drawing/2015/9/8/chartex" xmlns:cx2="http://schemas.microsoft.com/office/drawing/2015/10/21/chartex" xmlns:cx3="http://schemas.microsoft.com/office/drawing/2016/5/9/chartex" xmlns:cx4="http://schemas.microsoft.com/office/drawing/2016/5/10/chartex" xmlns:cx5="http://schemas.microsoft.com/office/drawing/2016/5/11/chartex" xmlns:cx6="http://schemas.microsoft.com/office/drawing/2016/5/12/chartex" xmlns:cx7="http://schemas.microsoft.com/office/drawing/2016/5/13/chartex" xmlns:cx8="http://schemas.microsoft.com/office/drawing/2016/5/14/chartex" xmlns:mc="http://schemas.openxmlformats.org/markup-compatibility/2006" xmlns:aink="http://schemas.microsoft.com/office/drawing/2016/ink" xmlns:am3d="http://schemas.microsoft.com/office/drawing/2017/model3d" xmlns:o="urn:schemas-microsoft-com:office:office" xmlns:r="http://schemas.openxmlformats.org/officeDocument/2006/relationships" xmlns:m="http://schemas.openxmlformats.org/officeDocument/2006/math" xmlns:v="urn:schemas-microsoft-com:vml" xmlns:wp14="http://schemas.microsoft.com/office/word/2010/wordprocessingDrawing" xmlns:wp="http://schemas.openxmlformats.org/drawingml/2006/wordprocessingDrawing" xmlns:w10="urn:schemas-microsoft-com:office:word" xmlns:w="http://schemas.openxmlformats.org/wordprocessingml/2006/main" xmlns:w14="http://schemas.microsoft.com/office/word/2010/wordml" xmlns:w15="http://schemas.microsoft.com/office/word/2012/wordml" xmlns:w16cex="http://schemas.microsoft.com/office/word/2018/wordml/cex" xmlns:w16cid="http://schemas.microsoft.com/office/word/2016/wordml/cid" xmlns:w16="http://schemas.microsoft.com/office/word/2018/wordml" xmlns:w16sdtdh="http://schemas.microsoft.com/office/word/2020/wordml/sdtdatahash" xmlns:w16se="http://schemas.microsoft.com/office/word/2015/wordml/symex" xmlns:wpg="http://schemas.microsoft.com/office/word/2010/wordprocessingGroup" xmlns:wpi="http://schemas.microsoft.com/office/word/2010/wordprocessingInk" xmlns:wne="http://schemas.microsoft.com/office/word/2006/wordml" xmlns:wps="http://schemas.microsoft.com/office/word/2010/wordprocessingShape" mc:Ignorable="w14 w15 w16se w16cid w16 w16cex w16sdtdh wp14">
   <w:p>
     <w:pPr>
-      <w:pStyle w:val="Encabezado"/>
+      <w:pStyle w:val="Header"/>
     </w:pPr>
   </w:p>
 </w:hdr>
 </file>
 
 <file path=word/header2.xml><?xml version="1.0" encoding="utf-8"?>
-<w:hdr xmlns:wpc="http://schemas.microsoft.com/office/word/2010/wordprocessingCanvas" xmlns:cx="http://schemas.microsoft.com/office/drawing/2014/chartex" xmlns:cx1="http://schemas.microsoft.com/office/drawing/2015/9/8/chartex" xmlns:mc="http://schemas.openxmlformats.org/markup-compatibility/2006" xmlns:o="urn:schemas-microsoft-com:office:office" xmlns:r="http://schemas.openxmlformats.org/officeDocument/2006/relationships" xmlns:m="http://schemas.openxmlformats.org/officeDocument/2006/math" xmlns:v="urn:schemas-microsoft-com:vml" xmlns:wp14="http://schemas.microsoft.com/office/word/2010/wordprocessingDrawing" xmlns:wp="http://schemas.openxmlformats.org/drawingml/2006/wordprocessingDrawing" xmlns:w10="urn:schemas-microsoft-com:office:word" xmlns:w="http://schemas.openxmlformats.org/wordprocessingml/2006/main" xmlns:w14="http://schemas.microsoft.com/office/word/2010/wordml" xmlns:w15="http://schemas.microsoft.com/office/word/2012/wordml" xmlns:w16se="http://schemas.microsoft.com/office/word/2015/wordml/symex" xmlns:wpg="http://schemas.microsoft.com/office/word/2010/wordprocessingGroup" xmlns:wpi="http://schemas.microsoft.com/office/word/2010/wordprocessingInk" xmlns:wne="http://schemas.microsoft.com/office/word/2006/wordml" xmlns:wps="http://schemas.microsoft.com/office/word/2010/wordprocessingShape" mc:Ignorable="w14 w15 w16se wp14">
+<w:hdr xmlns:wpc="http://schemas.microsoft.com/office/word/2010/wordprocessingCanvas" xmlns:cx="http://schemas.microsoft.com/office/drawing/2014/chartex" xmlns:cx1="http://schemas.microsoft.com/office/drawing/2015/9/8/chartex" xmlns:cx2="http://schemas.microsoft.com/office/drawing/2015/10/21/chartex" xmlns:cx3="http://schemas.microsoft.com/office/drawing/2016/5/9/chartex" xmlns:cx4="http://schemas.microsoft.com/office/drawing/2016/5/10/chartex" xmlns:cx5="http://schemas.microsoft.com/office/drawing/2016/5/11/chartex" xmlns:cx6="http://schemas.microsoft.com/office/drawing/2016/5/12/chartex" xmlns:cx7="http://schemas.microsoft.com/office/drawing/2016/5/13/chartex" xmlns:cx8="http://schemas.microsoft.com/office/drawing/2016/5/14/chartex" xmlns:mc="http://schemas.openxmlformats.org/markup-compatibility/2006" xmlns:aink="http://schemas.microsoft.com/office/drawing/2016/ink" xmlns:am3d="http://schemas.microsoft.com/office/drawing/2017/model3d" xmlns:o="urn:schemas-microsoft-com:office:office" xmlns:r="http://schemas.openxmlformats.org/officeDocument/2006/relationships" xmlns:m="http://schemas.openxmlformats.org/officeDocument/2006/math" xmlns:v="urn:schemas-microsoft-com:vml" xmlns:wp14="http://schemas.microsoft.com/office/word/2010/wordprocessingDrawing" xmlns:wp="http://schemas.openxmlformats.org/drawingml/2006/wordprocessingDrawing" xmlns:w10="urn:schemas-microsoft-com:office:word" xmlns:w="http://schemas.openxmlformats.org/wordprocessingml/2006/main" xmlns:w14="http://schemas.microsoft.com/office/word/2010/wordml" xmlns:w15="http://schemas.microsoft.com/office/word/2012/wordml" xmlns:w16cex="http://schemas.microsoft.com/office/word/2018/wordml/cex" xmlns:w16cid="http://schemas.microsoft.com/office/word/2016/wordml/cid" xmlns:w16="http://schemas.microsoft.com/office/word/2018/wordml" xmlns:w16sdtdh="http://schemas.microsoft.com/office/word/2020/wordml/sdtdatahash" xmlns:w16se="http://schemas.microsoft.com/office/word/2015/wordml/symex" xmlns:wpg="http://schemas.microsoft.com/office/word/2010/wordprocessingGroup" xmlns:wpi="http://schemas.microsoft.com/office/word/2010/wordprocessingInk" xmlns:wne="http://schemas.microsoft.com/office/word/2006/wordml" xmlns:wps="http://schemas.microsoft.com/office/word/2010/wordprocessingShape" mc:Ignorable="w14 w15 w16se w16cid w16 w16cex w16sdtdh wp14">
   <w:p>
     <w:pPr>
-      <w:pStyle w:val="Encabezado"/>
+      <w:pStyle w:val="Header"/>
     </w:pPr>
   </w:p>
 </w:hdr>
 </file>
 
 <file path=word/header3.xml><?xml version="1.0" encoding="utf-8"?>
-<w:hdr xmlns:wpc="http://schemas.microsoft.com/office/word/2010/wordprocessingCanvas" xmlns:cx="http://schemas.microsoft.com/office/drawing/2014/chartex" xmlns:cx1="http://schemas.microsoft.com/office/drawing/2015/9/8/chartex" xmlns:mc="http://schemas.openxmlformats.org/markup-compatibility/2006" xmlns:o="urn:schemas-microsoft-com:office:office" xmlns:r="http://schemas.openxmlformats.org/officeDocument/2006/relationships" xmlns:m="http://schemas.openxmlformats.org/officeDocument/2006/math" xmlns:v="urn:schemas-microsoft-com:vml" xmlns:wp14="http://schemas.microsoft.com/office/word/2010/wordprocessingDrawing" xmlns:wp="http://schemas.openxmlformats.org/drawingml/2006/wordprocessingDrawing" xmlns:w10="urn:schemas-microsoft-com:office:word" xmlns:w="http://schemas.openxmlformats.org/wordprocessingml/2006/main" xmlns:w14="http://schemas.microsoft.com/office/word/2010/wordml" xmlns:w15="http://schemas.microsoft.com/office/word/2012/wordml" xmlns:w16se="http://schemas.microsoft.com/office/word/2015/wordml/symex" xmlns:wpg="http://schemas.microsoft.com/office/word/2010/wordprocessingGroup" xmlns:wpi="http://schemas.microsoft.com/office/word/2010/wordprocessingInk" xmlns:wne="http://schemas.microsoft.com/office/word/2006/wordml" xmlns:wps="http://schemas.microsoft.com/office/word/2010/wordprocessingShape" mc:Ignorable="w14 w15 w16se wp14">
+<w:hdr xmlns:wpc="http://schemas.microsoft.com/office/word/2010/wordprocessingCanvas" xmlns:cx="http://schemas.microsoft.com/office/drawing/2014/chartex" xmlns:cx1="http://schemas.microsoft.com/office/drawing/2015/9/8/chartex" xmlns:cx2="http://schemas.microsoft.com/office/drawing/2015/10/21/chartex" xmlns:cx3="http://schemas.microsoft.com/office/drawing/2016/5/9/chartex" xmlns:cx4="http://schemas.microsoft.com/office/drawing/2016/5/10/chartex" xmlns:cx5="http://schemas.microsoft.com/office/drawing/2016/5/11/chartex" xmlns:cx6="http://schemas.microsoft.com/office/drawing/2016/5/12/chartex" xmlns:cx7="http://schemas.microsoft.com/office/drawing/2016/5/13/chartex" xmlns:cx8="http://schemas.microsoft.com/office/drawing/2016/5/14/chartex" xmlns:mc="http://schemas.openxmlformats.org/markup-compatibility/2006" xmlns:aink="http://schemas.microsoft.com/office/drawing/2016/ink" xmlns:am3d="http://schemas.microsoft.com/office/drawing/2017/model3d" xmlns:o="urn:schemas-microsoft-com:office:office" xmlns:r="http://schemas.openxmlformats.org/officeDocument/2006/relationships" xmlns:m="http://schemas.openxmlformats.org/officeDocument/2006/math" xmlns:v="urn:schemas-microsoft-com:vml" xmlns:wp14="http://schemas.microsoft.com/office/word/2010/wordprocessingDrawing" xmlns:wp="http://schemas.openxmlformats.org/drawingml/2006/wordprocessingDrawing" xmlns:w10="urn:schemas-microsoft-com:office:word" xmlns:w="http://schemas.openxmlformats.org/wordprocessingml/2006/main" xmlns:w14="http://schemas.microsoft.com/office/word/2010/wordml" xmlns:w15="http://schemas.microsoft.com/office/word/2012/wordml" xmlns:w16cex="http://schemas.microsoft.com/office/word/2018/wordml/cex" xmlns:w16cid="http://schemas.microsoft.com/office/word/2016/wordml/cid" xmlns:w16="http://schemas.microsoft.com/office/word/2018/wordml" xmlns:w16sdtdh="http://schemas.microsoft.com/office/word/2020/wordml/sdtdatahash" xmlns:w16se="http://schemas.microsoft.com/office/word/2015/wordml/symex" xmlns:wpg="http://schemas.microsoft.com/office/word/2010/wordprocessingGroup" xmlns:wpi="http://schemas.microsoft.com/office/word/2010/wordprocessingInk" xmlns:wne="http://schemas.microsoft.com/office/word/2006/wordml" xmlns:wps="http://schemas.microsoft.com/office/word/2010/wordprocessingShape" mc:Ignorable="w14 w15 w16se w16cid w16 w16cex w16sdtdh wp14">
   <w:p>
     <w:pPr>
-      <w:pStyle w:val="Encabezado"/>
+      <w:pStyle w:val="Header"/>
     </w:pPr>
   </w:p>
 </w:hdr>
 </file>
 
 <file path=word/numbering.xml><?xml version="1.0" encoding="utf-8"?>
-<w:numbering xmlns:wpc="http://schemas.microsoft.com/office/word/2010/wordprocessingCanvas" xmlns:cx="http://schemas.microsoft.com/office/drawing/2014/chartex" xmlns:cx1="http://schemas.microsoft.com/office/drawing/2015/9/8/chartex" xmlns:mc="http://schemas.openxmlformats.org/markup-compatibility/2006" xmlns:o="urn:schemas-microsoft-com:office:office" xmlns:r="http://schemas.openxmlformats.org/officeDocument/2006/relationships" xmlns:m="http://schemas.openxmlformats.org/officeDocument/2006/math" xmlns:v="urn:schemas-microsoft-com:vml" xmlns:wp14="http://schemas.microsoft.com/office/word/2010/wordprocessingDrawing" xmlns:wp="http://schemas.openxmlformats.org/drawingml/2006/wordprocessingDrawing" xmlns:w10="urn:schemas-microsoft-com:office:word" xmlns:w="http://schemas.openxmlformats.org/wordprocessingml/2006/main" xmlns:w14="http://schemas.microsoft.com/office/word/2010/wordml" xmlns:w15="http://schemas.microsoft.com/office/word/2012/wordml" xmlns:w16se="http://schemas.microsoft.com/office/word/2015/wordml/symex" xmlns:wpg="http://schemas.microsoft.com/office/word/2010/wordprocessingGroup" xmlns:wpi="http://schemas.microsoft.com/office/word/2010/wordprocessingInk" xmlns:wne="http://schemas.microsoft.com/office/word/2006/wordml" xmlns:wps="http://schemas.microsoft.com/office/word/2010/wordprocessingShape" mc:Ignorable="w14 w15 w16se wp14">
+<w:numbering xmlns:wpc="http://schemas.microsoft.com/office/word/2010/wordprocessingCanvas" xmlns:cx="http://schemas.microsoft.com/office/drawing/2014/chartex" xmlns:cx1="http://schemas.microsoft.com/office/drawing/2015/9/8/chartex" xmlns:cx2="http://schemas.microsoft.com/office/drawing/2015/10/21/chartex" xmlns:cx3="http://schemas.microsoft.com/office/drawing/2016/5/9/chartex" xmlns:cx4="http://schemas.microsoft.com/office/drawing/2016/5/10/chartex" xmlns:cx5="http://schemas.microsoft.com/office/drawing/2016/5/11/chartex" xmlns:cx6="http://schemas.microsoft.com/office/drawing/2016/5/12/chartex" xmlns:cx7="http://schemas.microsoft.com/office/drawing/2016/5/13/chartex" xmlns:cx8="http://schemas.microsoft.com/office/drawing/2016/5/14/chartex" xmlns:mc="http://schemas.openxmlformats.org/markup-compatibility/2006" xmlns:aink="http://schemas.microsoft.com/office/drawing/2016/ink" xmlns:am3d="http://schemas.microsoft.com/office/drawing/2017/model3d" xmlns:o="urn:schemas-microsoft-com:office:office" xmlns:r="http://schemas.openxmlformats.org/officeDocument/2006/relationships" xmlns:m="http://schemas.openxmlformats.org/officeDocument/2006/math" xmlns:v="urn:schemas-microsoft-com:vml" xmlns:wp14="http://schemas.microsoft.com/office/word/2010/wordprocessingDrawing" xmlns:wp="http://schemas.openxmlformats.org/drawingml/2006/wordprocessingDrawing" xmlns:w10="urn:schemas-microsoft-com:office:word" xmlns:w="http://schemas.openxmlformats.org/wordprocessingml/2006/main" xmlns:w14="http://schemas.microsoft.com/office/word/2010/wordml" xmlns:w15="http://schemas.microsoft.com/office/word/2012/wordml" xmlns:w16cex="http://schemas.microsoft.com/office/word/2018/wordml/cex" xmlns:w16cid="http://schemas.microsoft.com/office/word/2016/wordml/cid" xmlns:w16="http://schemas.microsoft.com/office/word/2018/wordml" xmlns:w16sdtdh="http://schemas.microsoft.com/office/word/2020/wordml/sdtdatahash" xmlns:w16se="http://schemas.microsoft.com/office/word/2015/wordml/symex" xmlns:wpg="http://schemas.microsoft.com/office/word/2010/wordprocessingGroup" xmlns:wpi="http://schemas.microsoft.com/office/word/2010/wordprocessingInk" xmlns:wne="http://schemas.microsoft.com/office/word/2006/wordml" xmlns:wps="http://schemas.microsoft.com/office/word/2010/wordprocessingShape" mc:Ignorable="w14 w15 w16se w16cid w16 w16cex w16sdtdh wp14">
   <w:abstractNum w:abstractNumId="0" w15:restartNumberingAfterBreak="0">
     <w:nsid w:val="0D7B5E46"/>
     <w:multiLevelType w:val="multilevel"/>
@@ -22164,7 +22229,7 @@
 </file>
 
 <file path=word/styles.xml><?xml version="1.0" encoding="utf-8"?>
-<w:styles xmlns:mc="http://schemas.openxmlformats.org/markup-compatibility/2006" xmlns:r="http://schemas.openxmlformats.org/officeDocument/2006/relationships" xmlns:w="http://schemas.openxmlformats.org/wordprocessingml/2006/main" xmlns:w14="http://schemas.microsoft.com/office/word/2010/wordml" xmlns:w15="http://schemas.microsoft.com/office/word/2012/wordml" xmlns:w16se="http://schemas.microsoft.com/office/word/2015/wordml/symex" mc:Ignorable="w14 w15 w16se">
+<w:styles xmlns:mc="http://schemas.openxmlformats.org/markup-compatibility/2006" xmlns:r="http://schemas.openxmlformats.org/officeDocument/2006/relationships" xmlns:w="http://schemas.openxmlformats.org/wordprocessingml/2006/main" xmlns:w14="http://schemas.microsoft.com/office/word/2010/wordml" xmlns:w15="http://schemas.microsoft.com/office/word/2012/wordml" xmlns:w16cex="http://schemas.microsoft.com/office/word/2018/wordml/cex" xmlns:w16cid="http://schemas.microsoft.com/office/word/2016/wordml/cid" xmlns:w16="http://schemas.microsoft.com/office/word/2018/wordml" xmlns:w16sdtdh="http://schemas.microsoft.com/office/word/2020/wordml/sdtdatahash" xmlns:w16se="http://schemas.microsoft.com/office/word/2015/wordml/symex" mc:Ignorable="w14 w15 w16se w16cid w16 w16cex w16sdtdh">
   <w:docDefaults>
     <w:rPrDefault>
       <w:rPr>
@@ -22180,7 +22245,7 @@
       </w:pPr>
     </w:pPrDefault>
   </w:docDefaults>
-  <w:latentStyles w:defLockedState="0" w:defUIPriority="99" w:defSemiHidden="0" w:defUnhideWhenUsed="0" w:defQFormat="0" w:count="371">
+  <w:latentStyles w:defLockedState="0" w:defUIPriority="99" w:defSemiHidden="0" w:defUnhideWhenUsed="0" w:defQFormat="0" w:count="376">
     <w:lsdException w:name="Normal" w:uiPriority="0" w:qFormat="1"/>
     <w:lsdException w:name="heading 1" w:uiPriority="9" w:qFormat="1"/>
     <w:lsdException w:name="heading 2" w:semiHidden="1" w:uiPriority="9" w:unhideWhenUsed="1" w:qFormat="1"/>
@@ -22286,7 +22351,6 @@
     <w:lsdException w:name="HTML Sample" w:semiHidden="1" w:unhideWhenUsed="1"/>
     <w:lsdException w:name="HTML Typewriter" w:semiHidden="1" w:unhideWhenUsed="1"/>
     <w:lsdException w:name="HTML Variable" w:semiHidden="1" w:unhideWhenUsed="1"/>
-    <w:lsdException w:name="Normal Table" w:semiHidden="1" w:unhideWhenUsed="1"/>
     <w:lsdException w:name="annotation subject" w:semiHidden="1" w:unhideWhenUsed="1"/>
     <w:lsdException w:name="No List" w:semiHidden="1" w:unhideWhenUsed="1"/>
     <w:lsdException w:name="Outline List 1" w:semiHidden="1" w:unhideWhenUsed="1"/>
@@ -22329,11 +22393,8 @@
     <w:lsdException w:name="Table Contemporary" w:semiHidden="1" w:unhideWhenUsed="1"/>
     <w:lsdException w:name="Table Elegant" w:semiHidden="1" w:unhideWhenUsed="1"/>
     <w:lsdException w:name="Table Professional" w:semiHidden="1" w:unhideWhenUsed="1"/>
-    <w:lsdException w:name="Table Subtle 1" w:semiHidden="1" w:unhideWhenUsed="1"/>
     <w:lsdException w:name="Table Subtle 2" w:semiHidden="1" w:unhideWhenUsed="1"/>
     <w:lsdException w:name="Table Web 1" w:semiHidden="1" w:unhideWhenUsed="1"/>
-    <w:lsdException w:name="Table Web 2" w:semiHidden="1" w:unhideWhenUsed="1"/>
-    <w:lsdException w:name="Table Web 3" w:semiHidden="1" w:unhideWhenUsed="1"/>
     <w:lsdException w:name="Balloon Text" w:semiHidden="1" w:unhideWhenUsed="1"/>
     <w:lsdException w:name="Table Grid" w:uiPriority="39"/>
     <w:lsdException w:name="Table Theme" w:semiHidden="1" w:unhideWhenUsed="1"/>
@@ -22552,15 +22613,20 @@
     <w:lsdException w:name="List Table 5 Dark Accent 6" w:uiPriority="50"/>
     <w:lsdException w:name="List Table 6 Colorful Accent 6" w:uiPriority="51"/>
     <w:lsdException w:name="List Table 7 Colorful Accent 6" w:uiPriority="52"/>
+    <w:lsdException w:name="Mention" w:semiHidden="1" w:unhideWhenUsed="1"/>
+    <w:lsdException w:name="Smart Hyperlink" w:semiHidden="1" w:unhideWhenUsed="1"/>
+    <w:lsdException w:name="Hashtag" w:semiHidden="1" w:unhideWhenUsed="1"/>
+    <w:lsdException w:name="Unresolved Mention" w:semiHidden="1" w:unhideWhenUsed="1"/>
+    <w:lsdException w:name="Smart Link" w:semiHidden="1" w:unhideWhenUsed="1"/>
   </w:latentStyles>
   <w:style w:type="paragraph" w:default="1" w:styleId="Normal">
     <w:name w:val="Normal"/>
     <w:qFormat/>
   </w:style>
-  <w:style w:type="paragraph" w:styleId="Ttulo1">
+  <w:style w:type="paragraph" w:styleId="Heading1">
     <w:name w:val="heading 1"/>
     <w:basedOn w:val="Normal"/>
-    <w:link w:val="Ttulo1Car"/>
+    <w:link w:val="Heading1Char"/>
     <w:uiPriority w:val="9"/>
     <w:qFormat/>
     <w:rsid w:val="005F60BE"/>
@@ -22580,11 +22646,11 @@
       <w:lang w:eastAsia="es-ES" w:bidi="es-ES"/>
     </w:rPr>
   </w:style>
-  <w:style w:type="paragraph" w:styleId="Ttulo2">
+  <w:style w:type="paragraph" w:styleId="Heading2">
     <w:name w:val="heading 2"/>
     <w:basedOn w:val="Normal"/>
     <w:next w:val="Normal"/>
-    <w:link w:val="Ttulo2Car"/>
+    <w:link w:val="Heading2Char"/>
     <w:uiPriority w:val="9"/>
     <w:unhideWhenUsed/>
     <w:qFormat/>
@@ -22602,11 +22668,11 @@
       <w:szCs w:val="26"/>
     </w:rPr>
   </w:style>
-  <w:style w:type="paragraph" w:styleId="Ttulo3">
+  <w:style w:type="paragraph" w:styleId="Heading3">
     <w:name w:val="heading 3"/>
     <w:basedOn w:val="Normal"/>
     <w:next w:val="Normal"/>
-    <w:link w:val="Ttulo3Car"/>
+    <w:link w:val="Heading3Char"/>
     <w:uiPriority w:val="9"/>
     <w:unhideWhenUsed/>
     <w:qFormat/>
@@ -22624,13 +22690,13 @@
       <w:szCs w:val="24"/>
     </w:rPr>
   </w:style>
-  <w:style w:type="character" w:default="1" w:styleId="Fuentedeprrafopredeter">
+  <w:style w:type="character" w:default="1" w:styleId="DefaultParagraphFont">
     <w:name w:val="Default Paragraph Font"/>
     <w:uiPriority w:val="1"/>
     <w:semiHidden/>
     <w:unhideWhenUsed/>
   </w:style>
-  <w:style w:type="table" w:default="1" w:styleId="Tablanormal">
+  <w:style w:type="table" w:default="1" w:styleId="TableNormal">
     <w:name w:val="Normal Table"/>
     <w:uiPriority w:val="99"/>
     <w:semiHidden/>
@@ -22645,15 +22711,15 @@
       </w:tblCellMar>
     </w:tblPr>
   </w:style>
-  <w:style w:type="numbering" w:default="1" w:styleId="Sinlista">
+  <w:style w:type="numbering" w:default="1" w:styleId="NoList">
     <w:name w:val="No List"/>
     <w:uiPriority w:val="99"/>
     <w:semiHidden/>
     <w:unhideWhenUsed/>
   </w:style>
-  <w:style w:type="paragraph" w:styleId="Sinespaciado">
+  <w:style w:type="paragraph" w:styleId="NoSpacing">
     <w:name w:val="No Spacing"/>
-    <w:link w:val="SinespaciadoCar"/>
+    <w:link w:val="NoSpacingChar"/>
     <w:uiPriority w:val="1"/>
     <w:qFormat/>
     <w:rsid w:val="00B7579C"/>
@@ -22665,10 +22731,10 @@
       <w:lang w:val="en-US"/>
     </w:rPr>
   </w:style>
-  <w:style w:type="character" w:customStyle="1" w:styleId="SinespaciadoCar">
-    <w:name w:val="Sin espaciado Car"/>
-    <w:basedOn w:val="Fuentedeprrafopredeter"/>
-    <w:link w:val="Sinespaciado"/>
+  <w:style w:type="character" w:customStyle="1" w:styleId="NoSpacingChar">
+    <w:name w:val="No Spacing Char"/>
+    <w:basedOn w:val="DefaultParagraphFont"/>
+    <w:link w:val="NoSpacing"/>
     <w:uiPriority w:val="1"/>
     <w:rsid w:val="00B7579C"/>
     <w:rPr>
@@ -22676,10 +22742,10 @@
       <w:lang w:val="en-US"/>
     </w:rPr>
   </w:style>
-  <w:style w:type="paragraph" w:styleId="Encabezado">
+  <w:style w:type="paragraph" w:styleId="Header">
     <w:name w:val="header"/>
     <w:basedOn w:val="Normal"/>
-    <w:link w:val="EncabezadoCar"/>
+    <w:link w:val="HeaderChar"/>
     <w:uiPriority w:val="99"/>
     <w:unhideWhenUsed/>
     <w:rsid w:val="002B5812"/>
@@ -22691,17 +22757,17 @@
       <w:spacing w:after="0" w:line="240" w:lineRule="auto"/>
     </w:pPr>
   </w:style>
-  <w:style w:type="character" w:customStyle="1" w:styleId="EncabezadoCar">
-    <w:name w:val="Encabezado Car"/>
-    <w:basedOn w:val="Fuentedeprrafopredeter"/>
-    <w:link w:val="Encabezado"/>
+  <w:style w:type="character" w:customStyle="1" w:styleId="HeaderChar">
+    <w:name w:val="Header Char"/>
+    <w:basedOn w:val="DefaultParagraphFont"/>
+    <w:link w:val="Header"/>
     <w:uiPriority w:val="99"/>
     <w:rsid w:val="002B5812"/>
   </w:style>
-  <w:style w:type="paragraph" w:styleId="Piedepgina">
+  <w:style w:type="paragraph" w:styleId="Footer">
     <w:name w:val="footer"/>
     <w:basedOn w:val="Normal"/>
-    <w:link w:val="PiedepginaCar"/>
+    <w:link w:val="FooterChar"/>
     <w:uiPriority w:val="99"/>
     <w:unhideWhenUsed/>
     <w:rsid w:val="002B5812"/>
@@ -22713,14 +22779,14 @@
       <w:spacing w:after="0" w:line="240" w:lineRule="auto"/>
     </w:pPr>
   </w:style>
-  <w:style w:type="character" w:customStyle="1" w:styleId="PiedepginaCar">
-    <w:name w:val="Pie de página Car"/>
-    <w:basedOn w:val="Fuentedeprrafopredeter"/>
-    <w:link w:val="Piedepgina"/>
+  <w:style w:type="character" w:customStyle="1" w:styleId="FooterChar">
+    <w:name w:val="Footer Char"/>
+    <w:basedOn w:val="DefaultParagraphFont"/>
+    <w:link w:val="Footer"/>
     <w:uiPriority w:val="99"/>
     <w:rsid w:val="002B5812"/>
   </w:style>
-  <w:style w:type="paragraph" w:styleId="Prrafodelista">
+  <w:style w:type="paragraph" w:styleId="ListParagraph">
     <w:name w:val="List Paragraph"/>
     <w:basedOn w:val="Normal"/>
     <w:uiPriority w:val="34"/>
@@ -22731,10 +22797,10 @@
       <w:contextualSpacing/>
     </w:pPr>
   </w:style>
-  <w:style w:type="character" w:customStyle="1" w:styleId="Ttulo1Car">
-    <w:name w:val="Título 1 Car"/>
-    <w:basedOn w:val="Fuentedeprrafopredeter"/>
-    <w:link w:val="Ttulo1"/>
+  <w:style w:type="character" w:customStyle="1" w:styleId="Heading1Char">
+    <w:name w:val="Heading 1 Char"/>
+    <w:basedOn w:val="DefaultParagraphFont"/>
+    <w:link w:val="Heading1"/>
     <w:uiPriority w:val="9"/>
     <w:rsid w:val="005F60BE"/>
     <w:rPr>
@@ -22745,10 +22811,10 @@
       <w:lang w:eastAsia="es-ES" w:bidi="es-ES"/>
     </w:rPr>
   </w:style>
-  <w:style w:type="paragraph" w:styleId="Textoindependiente">
+  <w:style w:type="paragraph" w:styleId="BodyText">
     <w:name w:val="Body Text"/>
     <w:basedOn w:val="Normal"/>
-    <w:link w:val="TextoindependienteCar"/>
+    <w:link w:val="BodyTextChar"/>
     <w:uiPriority w:val="1"/>
     <w:qFormat/>
     <w:rsid w:val="005F60BE"/>
@@ -22763,10 +22829,10 @@
       <w:lang w:eastAsia="es-ES" w:bidi="es-ES"/>
     </w:rPr>
   </w:style>
-  <w:style w:type="character" w:customStyle="1" w:styleId="TextoindependienteCar">
-    <w:name w:val="Texto independiente Car"/>
-    <w:basedOn w:val="Fuentedeprrafopredeter"/>
-    <w:link w:val="Textoindependiente"/>
+  <w:style w:type="character" w:customStyle="1" w:styleId="BodyTextChar">
+    <w:name w:val="Body Text Char"/>
+    <w:basedOn w:val="DefaultParagraphFont"/>
+    <w:link w:val="BodyText"/>
     <w:uiPriority w:val="1"/>
     <w:rsid w:val="005F60BE"/>
     <w:rPr>
@@ -22774,10 +22840,10 @@
       <w:lang w:eastAsia="es-ES" w:bidi="es-ES"/>
     </w:rPr>
   </w:style>
-  <w:style w:type="paragraph" w:styleId="Textonotapie">
+  <w:style w:type="paragraph" w:styleId="FootnoteText">
     <w:name w:val="footnote text"/>
     <w:basedOn w:val="Normal"/>
-    <w:link w:val="TextonotapieCar"/>
+    <w:link w:val="FootnoteTextChar"/>
     <w:uiPriority w:val="99"/>
     <w:semiHidden/>
     <w:unhideWhenUsed/>
@@ -22790,10 +22856,10 @@
       <w:szCs w:val="20"/>
     </w:rPr>
   </w:style>
-  <w:style w:type="character" w:customStyle="1" w:styleId="TextonotapieCar">
-    <w:name w:val="Texto nota pie Car"/>
-    <w:basedOn w:val="Fuentedeprrafopredeter"/>
-    <w:link w:val="Textonotapie"/>
+  <w:style w:type="character" w:customStyle="1" w:styleId="FootnoteTextChar">
+    <w:name w:val="Footnote Text Char"/>
+    <w:basedOn w:val="DefaultParagraphFont"/>
+    <w:link w:val="FootnoteText"/>
     <w:uiPriority w:val="99"/>
     <w:semiHidden/>
     <w:rsid w:val="00FB3AB6"/>
@@ -22802,9 +22868,9 @@
       <w:szCs w:val="20"/>
     </w:rPr>
   </w:style>
-  <w:style w:type="character" w:styleId="Refdenotaalpie">
+  <w:style w:type="character" w:styleId="FootnoteReference">
     <w:name w:val="footnote reference"/>
-    <w:basedOn w:val="Fuentedeprrafopredeter"/>
+    <w:basedOn w:val="DefaultParagraphFont"/>
     <w:uiPriority w:val="99"/>
     <w:semiHidden/>
     <w:unhideWhenUsed/>
@@ -22813,9 +22879,9 @@
       <w:vertAlign w:val="superscript"/>
     </w:rPr>
   </w:style>
-  <w:style w:type="character" w:styleId="Hipervnculo">
+  <w:style w:type="character" w:styleId="Hyperlink">
     <w:name w:val="Hyperlink"/>
-    <w:basedOn w:val="Fuentedeprrafopredeter"/>
+    <w:basedOn w:val="DefaultParagraphFont"/>
     <w:uiPriority w:val="99"/>
     <w:unhideWhenUsed/>
     <w:rsid w:val="00C12999"/>
@@ -22824,9 +22890,9 @@
       <w:u w:val="single"/>
     </w:rPr>
   </w:style>
-  <w:style w:type="character" w:customStyle="1" w:styleId="UnresolvedMention">
-    <w:name w:val="Unresolved Mention"/>
-    <w:basedOn w:val="Fuentedeprrafopredeter"/>
+  <w:style w:type="character" w:customStyle="1" w:styleId="UnresolvedMention1">
+    <w:name w:val="Unresolved Mention1"/>
+    <w:basedOn w:val="DefaultParagraphFont"/>
     <w:uiPriority w:val="99"/>
     <w:semiHidden/>
     <w:unhideWhenUsed/>
@@ -22836,9 +22902,9 @@
       <w:shd w:val="clear" w:color="auto" w:fill="E1DFDD"/>
     </w:rPr>
   </w:style>
-  <w:style w:type="paragraph" w:styleId="TtuloTDC">
+  <w:style w:type="paragraph" w:styleId="TOCHeading">
     <w:name w:val="TOC Heading"/>
-    <w:basedOn w:val="Ttulo1"/>
+    <w:basedOn w:val="Heading1"/>
     <w:next w:val="Normal"/>
     <w:uiPriority w:val="39"/>
     <w:unhideWhenUsed/>
@@ -22865,7 +22931,7 @@
       <w:lang w:val="en-US" w:eastAsia="en-US" w:bidi="ar-SA"/>
     </w:rPr>
   </w:style>
-  <w:style w:type="paragraph" w:styleId="TDC1">
+  <w:style w:type="paragraph" w:styleId="TOC1">
     <w:name w:val="toc 1"/>
     <w:basedOn w:val="Normal"/>
     <w:next w:val="Normal"/>
@@ -22877,10 +22943,10 @@
       <w:spacing w:after="100"/>
     </w:pPr>
   </w:style>
-  <w:style w:type="character" w:customStyle="1" w:styleId="Ttulo2Car">
-    <w:name w:val="Título 2 Car"/>
-    <w:basedOn w:val="Fuentedeprrafopredeter"/>
-    <w:link w:val="Ttulo2"/>
+  <w:style w:type="character" w:customStyle="1" w:styleId="Heading2Char">
+    <w:name w:val="Heading 2 Char"/>
+    <w:basedOn w:val="DefaultParagraphFont"/>
+    <w:link w:val="Heading2"/>
     <w:uiPriority w:val="9"/>
     <w:rsid w:val="002B3808"/>
     <w:rPr>
@@ -22890,10 +22956,10 @@
       <w:szCs w:val="26"/>
     </w:rPr>
   </w:style>
-  <w:style w:type="character" w:customStyle="1" w:styleId="Ttulo3Car">
-    <w:name w:val="Título 3 Car"/>
-    <w:basedOn w:val="Fuentedeprrafopredeter"/>
-    <w:link w:val="Ttulo3"/>
+  <w:style w:type="character" w:customStyle="1" w:styleId="Heading3Char">
+    <w:name w:val="Heading 3 Char"/>
+    <w:basedOn w:val="DefaultParagraphFont"/>
+    <w:link w:val="Heading3"/>
     <w:uiPriority w:val="9"/>
     <w:rsid w:val="002B3808"/>
     <w:rPr>
@@ -22903,7 +22969,7 @@
       <w:szCs w:val="24"/>
     </w:rPr>
   </w:style>
-  <w:style w:type="paragraph" w:styleId="TDC2">
+  <w:style w:type="paragraph" w:styleId="TOC2">
     <w:name w:val="toc 2"/>
     <w:basedOn w:val="Normal"/>
     <w:next w:val="Normal"/>
@@ -22916,7 +22982,7 @@
       <w:ind w:left="220"/>
     </w:pPr>
   </w:style>
-  <w:style w:type="paragraph" w:styleId="TDC3">
+  <w:style w:type="paragraph" w:styleId="TOC3">
     <w:name w:val="toc 3"/>
     <w:basedOn w:val="Normal"/>
     <w:next w:val="Normal"/>
@@ -22933,7 +22999,7 @@
 </file>
 
 <file path=word/glossary/document.xml><?xml version="1.0" encoding="utf-8"?>
-<w:glossaryDocument xmlns:wpc="http://schemas.microsoft.com/office/word/2010/wordprocessingCanvas" xmlns:cx="http://schemas.microsoft.com/office/drawing/2014/chartex" xmlns:cx1="http://schemas.microsoft.com/office/drawing/2015/9/8/chartex" xmlns:mc="http://schemas.openxmlformats.org/markup-compatibility/2006" xmlns:o="urn:schemas-microsoft-com:office:office" xmlns:r="http://schemas.openxmlformats.org/officeDocument/2006/relationships" xmlns:m="http://schemas.openxmlformats.org/officeDocument/2006/math" xmlns:v="urn:schemas-microsoft-com:vml" xmlns:wp14="http://schemas.microsoft.com/office/word/2010/wordprocessingDrawing" xmlns:wp="http://schemas.openxmlformats.org/drawingml/2006/wordprocessingDrawing" xmlns:w10="urn:schemas-microsoft-com:office:word" xmlns:w="http://schemas.openxmlformats.org/wordprocessingml/2006/main" xmlns:w14="http://schemas.microsoft.com/office/word/2010/wordml" xmlns:w15="http://schemas.microsoft.com/office/word/2012/wordml" xmlns:w16se="http://schemas.microsoft.com/office/word/2015/wordml/symex" xmlns:wpg="http://schemas.microsoft.com/office/word/2010/wordprocessingGroup" xmlns:wpi="http://schemas.microsoft.com/office/word/2010/wordprocessingInk" xmlns:wne="http://schemas.microsoft.com/office/word/2006/wordml" xmlns:wps="http://schemas.microsoft.com/office/word/2010/wordprocessingShape" mc:Ignorable="w14 w15 w16se wp14">
+<w:glossaryDocument xmlns:wpc="http://schemas.microsoft.com/office/word/2010/wordprocessingCanvas" xmlns:cx="http://schemas.microsoft.com/office/drawing/2014/chartex" xmlns:cx1="http://schemas.microsoft.com/office/drawing/2015/9/8/chartex" xmlns:cx2="http://schemas.microsoft.com/office/drawing/2015/10/21/chartex" xmlns:cx3="http://schemas.microsoft.com/office/drawing/2016/5/9/chartex" xmlns:cx4="http://schemas.microsoft.com/office/drawing/2016/5/10/chartex" xmlns:cx5="http://schemas.microsoft.com/office/drawing/2016/5/11/chartex" xmlns:cx6="http://schemas.microsoft.com/office/drawing/2016/5/12/chartex" xmlns:cx7="http://schemas.microsoft.com/office/drawing/2016/5/13/chartex" xmlns:cx8="http://schemas.microsoft.com/office/drawing/2016/5/14/chartex" xmlns:mc="http://schemas.openxmlformats.org/markup-compatibility/2006" xmlns:aink="http://schemas.microsoft.com/office/drawing/2016/ink" xmlns:am3d="http://schemas.microsoft.com/office/drawing/2017/model3d" xmlns:o="urn:schemas-microsoft-com:office:office" xmlns:r="http://schemas.openxmlformats.org/officeDocument/2006/relationships" xmlns:m="http://schemas.openxmlformats.org/officeDocument/2006/math" xmlns:v="urn:schemas-microsoft-com:vml" xmlns:wp14="http://schemas.microsoft.com/office/word/2010/wordprocessingDrawing" xmlns:wp="http://schemas.openxmlformats.org/drawingml/2006/wordprocessingDrawing" xmlns:w10="urn:schemas-microsoft-com:office:word" xmlns:w="http://schemas.openxmlformats.org/wordprocessingml/2006/main" xmlns:w14="http://schemas.microsoft.com/office/word/2010/wordml" xmlns:w15="http://schemas.microsoft.com/office/word/2012/wordml" xmlns:w16cex="http://schemas.microsoft.com/office/word/2018/wordml/cex" xmlns:w16cid="http://schemas.microsoft.com/office/word/2016/wordml/cid" xmlns:w16="http://schemas.microsoft.com/office/word/2018/wordml" xmlns:w16sdtdh="http://schemas.microsoft.com/office/word/2020/wordml/sdtdatahash" xmlns:w16se="http://schemas.microsoft.com/office/word/2015/wordml/symex" xmlns:wpg="http://schemas.microsoft.com/office/word/2010/wordprocessingGroup" xmlns:wpi="http://schemas.microsoft.com/office/word/2010/wordprocessingInk" xmlns:wne="http://schemas.microsoft.com/office/word/2006/wordml" xmlns:wps="http://schemas.microsoft.com/office/word/2010/wordprocessingShape" mc:Ignorable="w14 w15 w16se w16cid w16 w16cex w16sdtdh wp14">
   <w:docParts>
     <w:docPart>
       <w:docPartPr>
@@ -22959,7 +23025,7 @@
             <w:rPr>
               <w:rFonts w:asciiTheme="majorHAnsi" w:eastAsiaTheme="majorEastAsia" w:hAnsiTheme="majorHAnsi" w:cstheme="majorBidi"/>
               <w:caps/>
-              <w:color w:val="5B9BD5" w:themeColor="accent1"/>
+              <w:color w:val="4472C4" w:themeColor="accent1"/>
               <w:sz w:val="80"/>
               <w:szCs w:val="80"/>
             </w:rPr>
@@ -22990,7 +23056,7 @@
           </w:pPr>
           <w:r>
             <w:rPr>
-              <w:color w:val="5B9BD5" w:themeColor="accent1"/>
+              <w:color w:val="4472C4" w:themeColor="accent1"/>
               <w:sz w:val="28"/>
               <w:szCs w:val="28"/>
             </w:rPr>
@@ -23004,13 +23070,13 @@
 </file>
 
 <file path=word/glossary/fontTable.xml><?xml version="1.0" encoding="utf-8"?>
-<w:fonts xmlns:mc="http://schemas.openxmlformats.org/markup-compatibility/2006" xmlns:r="http://schemas.openxmlformats.org/officeDocument/2006/relationships" xmlns:w="http://schemas.openxmlformats.org/wordprocessingml/2006/main" xmlns:w14="http://schemas.microsoft.com/office/word/2010/wordml" xmlns:w15="http://schemas.microsoft.com/office/word/2012/wordml" xmlns:w16se="http://schemas.microsoft.com/office/word/2015/wordml/symex" mc:Ignorable="w14 w15 w16se">
+<w:fonts xmlns:mc="http://schemas.openxmlformats.org/markup-compatibility/2006" xmlns:r="http://schemas.openxmlformats.org/officeDocument/2006/relationships" xmlns:w="http://schemas.openxmlformats.org/wordprocessingml/2006/main" xmlns:w14="http://schemas.microsoft.com/office/word/2010/wordml" xmlns:w15="http://schemas.microsoft.com/office/word/2012/wordml" xmlns:w16cex="http://schemas.microsoft.com/office/word/2018/wordml/cex" xmlns:w16cid="http://schemas.microsoft.com/office/word/2016/wordml/cid" xmlns:w16="http://schemas.microsoft.com/office/word/2018/wordml" xmlns:w16sdtdh="http://schemas.microsoft.com/office/word/2020/wordml/sdtdatahash" xmlns:w16se="http://schemas.microsoft.com/office/word/2015/wordml/symex" mc:Ignorable="w14 w15 w16se w16cid w16 w16cex w16sdtdh">
   <w:font w:name="Times New Roman">
     <w:panose1 w:val="02020603050405020304"/>
     <w:charset w:val="00"/>
     <w:family w:val="roman"/>
     <w:pitch w:val="variable"/>
-    <w:sig w:usb0="E0002EFF" w:usb1="C000785B" w:usb2="00000009" w:usb3="00000000" w:csb0="000001FF" w:csb1="00000000"/>
+    <w:sig w:usb0="E0002AFF" w:usb1="C0007843" w:usb2="00000009" w:usb3="00000000" w:csb0="000001FF" w:csb1="00000000"/>
   </w:font>
   <w:font w:name="Symbol">
     <w:panose1 w:val="05050102010706020507"/>
@@ -23038,21 +23104,21 @@
     <w:charset w:val="00"/>
     <w:family w:val="swiss"/>
     <w:pitch w:val="variable"/>
-    <w:sig w:usb0="E4002EFF" w:usb1="C000247B" w:usb2="00000009" w:usb3="00000000" w:csb0="000001FF" w:csb1="00000000"/>
+    <w:sig w:usb0="E0002AFF" w:usb1="4000ACFF" w:usb2="00000001" w:usb3="00000000" w:csb0="000001FF" w:csb1="00000000"/>
   </w:font>
   <w:font w:name="Arial">
     <w:panose1 w:val="020B0604020202020204"/>
     <w:charset w:val="00"/>
     <w:family w:val="swiss"/>
     <w:pitch w:val="variable"/>
-    <w:sig w:usb0="E0002EFF" w:usb1="C000785B" w:usb2="00000009" w:usb3="00000000" w:csb0="000001FF" w:csb1="00000000"/>
+    <w:sig w:usb0="E0002AFF" w:usb1="C0007843" w:usb2="00000009" w:usb3="00000000" w:csb0="000001FF" w:csb1="00000000"/>
   </w:font>
   <w:font w:name="Calibri Light">
     <w:panose1 w:val="020F0302020204030204"/>
     <w:charset w:val="00"/>
     <w:family w:val="swiss"/>
     <w:pitch w:val="variable"/>
-    <w:sig w:usb0="E4002EFF" w:usb1="C000247B" w:usb2="00000009" w:usb3="00000000" w:csb0="000001FF" w:csb1="00000000"/>
+    <w:sig w:usb0="A0002AEF" w:usb1="4000207B" w:usb2="00000000" w:usb3="00000000" w:csb0="000001FF" w:csb1="00000000"/>
   </w:font>
   <w:font w:name="Helvetica">
     <w:panose1 w:val="020B0604020202020204"/>
@@ -23065,7 +23131,7 @@
 </file>
 
 <file path=word/glossary/settings.xml><?xml version="1.0" encoding="utf-8"?>
-<w:settings xmlns:mc="http://schemas.openxmlformats.org/markup-compatibility/2006" xmlns:o="urn:schemas-microsoft-com:office:office" xmlns:r="http://schemas.openxmlformats.org/officeDocument/2006/relationships" xmlns:m="http://schemas.openxmlformats.org/officeDocument/2006/math" xmlns:v="urn:schemas-microsoft-com:vml" xmlns:w10="urn:schemas-microsoft-com:office:word" xmlns:w="http://schemas.openxmlformats.org/wordprocessingml/2006/main" xmlns:w14="http://schemas.microsoft.com/office/word/2010/wordml" xmlns:w15="http://schemas.microsoft.com/office/word/2012/wordml" xmlns:w16se="http://schemas.microsoft.com/office/word/2015/wordml/symex" xmlns:sl="http://schemas.openxmlformats.org/schemaLibrary/2006/main" mc:Ignorable="w14 w15 w16se">
+<w:settings xmlns:mc="http://schemas.openxmlformats.org/markup-compatibility/2006" xmlns:o="urn:schemas-microsoft-com:office:office" xmlns:r="http://schemas.openxmlformats.org/officeDocument/2006/relationships" xmlns:m="http://schemas.openxmlformats.org/officeDocument/2006/math" xmlns:v="urn:schemas-microsoft-com:vml" xmlns:w10="urn:schemas-microsoft-com:office:word" xmlns:w="http://schemas.openxmlformats.org/wordprocessingml/2006/main" xmlns:w14="http://schemas.microsoft.com/office/word/2010/wordml" xmlns:w15="http://schemas.microsoft.com/office/word/2012/wordml" xmlns:w16cex="http://schemas.microsoft.com/office/word/2018/wordml/cex" xmlns:w16cid="http://schemas.microsoft.com/office/word/2016/wordml/cid" xmlns:w16="http://schemas.microsoft.com/office/word/2018/wordml" xmlns:w16sdtdh="http://schemas.microsoft.com/office/word/2020/wordml/sdtdatahash" xmlns:w16se="http://schemas.microsoft.com/office/word/2015/wordml/symex" xmlns:sl="http://schemas.openxmlformats.org/schemaLibrary/2006/main" mc:Ignorable="w14 w15 w16se w16cid w16 w16cex w16sdtdh">
   <w:view w:val="normal"/>
   <w:defaultTabStop w:val="708"/>
   <w:hyphenationZone w:val="425"/>
@@ -23077,9 +23143,11 @@
     <w:compatSetting w:name="enableOpenTypeFeatures" w:uri="http://schemas.microsoft.com/office/word" w:val="1"/>
     <w:compatSetting w:name="doNotFlipMirrorIndents" w:uri="http://schemas.microsoft.com/office/word" w:val="1"/>
     <w:compatSetting w:name="differentiateMultirowTableHeaders" w:uri="http://schemas.microsoft.com/office/word" w:val="1"/>
+    <w:compatSetting w:name="useWord2013TrackBottomHyphenation" w:uri="http://schemas.microsoft.com/office/word" w:val="1"/>
   </w:compat>
   <w:rsids>
     <w:rsidRoot w:val="004B564B"/>
+    <w:rsid w:val="000B7BCC"/>
     <w:rsid w:val="002007F2"/>
     <w:rsid w:val="00234681"/>
     <w:rsid w:val="00307E20"/>
@@ -23094,6 +23162,7 @@
     <w:rsid w:val="00B04849"/>
     <w:rsid w:val="00CD6399"/>
     <w:rsid w:val="00D277C3"/>
+    <w:rsid w:val="00EB05CF"/>
   </w:rsids>
   <m:mathPr>
     <m:mathFont m:val="Cambria Math"/>
@@ -23117,7 +23186,7 @@
 </file>
 
 <file path=word/glossary/styles.xml><?xml version="1.0" encoding="utf-8"?>
-<w:styles xmlns:mc="http://schemas.openxmlformats.org/markup-compatibility/2006" xmlns:r="http://schemas.openxmlformats.org/officeDocument/2006/relationships" xmlns:w="http://schemas.openxmlformats.org/wordprocessingml/2006/main" xmlns:w14="http://schemas.microsoft.com/office/word/2010/wordml" xmlns:w15="http://schemas.microsoft.com/office/word/2012/wordml" xmlns:w16se="http://schemas.microsoft.com/office/word/2015/wordml/symex" mc:Ignorable="w14 w15 w16se">
+<w:styles xmlns:mc="http://schemas.openxmlformats.org/markup-compatibility/2006" xmlns:r="http://schemas.openxmlformats.org/officeDocument/2006/relationships" xmlns:w="http://schemas.openxmlformats.org/wordprocessingml/2006/main" xmlns:w14="http://schemas.microsoft.com/office/word/2010/wordml" xmlns:w15="http://schemas.microsoft.com/office/word/2012/wordml" xmlns:w16cex="http://schemas.microsoft.com/office/word/2018/wordml/cex" xmlns:w16cid="http://schemas.microsoft.com/office/word/2016/wordml/cid" xmlns:w16="http://schemas.microsoft.com/office/word/2018/wordml" xmlns:w16sdtdh="http://schemas.microsoft.com/office/word/2020/wordml/sdtdatahash" xmlns:w16se="http://schemas.microsoft.com/office/word/2015/wordml/symex" mc:Ignorable="w14 w15 w16se w16cid w16 w16cex w16sdtdh">
   <w:docDefaults>
     <w:rPrDefault>
       <w:rPr>
@@ -23133,7 +23202,7 @@
       </w:pPr>
     </w:pPrDefault>
   </w:docDefaults>
-  <w:latentStyles w:defLockedState="0" w:defUIPriority="99" w:defSemiHidden="0" w:defUnhideWhenUsed="0" w:defQFormat="0" w:count="371">
+  <w:latentStyles w:defLockedState="0" w:defUIPriority="99" w:defSemiHidden="0" w:defUnhideWhenUsed="0" w:defQFormat="0" w:count="376">
     <w:lsdException w:name="Normal" w:uiPriority="0" w:qFormat="1"/>
     <w:lsdException w:name="heading 1" w:uiPriority="9" w:qFormat="1"/>
     <w:lsdException w:name="heading 2" w:semiHidden="1" w:uiPriority="9" w:unhideWhenUsed="1" w:qFormat="1"/>
@@ -23239,7 +23308,6 @@
     <w:lsdException w:name="HTML Sample" w:semiHidden="1" w:unhideWhenUsed="1"/>
     <w:lsdException w:name="HTML Typewriter" w:semiHidden="1" w:unhideWhenUsed="1"/>
     <w:lsdException w:name="HTML Variable" w:semiHidden="1" w:unhideWhenUsed="1"/>
-    <w:lsdException w:name="Normal Table" w:semiHidden="1" w:unhideWhenUsed="1"/>
     <w:lsdException w:name="annotation subject" w:semiHidden="1" w:unhideWhenUsed="1"/>
     <w:lsdException w:name="No List" w:semiHidden="1" w:unhideWhenUsed="1"/>
     <w:lsdException w:name="Outline List 1" w:semiHidden="1" w:unhideWhenUsed="1"/>
@@ -23282,11 +23350,8 @@
     <w:lsdException w:name="Table Contemporary" w:semiHidden="1" w:unhideWhenUsed="1"/>
     <w:lsdException w:name="Table Elegant" w:semiHidden="1" w:unhideWhenUsed="1"/>
     <w:lsdException w:name="Table Professional" w:semiHidden="1" w:unhideWhenUsed="1"/>
-    <w:lsdException w:name="Table Subtle 1" w:semiHidden="1" w:unhideWhenUsed="1"/>
     <w:lsdException w:name="Table Subtle 2" w:semiHidden="1" w:unhideWhenUsed="1"/>
     <w:lsdException w:name="Table Web 1" w:semiHidden="1" w:unhideWhenUsed="1"/>
-    <w:lsdException w:name="Table Web 2" w:semiHidden="1" w:unhideWhenUsed="1"/>
-    <w:lsdException w:name="Table Web 3" w:semiHidden="1" w:unhideWhenUsed="1"/>
     <w:lsdException w:name="Balloon Text" w:semiHidden="1" w:unhideWhenUsed="1"/>
     <w:lsdException w:name="Table Grid" w:uiPriority="39"/>
     <w:lsdException w:name="Table Theme" w:semiHidden="1" w:unhideWhenUsed="1"/>
@@ -23505,18 +23570,23 @@
     <w:lsdException w:name="List Table 5 Dark Accent 6" w:uiPriority="50"/>
     <w:lsdException w:name="List Table 6 Colorful Accent 6" w:uiPriority="51"/>
     <w:lsdException w:name="List Table 7 Colorful Accent 6" w:uiPriority="52"/>
+    <w:lsdException w:name="Mention" w:semiHidden="1" w:unhideWhenUsed="1"/>
+    <w:lsdException w:name="Smart Hyperlink" w:semiHidden="1" w:unhideWhenUsed="1"/>
+    <w:lsdException w:name="Hashtag" w:semiHidden="1" w:unhideWhenUsed="1"/>
+    <w:lsdException w:name="Unresolved Mention" w:semiHidden="1" w:unhideWhenUsed="1"/>
+    <w:lsdException w:name="Smart Link" w:semiHidden="1" w:unhideWhenUsed="1"/>
   </w:latentStyles>
   <w:style w:type="paragraph" w:default="1" w:styleId="Normal">
     <w:name w:val="Normal"/>
     <w:qFormat/>
   </w:style>
-  <w:style w:type="character" w:default="1" w:styleId="Fuentedeprrafopredeter">
+  <w:style w:type="character" w:default="1" w:styleId="DefaultParagraphFont">
     <w:name w:val="Default Paragraph Font"/>
     <w:uiPriority w:val="1"/>
     <w:semiHidden/>
     <w:unhideWhenUsed/>
   </w:style>
-  <w:style w:type="table" w:default="1" w:styleId="Tablanormal">
+  <w:style w:type="table" w:default="1" w:styleId="TableNormal">
     <w:name w:val="Normal Table"/>
     <w:uiPriority w:val="99"/>
     <w:semiHidden/>
@@ -23531,7 +23601,7 @@
       </w:tblCellMar>
     </w:tblPr>
   </w:style>
-  <w:style w:type="numbering" w:default="1" w:styleId="Sinlista">
+  <w:style w:type="numbering" w:default="1" w:styleId="NoList">
     <w:name w:val="No List"/>
     <w:uiPriority w:val="99"/>
     <w:semiHidden/>
@@ -23549,7 +23619,7 @@
 </file>
 
 <file path=word/glossary/webSettings.xml><?xml version="1.0" encoding="utf-8"?>
-<w:webSettings xmlns:mc="http://schemas.openxmlformats.org/markup-compatibility/2006" xmlns:r="http://schemas.openxmlformats.org/officeDocument/2006/relationships" xmlns:w="http://schemas.openxmlformats.org/wordprocessingml/2006/main" xmlns:w14="http://schemas.microsoft.com/office/word/2010/wordml" xmlns:w15="http://schemas.microsoft.com/office/word/2012/wordml" xmlns:w16se="http://schemas.microsoft.com/office/word/2015/wordml/symex" mc:Ignorable="w14 w15 w16se">
+<w:webSettings xmlns:mc="http://schemas.openxmlformats.org/markup-compatibility/2006" xmlns:r="http://schemas.openxmlformats.org/officeDocument/2006/relationships" xmlns:w="http://schemas.openxmlformats.org/wordprocessingml/2006/main" xmlns:w14="http://schemas.microsoft.com/office/word/2010/wordml" xmlns:w15="http://schemas.microsoft.com/office/word/2012/wordml" xmlns:w16cex="http://schemas.microsoft.com/office/word/2018/wordml/cex" xmlns:w16cid="http://schemas.microsoft.com/office/word/2016/wordml/cid" xmlns:w16="http://schemas.microsoft.com/office/word/2018/wordml" xmlns:w16sdtdh="http://schemas.microsoft.com/office/word/2020/wordml/sdtdatahash" xmlns:w16se="http://schemas.microsoft.com/office/word/2015/wordml/symex" mc:Ignorable="w14 w15 w16se w16cid w16 w16cex w16sdtdh">
   <w:optimizeForBrowser/>
   <w:allowPNG/>
 </w:webSettings>
@@ -23686,6 +23756,66 @@
     </inkml:brush>
   </inkml:definitions>
   <inkml:trace contextRef="#ctx0" brushRef="#br0">248 115,'-4'1,"-1"0,1 0,0 0,0 0,0-1,0 2,1 0,-1 0,0 0,1 0,-1 1,1-1,-5 6,1-1,0 0,1 0,-1 1,-7 13,13-20,0 1,0 0,0-1,0 1,0 0,0 0,1 0,-1 0,0 0,1 0,0 0,0 0,-1 0,1 0,1 3,-1-5,0 1,1 0,-1 0,0-1,1 1,-1-1,1 1,-1 0,1-1,-1 1,1-1,-1 1,1-1,0 1,-1-1,1 0,0 1,-1-1,1 0,0 1,0-1,-1 0,1 0,0 0,0 0,1 1,2-1,0-1,0 1,0 0,0-1,0 0,0 0,0 0,-1 0,0-1,1 0,-1 0,1 0,3-2,23-22,-2 0,50-60,-65 70,-10 13,-1 1,0-1,0 0,0 0,0-1,0 1,-1 0,1-1,-1 1,0 0,1-7,-1 9,-1 0,0 1,-1-1,1 0,0 0,0 1,0-1,0 0,0 1,-1-1,1 0,0 0,-1 1,1-1,-1 1,1-1,0 0,-1 1,1-1,-1 1,0-1,1 1,-2-1,0 0,0 0,0 0,0 1,0-1,0 1,0-1,0 1,0 0,-1 0,1 0,0 0,-3 1,-8 1,0 0,1 1,-1 1,0 0,1 1,-13 7,-74 44,61-32,24-17,5-3,-1 1,1 1,0 0,1 0,-1 1,1 0,1 1,-12 12,19-19,-1 0,1-1,-1 1,1 0,-1-1,1 1,-1 0,1 0,0-1,0 1,-1 0,1 0,0-1,0 1,0 0,0 0,0 0,0-1,0 1,0 0,0 0,0 0,0 0,1-1,-1 1,0 0,1 0,0 0,0 0,0 0,0 0,0 0,1 0,-1 0,0-1,1 1,-1 0,1-1,-1 1,1-1,-1 0,4 1,47-3,-30-3,-1-2,-1-1,0 0,0-2,24-15,2 0,-44 25,-1-1,0 1,0-1,0 1,1-1,-1 1,0-1,0 0,0 0,0 1,0-1,0 0,0 0,0 0,-1 0,1 0,1-1,-19-2,-45 10,58-6,-201 21,236-24,21 0,57-12,-73 7,-24 4,1 0,-1 1,1 1,0 0,-1 1,1 0,16 2,-29-1,1 0,-1 0,1 0,-1 0,1 0,-1 0,1 0,-1 0,1 0,-1 0,1 1,-1-1,1 0,-1 0,1 0,-1 1,0-1,1 0,-1 1,1-1,-1 0,0 1,1-1,-1 1,0-1,1 0,-1 1,0-1,0 1,1-1,-1 1,0-1,0 1,0-1,0 1,-12 13,-29 11,25-18,0-1,-33 8,36-12,0 2,1 0,0 0,0 1,-18 10,30-15,0 0,0 0,-1 0,1 0,0 0,0 0,0 0,0 0,0 0,0 0,-1 0,1 0,0 1,0-1,0 0,0 0,0 0,0 0,0 0,0 0,0 1,0-1,0 0,0 0,-1 0,1 0,0 0,0 0,0 1,0-1,0 0,0 0,0 0,0 0,0 0,0 1,1-1,-1 0,0 0,0 0,0 0,0 0,0 0,0 1,0-1,0 0,0 0,0 0,0 0,1 0,-1 0,0 0,0 0,0 1,0-1,0 0,1 0,12 4,18 0,121-4,-256-1,104 1,-1 0,0-1,1 1,-1 0,1 0,-1-1,1 1,-1 0,0-1,1 1,-1-1,1 1,0 0,-1-1,1 1,-1-1,1 1,0-1,-1 0,1 1,0-1,0 1,-1-1,1 0,0 1,0-1,0 0,0 1,0-1,0 1,0-1,0 0,0 1,0-1,0 0,0 1,0-1,1 0,-1 1,0-1,1 0,1-4,-7 21,4-15,1 0,0-1,0 1,-1 0,1 0,0-1,0 1,0 0,0 0,0-1,-1 1,2 0,-1 0,0-1,0 1,0 0,0 0,0-1,1 1,-1 0,0 0,0-1,1 1,-1 0,1-1,-1 1,1-1,-1 1,1 0,-1-1,1 1,-1-1,1 1,0-1,-1 0,1 1,0-1,-1 0,1 1,0-1,0 0,-1 0,1 0,0 1,0-1,-1 0,1 0,0 0,0 0,-1 0,1-1,0 1,0 0,0 0,12-3</inkml:trace>
+</inkml:ink>
+</file>
+
+<file path=word/ink/ink14.xml><?xml version="1.0" encoding="utf-8"?>
+<inkml:ink xmlns:inkml="http://www.w3.org/2003/InkML">
+  <inkml:definitions>
+    <inkml:context xml:id="ctx0">
+      <inkml:inkSource xml:id="inkSrc0">
+        <inkml:traceFormat>
+          <inkml:channel name="X" type="integer" min="-2.14748E9" max="2.14748E9" units="cm"/>
+          <inkml:channel name="Y" type="integer" min="-2.14748E9" max="2.14748E9" units="cm"/>
+        </inkml:traceFormat>
+        <inkml:channelProperties>
+          <inkml:channelProperty channel="X" name="resolution" value="1000" units="1/cm"/>
+          <inkml:channelProperty channel="Y" name="resolution" value="1000" units="1/cm"/>
+        </inkml:channelProperties>
+      </inkml:inkSource>
+      <inkml:timestamp xml:id="ts0" timeString="2022-06-10T06:28:20.345"/>
+    </inkml:context>
+    <inkml:brush xml:id="br0">
+      <inkml:brushProperty name="width" value="0.05" units="cm"/>
+      <inkml:brushProperty name="height" value="0.05" units="cm"/>
+      <inkml:brushProperty name="color" value="#FFFFFF"/>
+      <inkml:brushProperty name="ignorePressure" value="1"/>
+    </inkml:brush>
+  </inkml:definitions>
+  <inkml:trace contextRef="#ctx0" brushRef="#br0">227 1,'0'4,"-4"6,-7 7,-5 3,-5 0,1 0,-5-3,3 0,-1-3,4 0,1 4,-1 1,2-1,5-4</inkml:trace>
+</inkml:ink>
+</file>
+
+<file path=word/ink/ink15.xml><?xml version="1.0" encoding="utf-8"?>
+<inkml:ink xmlns:inkml="http://www.w3.org/2003/InkML">
+  <inkml:definitions>
+    <inkml:context xml:id="ctx0">
+      <inkml:inkSource xml:id="inkSrc0">
+        <inkml:traceFormat>
+          <inkml:channel name="X" type="integer" min="-2.14748E9" max="2.14748E9" units="cm"/>
+          <inkml:channel name="Y" type="integer" min="-2.14748E9" max="2.14748E9" units="cm"/>
+        </inkml:traceFormat>
+        <inkml:channelProperties>
+          <inkml:channelProperty channel="X" name="resolution" value="1000" units="1/cm"/>
+          <inkml:channelProperty channel="Y" name="resolution" value="1000" units="1/cm"/>
+        </inkml:channelProperties>
+      </inkml:inkSource>
+      <inkml:timestamp xml:id="ts0" timeString="2022-06-10T06:28:25.999"/>
+    </inkml:context>
+    <inkml:brush xml:id="br0">
+      <inkml:brushProperty name="width" value="0.35" units="cm"/>
+      <inkml:brushProperty name="height" value="0.35" units="cm"/>
+      <inkml:brushProperty name="color" value="#FFFFFF"/>
+      <inkml:brushProperty name="ignorePressure" value="1"/>
+    </inkml:brush>
+  </inkml:definitions>
+  <inkml:trace contextRef="#ctx0" brushRef="#br0">54 186,'4'0,"6"0,6 0,5-4,3-7,2 0,1-4,1-4,-5 2</inkml:trace>
+  <inkml:trace contextRef="#ctx0" brushRef="#br0" timeOffset="1655.04">1 0</inkml:trace>
+  <inkml:trace contextRef="#ctx0" brushRef="#br0" timeOffset="16604.94">134 291,'0'0</inkml:trace>
+  <inkml:trace contextRef="#ctx0" brushRef="#br0" timeOffset="18012.58">477 80</inkml:trace>
+  <inkml:trace contextRef="#ctx0" brushRef="#br0" timeOffset="18687.98">397 80</inkml:trace>
+  <inkml:trace contextRef="#ctx0" brushRef="#br0" timeOffset="20221.78">344 135,'-79'68,"48"-43,1 2,-36 40,61-59,-1 0,1 0,1 1,0-1,0 1,0 1,1-1,-3 15,-8 80,13-90,0-8,0-1,1 1,0 0,0-1,0 1,1-1,0 1,0-1,0 1,1-1,-1 0,5 8,5 3</inkml:trace>
+  <inkml:trace contextRef="#ctx0" brushRef="#br0" timeOffset="21047.85">186 476,'0'0</inkml:trace>
 </inkml:ink>
 </file>
 

</xml_diff>